<commit_message>
client side program doc finish
</commit_message>
<xml_diff>
--- a/doc/程序文档11组.docx
+++ b/doc/程序文档11组.docx
@@ -161,26 +161,43 @@
           <w:szCs w:val="32"/>
           <w:shd w:val="clear" w:color="auto" w:fill="FFFFFF"/>
         </w:rPr>
-        <w:t xml:space="preserve">1252865 </w:t>
-      </w:r>
-      <w:proofErr w:type="gramStart"/>
+        <w:t>1252865 秦乙丹</w:t>
+      </w:r>
       <w:r>
         <w:rPr>
           <w:rFonts w:ascii="微软雅黑 Light" w:eastAsia="微软雅黑 Light" w:hAnsi="微软雅黑 Light" w:cs="Helvetica"/>
           <w:color w:val="333333"/>
           <w:sz w:val="32"/>
           <w:szCs w:val="32"/>
+        </w:rPr>
+        <w:br/>
+      </w:r>
+      <w:r>
+        <w:rPr>
+          <w:rFonts w:ascii="微软雅黑 Light" w:eastAsia="微软雅黑 Light" w:hAnsi="微软雅黑 Light" w:cs="Helvetica" w:hint="eastAsia"/>
+          <w:color w:val="333333"/>
+          <w:sz w:val="32"/>
+          <w:szCs w:val="32"/>
           <w:shd w:val="clear" w:color="auto" w:fill="FFFFFF"/>
         </w:rPr>
-        <w:t>秦乙丹</w:t>
-      </w:r>
-      <w:proofErr w:type="gramEnd"/>
+        <w:t xml:space="preserve">              </w:t>
+      </w:r>
       <w:r>
         <w:rPr>
           <w:rFonts w:ascii="微软雅黑 Light" w:eastAsia="微软雅黑 Light" w:hAnsi="微软雅黑 Light" w:cs="Helvetica"/>
           <w:color w:val="333333"/>
           <w:sz w:val="32"/>
           <w:szCs w:val="32"/>
+          <w:shd w:val="clear" w:color="auto" w:fill="FFFFFF"/>
+        </w:rPr>
+        <w:t>1252874 陈薇伊</w:t>
+      </w:r>
+      <w:r>
+        <w:rPr>
+          <w:rFonts w:ascii="微软雅黑 Light" w:eastAsia="微软雅黑 Light" w:hAnsi="微软雅黑 Light" w:cs="Helvetica"/>
+          <w:color w:val="333333"/>
+          <w:sz w:val="32"/>
+          <w:szCs w:val="32"/>
         </w:rPr>
         <w:br/>
       </w:r>
@@ -202,58 +219,7 @@
           <w:szCs w:val="32"/>
           <w:shd w:val="clear" w:color="auto" w:fill="FFFFFF"/>
         </w:rPr>
-        <w:t>1252874 陈薇伊</w:t>
-      </w:r>
-      <w:r>
-        <w:rPr>
-          <w:rFonts w:ascii="微软雅黑 Light" w:eastAsia="微软雅黑 Light" w:hAnsi="微软雅黑 Light" w:cs="Helvetica"/>
-          <w:color w:val="333333"/>
-          <w:sz w:val="32"/>
-          <w:szCs w:val="32"/>
-        </w:rPr>
-        <w:br/>
-      </w:r>
-      <w:r>
-        <w:rPr>
-          <w:rFonts w:ascii="微软雅黑 Light" w:eastAsia="微软雅黑 Light" w:hAnsi="微软雅黑 Light" w:cs="Helvetica" w:hint="eastAsia"/>
-          <w:color w:val="333333"/>
-          <w:sz w:val="32"/>
-          <w:szCs w:val="32"/>
-          <w:shd w:val="clear" w:color="auto" w:fill="FFFFFF"/>
-        </w:rPr>
-        <w:t xml:space="preserve">              </w:t>
-      </w:r>
-      <w:r>
-        <w:rPr>
-          <w:rFonts w:ascii="微软雅黑 Light" w:eastAsia="微软雅黑 Light" w:hAnsi="微软雅黑 Light" w:cs="Helvetica"/>
-          <w:color w:val="333333"/>
-          <w:sz w:val="32"/>
-          <w:szCs w:val="32"/>
-          <w:shd w:val="clear" w:color="auto" w:fill="FFFFFF"/>
-        </w:rPr>
-        <w:t xml:space="preserve">1252899 </w:t>
-      </w:r>
-      <w:proofErr w:type="gramStart"/>
-      <w:r>
-        <w:rPr>
-          <w:rFonts w:ascii="微软雅黑 Light" w:eastAsia="微软雅黑 Light" w:hAnsi="微软雅黑 Light" w:cs="Helvetica"/>
-          <w:color w:val="333333"/>
-          <w:sz w:val="32"/>
-          <w:szCs w:val="32"/>
-          <w:shd w:val="clear" w:color="auto" w:fill="FFFFFF"/>
-        </w:rPr>
-        <w:t>阮</w:t>
-      </w:r>
-      <w:proofErr w:type="gramEnd"/>
-      <w:r>
-        <w:rPr>
-          <w:rFonts w:ascii="微软雅黑 Light" w:eastAsia="微软雅黑 Light" w:hAnsi="微软雅黑 Light" w:cs="Helvetica"/>
-          <w:color w:val="333333"/>
-          <w:sz w:val="32"/>
-          <w:szCs w:val="32"/>
-          <w:shd w:val="clear" w:color="auto" w:fill="FFFFFF"/>
-        </w:rPr>
-        <w:t>康乐</w:t>
+        <w:t>1252899 阮康乐</w:t>
       </w:r>
     </w:p>
     <w:p>
@@ -542,23 +508,13 @@
                 <w:szCs w:val="28"/>
               </w:rPr>
             </w:pPr>
-            <w:proofErr w:type="gramStart"/>
             <w:r>
               <w:rPr>
                 <w:rFonts w:ascii="微软雅黑 Light" w:eastAsia="微软雅黑 Light" w:hAnsi="微软雅黑 Light"/>
                 <w:sz w:val="28"/>
                 <w:szCs w:val="28"/>
               </w:rPr>
-              <w:t>阮</w:t>
-            </w:r>
-            <w:proofErr w:type="gramEnd"/>
-            <w:r>
-              <w:rPr>
-                <w:rFonts w:ascii="微软雅黑 Light" w:eastAsia="微软雅黑 Light" w:hAnsi="微软雅黑 Light"/>
-                <w:sz w:val="28"/>
-                <w:szCs w:val="28"/>
-              </w:rPr>
-              <w:t>康乐</w:t>
+              <w:t>阮康乐</w:t>
             </w:r>
           </w:p>
         </w:tc>
@@ -614,25 +570,7 @@
                 <w:sz w:val="28"/>
                 <w:szCs w:val="28"/>
               </w:rPr>
-              <w:t>（</w:t>
-            </w:r>
-            <w:proofErr w:type="spellStart"/>
-            <w:r>
-              <w:rPr>
-                <w:rFonts w:ascii="微软雅黑 Light" w:eastAsia="微软雅黑 Light" w:hAnsi="微软雅黑 Light" w:hint="eastAsia"/>
-                <w:sz w:val="28"/>
-                <w:szCs w:val="28"/>
-              </w:rPr>
-              <w:t>Client+Server</w:t>
-            </w:r>
-            <w:proofErr w:type="spellEnd"/>
-            <w:r>
-              <w:rPr>
-                <w:rFonts w:ascii="微软雅黑 Light" w:eastAsia="微软雅黑 Light" w:hAnsi="微软雅黑 Light" w:hint="eastAsia"/>
-                <w:sz w:val="28"/>
-                <w:szCs w:val="28"/>
-              </w:rPr>
-              <w:t>）</w:t>
+              <w:t>（Client+Server）</w:t>
             </w:r>
           </w:p>
         </w:tc>
@@ -895,23 +833,13 @@
                 <w:szCs w:val="28"/>
               </w:rPr>
             </w:pPr>
-            <w:proofErr w:type="gramStart"/>
             <w:r>
               <w:rPr>
                 <w:rFonts w:ascii="微软雅黑 Light" w:eastAsia="微软雅黑 Light" w:hAnsi="微软雅黑 Light"/>
                 <w:sz w:val="28"/>
                 <w:szCs w:val="28"/>
               </w:rPr>
-              <w:t>阮</w:t>
-            </w:r>
-            <w:proofErr w:type="gramEnd"/>
-            <w:r>
-              <w:rPr>
-                <w:rFonts w:ascii="微软雅黑 Light" w:eastAsia="微软雅黑 Light" w:hAnsi="微软雅黑 Light"/>
-                <w:sz w:val="28"/>
-                <w:szCs w:val="28"/>
-              </w:rPr>
-              <w:t>康乐</w:t>
+              <w:t>阮康乐</w:t>
             </w:r>
           </w:p>
         </w:tc>
@@ -1153,25 +1081,7 @@
           <w:sz w:val="24"/>
           <w:szCs w:val="24"/>
         </w:rPr>
-        <w:t>每分钟分别在客户端和服务器</w:t>
-      </w:r>
-      <w:proofErr w:type="gramStart"/>
-      <w:r>
-        <w:rPr>
-          <w:rFonts w:ascii="微软雅黑 Light" w:eastAsia="微软雅黑 Light" w:hAnsi="微软雅黑 Light" w:hint="eastAsia"/>
-          <w:sz w:val="24"/>
-          <w:szCs w:val="24"/>
-        </w:rPr>
-        <w:t>端记录</w:t>
-      </w:r>
-      <w:proofErr w:type="gramEnd"/>
-      <w:r>
-        <w:rPr>
-          <w:rFonts w:ascii="微软雅黑 Light" w:eastAsia="微软雅黑 Light" w:hAnsi="微软雅黑 Light" w:hint="eastAsia"/>
-          <w:sz w:val="24"/>
-          <w:szCs w:val="24"/>
-        </w:rPr>
-        <w:t>登陆成功和登陆失败的次数。</w:t>
+        <w:t>每分钟分别在客户端和服务器端记录登陆成功和登陆失败的次数。</w:t>
       </w:r>
     </w:p>
     <w:p>
@@ -1267,25 +1177,7 @@
           <w:sz w:val="24"/>
           <w:szCs w:val="24"/>
         </w:rPr>
-        <w:t>客户端记录发送的消息数，服务</w:t>
-      </w:r>
-      <w:proofErr w:type="gramStart"/>
-      <w:r>
-        <w:rPr>
-          <w:rFonts w:ascii="微软雅黑 Light" w:eastAsia="微软雅黑 Light" w:hAnsi="微软雅黑 Light" w:hint="eastAsia"/>
-          <w:sz w:val="24"/>
-          <w:szCs w:val="24"/>
-        </w:rPr>
-        <w:t>端记录</w:t>
-      </w:r>
-      <w:proofErr w:type="gramEnd"/>
-      <w:r>
-        <w:rPr>
-          <w:rFonts w:ascii="微软雅黑 Light" w:eastAsia="微软雅黑 Light" w:hAnsi="微软雅黑 Light" w:hint="eastAsia"/>
-          <w:sz w:val="24"/>
-          <w:szCs w:val="24"/>
-        </w:rPr>
-        <w:t>收到和忽略的消息数。</w:t>
+        <w:t>客户端记录发送的消息数，服务端记录收到和忽略的消息数。</w:t>
       </w:r>
     </w:p>
     <w:p>
@@ -1402,25 +1294,7 @@
           <w:sz w:val="24"/>
           <w:szCs w:val="24"/>
         </w:rPr>
-        <w:t>以Java为开发语言，</w:t>
-      </w:r>
-      <w:proofErr w:type="spellStart"/>
-      <w:r>
-        <w:rPr>
-          <w:rFonts w:ascii="微软雅黑 Light" w:eastAsia="微软雅黑 Light" w:hAnsi="微软雅黑 Light" w:hint="eastAsia"/>
-          <w:sz w:val="24"/>
-          <w:szCs w:val="24"/>
-        </w:rPr>
-        <w:t>git</w:t>
-      </w:r>
-      <w:proofErr w:type="spellEnd"/>
-      <w:r>
-        <w:rPr>
-          <w:rFonts w:ascii="微软雅黑 Light" w:eastAsia="微软雅黑 Light" w:hAnsi="微软雅黑 Light" w:hint="eastAsia"/>
-          <w:sz w:val="24"/>
-          <w:szCs w:val="24"/>
-        </w:rPr>
-        <w:t>为版本控制工具，实现一个客户端，一个服</w:t>
+        <w:t>以Java为开发语言，git为版本控制工具，实现一个客户端，一个服</w:t>
       </w:r>
       <w:r>
         <w:rPr>
@@ -1429,25 +1303,7 @@
           <w:szCs w:val="24"/>
         </w:rPr>
         <w:lastRenderedPageBreak/>
-        <w:t>务器端，能够满足1.1中的条件，并以</w:t>
-      </w:r>
-      <w:proofErr w:type="spellStart"/>
-      <w:r>
-        <w:rPr>
-          <w:rFonts w:ascii="微软雅黑 Light" w:eastAsia="微软雅黑 Light" w:hAnsi="微软雅黑 Light" w:hint="eastAsia"/>
-          <w:sz w:val="24"/>
-          <w:szCs w:val="24"/>
-        </w:rPr>
-        <w:t>Junit</w:t>
-      </w:r>
-      <w:proofErr w:type="spellEnd"/>
-      <w:r>
-        <w:rPr>
-          <w:rFonts w:ascii="微软雅黑 Light" w:eastAsia="微软雅黑 Light" w:hAnsi="微软雅黑 Light" w:hint="eastAsia"/>
-          <w:sz w:val="24"/>
-          <w:szCs w:val="24"/>
-        </w:rPr>
-        <w:t>进行单元测试。</w:t>
+        <w:t>务器端，能够满足1.1中的条件，并以Junit进行单元测试。</w:t>
       </w:r>
     </w:p>
     <w:p>
@@ -1492,7 +1348,7 @@
         <w:ind w:left="390" w:firstLineChars="0" w:firstLine="0"/>
         <w:jc w:val="left"/>
         <w:rPr>
-          <w:rFonts w:ascii="微软雅黑 Light" w:eastAsia="微软雅黑 Light" w:hAnsi="微软雅黑 Light" w:hint="eastAsia"/>
+          <w:rFonts w:ascii="微软雅黑 Light" w:eastAsia="微软雅黑 Light" w:hAnsi="微软雅黑 Light"/>
           <w:sz w:val="32"/>
           <w:szCs w:val="32"/>
         </w:rPr>
@@ -1524,7 +1380,7 @@
         <w:ind w:left="390" w:firstLineChars="0" w:firstLine="0"/>
         <w:jc w:val="left"/>
         <w:rPr>
-          <w:rFonts w:ascii="微软雅黑 Light" w:eastAsia="微软雅黑 Light" w:hAnsi="微软雅黑 Light" w:hint="eastAsia"/>
+          <w:rFonts w:ascii="微软雅黑 Light" w:eastAsia="微软雅黑 Light" w:hAnsi="微软雅黑 Light"/>
           <w:sz w:val="32"/>
           <w:szCs w:val="32"/>
         </w:rPr>
@@ -1544,7 +1400,7 @@
         <w:ind w:left="390" w:firstLineChars="0" w:firstLine="0"/>
         <w:jc w:val="left"/>
         <w:rPr>
-          <w:rFonts w:ascii="微软雅黑 Light" w:eastAsia="微软雅黑 Light" w:hAnsi="微软雅黑 Light" w:hint="eastAsia"/>
+          <w:rFonts w:ascii="微软雅黑 Light" w:eastAsia="微软雅黑 Light" w:hAnsi="微软雅黑 Light"/>
           <w:sz w:val="24"/>
           <w:szCs w:val="24"/>
         </w:rPr>
@@ -1563,25 +1419,7 @@
           <w:sz w:val="24"/>
           <w:szCs w:val="24"/>
         </w:rPr>
-        <w:t>socket通信部分，</w:t>
-      </w:r>
-      <w:proofErr w:type="spellStart"/>
-      <w:r>
-        <w:rPr>
-          <w:rFonts w:ascii="微软雅黑 Light" w:eastAsia="微软雅黑 Light" w:hAnsi="微软雅黑 Light" w:hint="eastAsia"/>
-          <w:sz w:val="24"/>
-          <w:szCs w:val="24"/>
-        </w:rPr>
-        <w:t>ui</w:t>
-      </w:r>
-      <w:proofErr w:type="spellEnd"/>
-      <w:r>
-        <w:rPr>
-          <w:rFonts w:ascii="微软雅黑 Light" w:eastAsia="微软雅黑 Light" w:hAnsi="微软雅黑 Light" w:hint="eastAsia"/>
-          <w:sz w:val="24"/>
-          <w:szCs w:val="24"/>
-        </w:rPr>
-        <w:t>层，工具类以及单元测试。</w:t>
+        <w:t>socket通信部分，ui层，工具类以及单元测试。</w:t>
       </w:r>
     </w:p>
     <w:p>
@@ -1651,44 +1489,26 @@
         <w:ind w:left="390" w:firstLineChars="0" w:firstLine="0"/>
         <w:jc w:val="left"/>
         <w:rPr>
-          <w:rFonts w:ascii="微软雅黑 Light" w:eastAsia="微软雅黑 Light" w:hAnsi="微软雅黑 Light" w:hint="eastAsia"/>
-          <w:sz w:val="24"/>
-          <w:szCs w:val="24"/>
-        </w:rPr>
-      </w:pPr>
-      <w:r>
-        <w:rPr>
-          <w:rFonts w:ascii="微软雅黑 Light" w:eastAsia="微软雅黑 Light" w:hAnsi="微软雅黑 Light"/>
-          <w:sz w:val="24"/>
-          <w:szCs w:val="24"/>
-        </w:rPr>
-        <w:t>首先在</w:t>
-      </w:r>
-      <w:proofErr w:type="spellStart"/>
-      <w:r>
-        <w:rPr>
-          <w:rFonts w:ascii="微软雅黑 Light" w:eastAsia="微软雅黑 Light" w:hAnsi="微软雅黑 Light"/>
-          <w:sz w:val="24"/>
-          <w:szCs w:val="24"/>
-        </w:rPr>
-        <w:t>client</w:t>
-      </w:r>
-      <w:r>
-        <w:rPr>
-          <w:rFonts w:ascii="微软雅黑 Light" w:eastAsia="微软雅黑 Light" w:hAnsi="微软雅黑 Light" w:hint="eastAsia"/>
-          <w:sz w:val="24"/>
-          <w:szCs w:val="24"/>
-        </w:rPr>
-        <w:t>.transport</w:t>
-      </w:r>
-      <w:proofErr w:type="spellEnd"/>
-      <w:r>
-        <w:rPr>
-          <w:rFonts w:ascii="微软雅黑 Light" w:eastAsia="微软雅黑 Light" w:hAnsi="微软雅黑 Light" w:hint="eastAsia"/>
-          <w:sz w:val="24"/>
-          <w:szCs w:val="24"/>
-        </w:rPr>
-        <w:t>包中，创建socket连接</w:t>
+          <w:rFonts w:ascii="微软雅黑 Light" w:eastAsia="微软雅黑 Light" w:hAnsi="微软雅黑 Light"/>
+          <w:sz w:val="24"/>
+          <w:szCs w:val="24"/>
+        </w:rPr>
+      </w:pPr>
+      <w:r>
+        <w:rPr>
+          <w:rFonts w:ascii="微软雅黑 Light" w:eastAsia="微软雅黑 Light" w:hAnsi="微软雅黑 Light"/>
+          <w:sz w:val="24"/>
+          <w:szCs w:val="24"/>
+        </w:rPr>
+        <w:t>首先在client</w:t>
+      </w:r>
+      <w:r>
+        <w:rPr>
+          <w:rFonts w:ascii="微软雅黑 Light" w:eastAsia="微软雅黑 Light" w:hAnsi="微软雅黑 Light" w:hint="eastAsia"/>
+          <w:sz w:val="24"/>
+          <w:szCs w:val="24"/>
+        </w:rPr>
+        <w:t>.transport包中，创建socket连接</w:t>
       </w:r>
     </w:p>
     <w:p>
@@ -1697,7 +1517,7 @@
         <w:ind w:left="390" w:firstLineChars="0" w:firstLine="0"/>
         <w:jc w:val="left"/>
         <w:rPr>
-          <w:rFonts w:ascii="微软雅黑 Light" w:eastAsia="微软雅黑 Light" w:hAnsi="微软雅黑 Light" w:hint="eastAsia"/>
+          <w:rFonts w:ascii="微软雅黑 Light" w:eastAsia="微软雅黑 Light" w:hAnsi="微软雅黑 Light"/>
           <w:sz w:val="24"/>
           <w:szCs w:val="24"/>
         </w:rPr>
@@ -1749,7 +1569,7 @@
         <w:ind w:left="390" w:firstLineChars="0" w:firstLine="0"/>
         <w:jc w:val="left"/>
         <w:rPr>
-          <w:rFonts w:ascii="微软雅黑 Light" w:eastAsia="微软雅黑 Light" w:hAnsi="微软雅黑 Light" w:hint="eastAsia"/>
+          <w:rFonts w:ascii="微软雅黑 Light" w:eastAsia="微软雅黑 Light" w:hAnsi="微软雅黑 Light"/>
           <w:sz w:val="24"/>
           <w:szCs w:val="24"/>
         </w:rPr>
@@ -1801,7 +1621,7 @@
         <w:ind w:left="390" w:firstLineChars="0" w:firstLine="0"/>
         <w:jc w:val="left"/>
         <w:rPr>
-          <w:rFonts w:ascii="微软雅黑 Light" w:eastAsia="微软雅黑 Light" w:hAnsi="微软雅黑 Light" w:hint="eastAsia"/>
+          <w:rFonts w:ascii="微软雅黑 Light" w:eastAsia="微软雅黑 Light" w:hAnsi="微软雅黑 Light"/>
           <w:sz w:val="24"/>
           <w:szCs w:val="24"/>
         </w:rPr>
@@ -1821,12 +1641,11 @@
         <w:ind w:left="390" w:firstLineChars="0" w:firstLine="0"/>
         <w:jc w:val="left"/>
         <w:rPr>
-          <w:rFonts w:ascii="微软雅黑 Light" w:eastAsia="微软雅黑 Light" w:hAnsi="微软雅黑 Light" w:hint="eastAsia"/>
-          <w:sz w:val="24"/>
-          <w:szCs w:val="24"/>
-        </w:rPr>
-      </w:pPr>
-      <w:proofErr w:type="spellStart"/>
+          <w:rFonts w:ascii="微软雅黑 Light" w:eastAsia="微软雅黑 Light" w:hAnsi="微软雅黑 Light"/>
+          <w:sz w:val="24"/>
+          <w:szCs w:val="24"/>
+        </w:rPr>
+      </w:pPr>
       <w:r>
         <w:rPr>
           <w:rFonts w:ascii="微软雅黑 Light" w:eastAsia="微软雅黑 Light" w:hAnsi="微软雅黑 Light"/>
@@ -1841,16 +1660,7 @@
           <w:sz w:val="24"/>
           <w:szCs w:val="24"/>
         </w:rPr>
-        <w:t>lient.intf</w:t>
-      </w:r>
-      <w:proofErr w:type="spellEnd"/>
-      <w:r>
-        <w:rPr>
-          <w:rFonts w:ascii="微软雅黑 Light" w:eastAsia="微软雅黑 Light" w:hAnsi="微软雅黑 Light" w:hint="eastAsia"/>
-          <w:sz w:val="24"/>
-          <w:szCs w:val="24"/>
-        </w:rPr>
-        <w:t>包中，</w:t>
+        <w:t>lient.intf包中，</w:t>
       </w:r>
       <w:r>
         <w:rPr>
@@ -1867,7 +1677,7 @@
         <w:ind w:left="390" w:firstLineChars="0" w:firstLine="0"/>
         <w:jc w:val="left"/>
         <w:rPr>
-          <w:rFonts w:ascii="微软雅黑 Light" w:eastAsia="微软雅黑 Light" w:hAnsi="微软雅黑 Light" w:hint="eastAsia"/>
+          <w:rFonts w:ascii="微软雅黑 Light" w:eastAsia="微软雅黑 Light" w:hAnsi="微软雅黑 Light"/>
           <w:sz w:val="24"/>
           <w:szCs w:val="24"/>
         </w:rPr>
@@ -1920,36 +1730,18 @@
         <w:ind w:left="390" w:firstLineChars="0" w:firstLine="0"/>
         <w:jc w:val="left"/>
         <w:rPr>
-          <w:rFonts w:ascii="微软雅黑 Light" w:eastAsia="微软雅黑 Light" w:hAnsi="微软雅黑 Light" w:hint="eastAsia"/>
-          <w:sz w:val="24"/>
-          <w:szCs w:val="24"/>
-        </w:rPr>
-      </w:pPr>
-      <w:r>
-        <w:rPr>
-          <w:rFonts w:ascii="微软雅黑 Light" w:eastAsia="微软雅黑 Light" w:hAnsi="微软雅黑 Light" w:hint="eastAsia"/>
-          <w:sz w:val="24"/>
-          <w:szCs w:val="24"/>
-        </w:rPr>
-        <w:t>在</w:t>
-      </w:r>
-      <w:proofErr w:type="spellStart"/>
-      <w:r>
-        <w:rPr>
-          <w:rFonts w:ascii="微软雅黑 Light" w:eastAsia="微软雅黑 Light" w:hAnsi="微软雅黑 Light" w:hint="eastAsia"/>
-          <w:sz w:val="24"/>
-          <w:szCs w:val="24"/>
-        </w:rPr>
-        <w:t>client.ctl</w:t>
-      </w:r>
-      <w:proofErr w:type="spellEnd"/>
-      <w:r>
-        <w:rPr>
-          <w:rFonts w:ascii="微软雅黑 Light" w:eastAsia="微软雅黑 Light" w:hAnsi="微软雅黑 Light" w:hint="eastAsia"/>
-          <w:sz w:val="24"/>
-          <w:szCs w:val="24"/>
-        </w:rPr>
-        <w:t>包中进行实现。</w:t>
+          <w:rFonts w:ascii="微软雅黑 Light" w:eastAsia="微软雅黑 Light" w:hAnsi="微软雅黑 Light"/>
+          <w:sz w:val="24"/>
+          <w:szCs w:val="24"/>
+        </w:rPr>
+      </w:pPr>
+      <w:r>
+        <w:rPr>
+          <w:rFonts w:ascii="微软雅黑 Light" w:eastAsia="微软雅黑 Light" w:hAnsi="微软雅黑 Light" w:hint="eastAsia"/>
+          <w:sz w:val="24"/>
+          <w:szCs w:val="24"/>
+        </w:rPr>
+        <w:t>在client.ctl包中进行实现。</w:t>
       </w:r>
       <w:r>
         <w:rPr>
@@ -1966,7 +1758,7 @@
         <w:ind w:left="390" w:firstLineChars="0" w:firstLine="0"/>
         <w:jc w:val="left"/>
         <w:rPr>
-          <w:rFonts w:ascii="微软雅黑 Light" w:eastAsia="微软雅黑 Light" w:hAnsi="微软雅黑 Light" w:hint="eastAsia"/>
+          <w:rFonts w:ascii="微软雅黑 Light" w:eastAsia="微软雅黑 Light" w:hAnsi="微软雅黑 Light"/>
           <w:sz w:val="24"/>
           <w:szCs w:val="24"/>
         </w:rPr>
@@ -2018,7 +1810,7 @@
         <w:ind w:left="390" w:firstLineChars="0" w:firstLine="0"/>
         <w:jc w:val="left"/>
         <w:rPr>
-          <w:rFonts w:ascii="微软雅黑 Light" w:eastAsia="微软雅黑 Light" w:hAnsi="微软雅黑 Light" w:hint="eastAsia"/>
+          <w:rFonts w:ascii="微软雅黑 Light" w:eastAsia="微软雅黑 Light" w:hAnsi="微软雅黑 Light"/>
           <w:sz w:val="24"/>
           <w:szCs w:val="24"/>
         </w:rPr>
@@ -2038,7 +1830,7 @@
         <w:ind w:left="390" w:firstLineChars="0" w:firstLine="0"/>
         <w:jc w:val="left"/>
         <w:rPr>
-          <w:rFonts w:ascii="微软雅黑 Light" w:eastAsia="微软雅黑 Light" w:hAnsi="微软雅黑 Light" w:hint="eastAsia"/>
+          <w:rFonts w:ascii="微软雅黑 Light" w:eastAsia="微软雅黑 Light" w:hAnsi="微软雅黑 Light"/>
           <w:sz w:val="24"/>
           <w:szCs w:val="24"/>
         </w:rPr>
@@ -2090,7 +1882,7 @@
         <w:ind w:left="390" w:firstLineChars="0" w:firstLine="0"/>
         <w:jc w:val="left"/>
         <w:rPr>
-          <w:rFonts w:ascii="微软雅黑 Light" w:eastAsia="微软雅黑 Light" w:hAnsi="微软雅黑 Light" w:hint="eastAsia"/>
+          <w:rFonts w:ascii="微软雅黑 Light" w:eastAsia="微软雅黑 Light" w:hAnsi="微软雅黑 Light"/>
           <w:sz w:val="24"/>
           <w:szCs w:val="24"/>
         </w:rPr>
@@ -2110,7 +1902,7 @@
         <w:ind w:left="390" w:firstLineChars="0" w:firstLine="0"/>
         <w:jc w:val="left"/>
         <w:rPr>
-          <w:rFonts w:ascii="微软雅黑 Light" w:eastAsia="微软雅黑 Light" w:hAnsi="微软雅黑 Light" w:hint="eastAsia"/>
+          <w:rFonts w:ascii="微软雅黑 Light" w:eastAsia="微软雅黑 Light" w:hAnsi="微软雅黑 Light"/>
           <w:sz w:val="24"/>
           <w:szCs w:val="24"/>
         </w:rPr>
@@ -2162,7 +1954,7 @@
         <w:ind w:left="390" w:firstLineChars="0" w:firstLine="0"/>
         <w:jc w:val="left"/>
         <w:rPr>
-          <w:rFonts w:ascii="微软雅黑 Light" w:eastAsia="微软雅黑 Light" w:hAnsi="微软雅黑 Light" w:hint="eastAsia"/>
+          <w:rFonts w:ascii="微软雅黑 Light" w:eastAsia="微软雅黑 Light" w:hAnsi="微软雅黑 Light"/>
           <w:sz w:val="24"/>
           <w:szCs w:val="24"/>
         </w:rPr>
@@ -2182,7 +1974,7 @@
         <w:ind w:left="390" w:firstLineChars="0" w:firstLine="0"/>
         <w:jc w:val="left"/>
         <w:rPr>
-          <w:rFonts w:ascii="微软雅黑 Light" w:eastAsia="微软雅黑 Light" w:hAnsi="微软雅黑 Light" w:hint="eastAsia"/>
+          <w:rFonts w:ascii="微软雅黑 Light" w:eastAsia="微软雅黑 Light" w:hAnsi="微软雅黑 Light"/>
           <w:sz w:val="24"/>
           <w:szCs w:val="24"/>
         </w:rPr>
@@ -2227,66 +2019,64 @@
           </wp:inline>
         </w:drawing>
       </w:r>
+    </w:p>
+    <w:p>
+      <w:pPr>
+        <w:pStyle w:val="a7"/>
+        <w:ind w:left="390" w:firstLineChars="0" w:firstLine="0"/>
+        <w:jc w:val="left"/>
+        <w:rPr>
+          <w:rFonts w:ascii="微软雅黑 Light" w:eastAsia="微软雅黑 Light" w:hAnsi="微软雅黑 Light"/>
+          <w:sz w:val="24"/>
+          <w:szCs w:val="24"/>
+        </w:rPr>
+      </w:pPr>
+      <w:r>
+        <w:rPr>
+          <w:rFonts w:ascii="微软雅黑 Light" w:eastAsia="微软雅黑 Light" w:hAnsi="微软雅黑 Light"/>
+          <w:sz w:val="24"/>
+          <w:szCs w:val="24"/>
+        </w:rPr>
+        <w:t>C</w:t>
+      </w:r>
+      <w:r>
+        <w:rPr>
+          <w:rFonts w:ascii="微软雅黑 Light" w:eastAsia="微软雅黑 Light" w:hAnsi="微软雅黑 Light" w:hint="eastAsia"/>
+          <w:sz w:val="24"/>
+          <w:szCs w:val="24"/>
+        </w:rPr>
+        <w:t>lient.UI包则是用java swing做的简易GUI。</w:t>
+      </w:r>
+    </w:p>
+    <w:p>
+      <w:pPr>
+        <w:pStyle w:val="a7"/>
+        <w:ind w:left="390" w:firstLineChars="0" w:firstLine="0"/>
+        <w:jc w:val="left"/>
+        <w:rPr>
+          <w:rFonts w:ascii="微软雅黑 Light" w:eastAsia="微软雅黑 Light" w:hAnsi="微软雅黑 Light"/>
+          <w:sz w:val="24"/>
+          <w:szCs w:val="24"/>
+        </w:rPr>
+      </w:pPr>
+      <w:r>
+        <w:rPr>
+          <w:rFonts w:ascii="微软雅黑 Light" w:eastAsia="微软雅黑 Light" w:hAnsi="微软雅黑 Light" w:hint="eastAsia"/>
+          <w:sz w:val="24"/>
+          <w:szCs w:val="24"/>
+        </w:rPr>
+        <w:t>待会截点图。。。。。。。。待续</w:t>
+      </w:r>
+      <w:r>
+        <w:rPr>
+          <w:rFonts w:ascii="微软雅黑 Light" w:eastAsia="微软雅黑 Light" w:hAnsi="微软雅黑 Light" w:hint="eastAsia"/>
+          <w:sz w:val="24"/>
+          <w:szCs w:val="24"/>
+        </w:rPr>
+        <w:t>。</w:t>
+      </w:r>
       <w:bookmarkStart w:id="0" w:name="_GoBack"/>
       <w:bookmarkEnd w:id="0"/>
-    </w:p>
-    <w:p>
-      <w:pPr>
-        <w:pStyle w:val="a7"/>
-        <w:ind w:left="390" w:firstLineChars="0" w:firstLine="0"/>
-        <w:jc w:val="left"/>
-        <w:rPr>
-          <w:rFonts w:ascii="微软雅黑 Light" w:eastAsia="微软雅黑 Light" w:hAnsi="微软雅黑 Light" w:hint="eastAsia"/>
-          <w:sz w:val="24"/>
-          <w:szCs w:val="24"/>
-        </w:rPr>
-      </w:pPr>
-      <w:proofErr w:type="spellStart"/>
-      <w:r>
-        <w:rPr>
-          <w:rFonts w:ascii="微软雅黑 Light" w:eastAsia="微软雅黑 Light" w:hAnsi="微软雅黑 Light"/>
-          <w:sz w:val="24"/>
-          <w:szCs w:val="24"/>
-        </w:rPr>
-        <w:t>C</w:t>
-      </w:r>
-      <w:r>
-        <w:rPr>
-          <w:rFonts w:ascii="微软雅黑 Light" w:eastAsia="微软雅黑 Light" w:hAnsi="微软雅黑 Light" w:hint="eastAsia"/>
-          <w:sz w:val="24"/>
-          <w:szCs w:val="24"/>
-        </w:rPr>
-        <w:t>lient.UI</w:t>
-      </w:r>
-      <w:proofErr w:type="spellEnd"/>
-      <w:r>
-        <w:rPr>
-          <w:rFonts w:ascii="微软雅黑 Light" w:eastAsia="微软雅黑 Light" w:hAnsi="微软雅黑 Light" w:hint="eastAsia"/>
-          <w:sz w:val="24"/>
-          <w:szCs w:val="24"/>
-        </w:rPr>
-        <w:t>包则是用java swing做的简易GUI。</w:t>
-      </w:r>
-    </w:p>
-    <w:p>
-      <w:pPr>
-        <w:pStyle w:val="a7"/>
-        <w:ind w:left="390" w:firstLineChars="0" w:firstLine="0"/>
-        <w:jc w:val="left"/>
-        <w:rPr>
-          <w:rFonts w:ascii="微软雅黑 Light" w:eastAsia="微软雅黑 Light" w:hAnsi="微软雅黑 Light"/>
-          <w:sz w:val="24"/>
-          <w:szCs w:val="24"/>
-        </w:rPr>
-      </w:pPr>
-      <w:r>
-        <w:rPr>
-          <w:rFonts w:ascii="微软雅黑 Light" w:eastAsia="微软雅黑 Light" w:hAnsi="微软雅黑 Light" w:hint="eastAsia"/>
-          <w:sz w:val="24"/>
-          <w:szCs w:val="24"/>
-        </w:rPr>
-        <w:t>待会截点图。。。。。。。。待续</w:t>
-      </w:r>
     </w:p>
     <w:p>
       <w:pPr>

</xml_diff>

<commit_message>
serverside dao package doc
</commit_message>
<xml_diff>
--- a/doc/程序文档11组.docx
+++ b/doc/程序文档11组.docx
@@ -1,6 +1,6 @@
 
 <file path=word/document.xml><?xml version="1.0" encoding="utf-8"?>
-<w:document xmlns:wpc="http://schemas.microsoft.com/office/word/2010/wordprocessingCanvas" xmlns:mo="http://schemas.microsoft.com/office/mac/office/2008/main" xmlns:mc="http://schemas.openxmlformats.org/markup-compatibility/2006" xmlns:mv="urn:schemas-microsoft-com:mac:vml" xmlns:o="urn:schemas-microsoft-com:office:office" xmlns:r="http://schemas.openxmlformats.org/officeDocument/2006/relationships" xmlns:m="http://schemas.openxmlformats.org/officeDocument/2006/math" xmlns:v="urn:schemas-microsoft-com:vml" xmlns:wp14="http://schemas.microsoft.com/office/word/2010/wordprocessingDrawing" xmlns:wp="http://schemas.openxmlformats.org/drawingml/2006/wordprocessingDrawing" xmlns:w10="urn:schemas-microsoft-com:office:word" xmlns:w="http://schemas.openxmlformats.org/wordprocessingml/2006/main" xmlns:w14="http://schemas.microsoft.com/office/word/2010/wordml" xmlns:w15="http://schemas.microsoft.com/office/word/2012/wordml" xmlns:wpg="http://schemas.microsoft.com/office/word/2010/wordprocessingGroup" xmlns:wpi="http://schemas.microsoft.com/office/word/2010/wordprocessingInk" xmlns:wne="http://schemas.microsoft.com/office/word/2006/wordml" xmlns:wps="http://schemas.microsoft.com/office/word/2010/wordprocessingShape" mc:Ignorable="w14 w15 wp14">
+<w:document xmlns:wpc="http://schemas.microsoft.com/office/word/2010/wordprocessingCanvas" xmlns:mc="http://schemas.openxmlformats.org/markup-compatibility/2006" xmlns:o="urn:schemas-microsoft-com:office:office" xmlns:r="http://schemas.openxmlformats.org/officeDocument/2006/relationships" xmlns:m="http://schemas.openxmlformats.org/officeDocument/2006/math" xmlns:v="urn:schemas-microsoft-com:vml" xmlns:wp14="http://schemas.microsoft.com/office/word/2010/wordprocessingDrawing" xmlns:wp="http://schemas.openxmlformats.org/drawingml/2006/wordprocessingDrawing" xmlns:w10="urn:schemas-microsoft-com:office:word" xmlns:w="http://schemas.openxmlformats.org/wordprocessingml/2006/main" xmlns:w14="http://schemas.microsoft.com/office/word/2010/wordml" xmlns:wpg="http://schemas.microsoft.com/office/word/2010/wordprocessingGroup" xmlns:wpi="http://schemas.microsoft.com/office/word/2010/wordprocessingInk" xmlns:wne="http://schemas.microsoft.com/office/word/2006/wordml" xmlns:wps="http://schemas.microsoft.com/office/word/2010/wordprocessingShape" mc:Ignorable="w14 wp14">
   <w:body>
     <w:p>
       <w:pPr>
@@ -43,8 +43,6 @@
         </w:rPr>
         <w:t>程序</w:t>
       </w:r>
-      <w:bookmarkStart w:id="0" w:name="_GoBack"/>
-      <w:bookmarkEnd w:id="0"/>
       <w:r>
         <w:rPr>
           <w:rFonts w:ascii="微软雅黑 Light" w:eastAsia="微软雅黑 Light" w:hAnsi="微软雅黑 Light"/>
@@ -361,7 +359,7 @@
     </w:p>
     <w:tbl>
       <w:tblPr>
-        <w:tblStyle w:val="TableGrid"/>
+        <w:tblStyle w:val="a6"/>
         <w:tblW w:w="0" w:type="auto"/>
         <w:tblLook w:val="04A0" w:firstRow="1" w:lastRow="0" w:firstColumn="1" w:lastColumn="0" w:noHBand="0" w:noVBand="1"/>
       </w:tblPr>
@@ -674,7 +672,7 @@
     </w:p>
     <w:tbl>
       <w:tblPr>
-        <w:tblStyle w:val="TableGrid"/>
+        <w:tblStyle w:val="a6"/>
         <w:tblW w:w="0" w:type="auto"/>
         <w:tblLook w:val="04A0" w:firstRow="1" w:lastRow="0" w:firstColumn="1" w:lastColumn="0" w:noHBand="0" w:noVBand="1"/>
       </w:tblPr>
@@ -973,7 +971,7 @@
     </w:p>
     <w:p>
       <w:pPr>
-        <w:pStyle w:val="ListParagraph"/>
+        <w:pStyle w:val="a7"/>
         <w:numPr>
           <w:ilvl w:val="0"/>
           <w:numId w:val="1"/>
@@ -998,7 +996,7 @@
     </w:p>
     <w:p>
       <w:pPr>
-        <w:pStyle w:val="ListParagraph"/>
+        <w:pStyle w:val="a7"/>
         <w:numPr>
           <w:ilvl w:val="1"/>
           <w:numId w:val="2"/>
@@ -1022,7 +1020,7 @@
     </w:p>
     <w:p>
       <w:pPr>
-        <w:pStyle w:val="ListParagraph"/>
+        <w:pStyle w:val="a7"/>
         <w:ind w:left="1440" w:firstLineChars="0" w:firstLine="0"/>
         <w:jc w:val="left"/>
         <w:rPr>
@@ -1042,7 +1040,7 @@
     </w:p>
     <w:p>
       <w:pPr>
-        <w:pStyle w:val="ListParagraph"/>
+        <w:pStyle w:val="a7"/>
         <w:numPr>
           <w:ilvl w:val="0"/>
           <w:numId w:val="6"/>
@@ -1074,7 +1072,7 @@
     </w:p>
     <w:p>
       <w:pPr>
-        <w:pStyle w:val="ListParagraph"/>
+        <w:pStyle w:val="a7"/>
         <w:numPr>
           <w:ilvl w:val="0"/>
           <w:numId w:val="6"/>
@@ -1098,7 +1096,7 @@
     </w:p>
     <w:p>
       <w:pPr>
-        <w:pStyle w:val="ListParagraph"/>
+        <w:pStyle w:val="a7"/>
         <w:numPr>
           <w:ilvl w:val="0"/>
           <w:numId w:val="6"/>
@@ -1122,7 +1120,7 @@
     </w:p>
     <w:p>
       <w:pPr>
-        <w:pStyle w:val="ListParagraph"/>
+        <w:pStyle w:val="a7"/>
         <w:numPr>
           <w:ilvl w:val="0"/>
           <w:numId w:val="6"/>
@@ -1146,7 +1144,7 @@
     </w:p>
     <w:p>
       <w:pPr>
-        <w:pStyle w:val="ListParagraph"/>
+        <w:pStyle w:val="a7"/>
         <w:numPr>
           <w:ilvl w:val="0"/>
           <w:numId w:val="6"/>
@@ -1170,7 +1168,7 @@
     </w:p>
     <w:p>
       <w:pPr>
-        <w:pStyle w:val="ListParagraph"/>
+        <w:pStyle w:val="a7"/>
         <w:numPr>
           <w:ilvl w:val="0"/>
           <w:numId w:val="6"/>
@@ -1194,7 +1192,7 @@
     </w:p>
     <w:p>
       <w:pPr>
-        <w:pStyle w:val="ListParagraph"/>
+        <w:pStyle w:val="a7"/>
         <w:numPr>
           <w:ilvl w:val="0"/>
           <w:numId w:val="6"/>
@@ -1218,7 +1216,7 @@
     </w:p>
     <w:p>
       <w:pPr>
-        <w:pStyle w:val="ListParagraph"/>
+        <w:pStyle w:val="a7"/>
         <w:ind w:left="1110" w:firstLineChars="0" w:firstLine="0"/>
         <w:jc w:val="left"/>
         <w:rPr>
@@ -1230,7 +1228,7 @@
     </w:p>
     <w:p>
       <w:pPr>
-        <w:pStyle w:val="ListParagraph"/>
+        <w:pStyle w:val="a7"/>
         <w:numPr>
           <w:ilvl w:val="1"/>
           <w:numId w:val="2"/>
@@ -1254,7 +1252,7 @@
     </w:p>
     <w:p>
       <w:pPr>
-        <w:pStyle w:val="ListParagraph"/>
+        <w:pStyle w:val="a7"/>
         <w:ind w:left="1110" w:firstLineChars="0" w:firstLine="0"/>
         <w:jc w:val="center"/>
         <w:rPr>
@@ -1286,7 +1284,7 @@
                     <pic:cNvPicPr/>
                   </pic:nvPicPr>
                   <pic:blipFill>
-                    <a:blip r:embed="rId7">
+                    <a:blip r:embed="rId8">
                       <a:extLst>
                         <a:ext uri="{28A0092B-C50C-407E-A947-70E740481C1C}">
                           <a14:useLocalDpi xmlns:a14="http://schemas.microsoft.com/office/drawing/2010/main" val="0"/>
@@ -1315,7 +1313,7 @@
     </w:p>
     <w:p>
       <w:pPr>
-        <w:pStyle w:val="ListParagraph"/>
+        <w:pStyle w:val="a7"/>
         <w:ind w:left="1110" w:firstLineChars="0" w:firstLine="0"/>
         <w:jc w:val="left"/>
         <w:rPr>
@@ -1380,7 +1378,7 @@
     </w:p>
     <w:p>
       <w:pPr>
-        <w:pStyle w:val="ListParagraph"/>
+        <w:pStyle w:val="a7"/>
         <w:ind w:left="1110" w:firstLineChars="0" w:firstLine="0"/>
         <w:jc w:val="left"/>
         <w:rPr>
@@ -1392,7 +1390,7 @@
     </w:p>
     <w:p>
       <w:pPr>
-        <w:pStyle w:val="ListParagraph"/>
+        <w:pStyle w:val="a7"/>
         <w:numPr>
           <w:ilvl w:val="0"/>
           <w:numId w:val="1"/>
@@ -1416,11 +1414,11 @@
     </w:p>
     <w:p>
       <w:pPr>
-        <w:pStyle w:val="ListParagraph"/>
+        <w:pStyle w:val="a7"/>
         <w:ind w:left="390" w:firstLineChars="0" w:firstLine="0"/>
         <w:jc w:val="left"/>
         <w:rPr>
-          <w:rFonts w:ascii="微软雅黑 Light" w:eastAsia="微软雅黑 Light" w:hAnsi="微软雅黑 Light"/>
+          <w:rFonts w:ascii="微软雅黑 Light" w:eastAsia="微软雅黑 Light" w:hAnsi="微软雅黑 Light" w:hint="eastAsia"/>
           <w:sz w:val="32"/>
           <w:szCs w:val="32"/>
         </w:rPr>
@@ -1436,22 +1434,270 @@
     </w:p>
     <w:p>
       <w:pPr>
-        <w:pStyle w:val="ListParagraph"/>
+        <w:pStyle w:val="a7"/>
         <w:ind w:left="390" w:firstLineChars="0" w:firstLine="0"/>
         <w:jc w:val="left"/>
         <w:rPr>
           <w:rFonts w:ascii="微软雅黑 Light" w:eastAsia="微软雅黑 Light" w:hAnsi="微软雅黑 Light"/>
-          <w:sz w:val="32"/>
-          <w:szCs w:val="32"/>
-        </w:rPr>
-      </w:pPr>
-    </w:p>
-    <w:p>
-      <w:pPr>
-        <w:pStyle w:val="ListParagraph"/>
+          <w:sz w:val="24"/>
+          <w:szCs w:val="24"/>
+        </w:rPr>
+      </w:pPr>
+      <w:r>
+        <w:rPr>
+          <w:rFonts w:ascii="微软雅黑 Light" w:eastAsia="微软雅黑 Light" w:hAnsi="微软雅黑 Light" w:hint="eastAsia"/>
+          <w:sz w:val="24"/>
+          <w:szCs w:val="24"/>
+        </w:rPr>
+        <w:t>Server端同样拥有六个package，分别为server主函数，controller层，用于存储文件记录日志的DAO层，interface接口层，用于解析和创建</w:t>
+      </w:r>
+      <w:proofErr w:type="spellStart"/>
+      <w:r>
+        <w:rPr>
+          <w:rFonts w:ascii="微软雅黑 Light" w:eastAsia="微软雅黑 Light" w:hAnsi="微软雅黑 Light" w:hint="eastAsia"/>
+          <w:sz w:val="24"/>
+          <w:szCs w:val="24"/>
+        </w:rPr>
+        <w:t>json</w:t>
+      </w:r>
+      <w:proofErr w:type="spellEnd"/>
+      <w:r>
+        <w:rPr>
+          <w:rFonts w:ascii="微软雅黑 Light" w:eastAsia="微软雅黑 Light" w:hAnsi="微软雅黑 Light" w:hint="eastAsia"/>
+          <w:sz w:val="24"/>
+          <w:szCs w:val="24"/>
+        </w:rPr>
+        <w:t>的包和建立socket连接的传输层。</w:t>
+      </w:r>
+    </w:p>
+    <w:p>
+      <w:pPr>
+        <w:pStyle w:val="a7"/>
         <w:ind w:left="390" w:firstLineChars="0" w:firstLine="0"/>
         <w:jc w:val="left"/>
         <w:rPr>
+          <w:rFonts w:ascii="微软雅黑 Light" w:eastAsia="微软雅黑 Light" w:hAnsi="微软雅黑 Light" w:hint="eastAsia"/>
+          <w:sz w:val="32"/>
+          <w:szCs w:val="32"/>
+        </w:rPr>
+      </w:pPr>
+      <w:r>
+        <w:rPr>
+          <w:noProof/>
+        </w:rPr>
+        <w:drawing>
+          <wp:inline distT="0" distB="0" distL="0" distR="0" wp14:anchorId="4359F19A" wp14:editId="6C9686B2">
+            <wp:extent cx="1362075" cy="1162050"/>
+            <wp:effectExtent l="0" t="0" r="9525" b="0"/>
+            <wp:docPr id="9" name="图片 9"/>
+            <wp:cNvGraphicFramePr>
+              <a:graphicFrameLocks xmlns:a="http://schemas.openxmlformats.org/drawingml/2006/main" noChangeAspect="1"/>
+            </wp:cNvGraphicFramePr>
+            <a:graphic xmlns:a="http://schemas.openxmlformats.org/drawingml/2006/main">
+              <a:graphicData uri="http://schemas.openxmlformats.org/drawingml/2006/picture">
+                <pic:pic xmlns:pic="http://schemas.openxmlformats.org/drawingml/2006/picture">
+                  <pic:nvPicPr>
+                    <pic:cNvPr id="0" name=""/>
+                    <pic:cNvPicPr/>
+                  </pic:nvPicPr>
+                  <pic:blipFill>
+                    <a:blip r:embed="rId9"/>
+                    <a:stretch>
+                      <a:fillRect/>
+                    </a:stretch>
+                  </pic:blipFill>
+                  <pic:spPr>
+                    <a:xfrm>
+                      <a:off x="0" y="0"/>
+                      <a:ext cx="1362075" cy="1162050"/>
+                    </a:xfrm>
+                    <a:prstGeom prst="rect">
+                      <a:avLst/>
+                    </a:prstGeom>
+                  </pic:spPr>
+                </pic:pic>
+              </a:graphicData>
+            </a:graphic>
+          </wp:inline>
+        </w:drawing>
+      </w:r>
+    </w:p>
+    <w:p>
+      <w:pPr>
+        <w:pStyle w:val="a7"/>
+        <w:ind w:left="390" w:firstLineChars="0" w:firstLine="0"/>
+        <w:jc w:val="left"/>
+        <w:rPr>
+          <w:rFonts w:ascii="微软雅黑 Light" w:eastAsia="微软雅黑 Light" w:hAnsi="微软雅黑 Light" w:hint="eastAsia"/>
+          <w:sz w:val="24"/>
+          <w:szCs w:val="24"/>
+        </w:rPr>
+      </w:pPr>
+      <w:r>
+        <w:rPr>
+          <w:rFonts w:ascii="微软雅黑 Light" w:eastAsia="微软雅黑 Light" w:hAnsi="微软雅黑 Light"/>
+          <w:sz w:val="24"/>
+          <w:szCs w:val="24"/>
+        </w:rPr>
+        <w:t>首先在</w:t>
+      </w:r>
+      <w:proofErr w:type="spellStart"/>
+      <w:r>
+        <w:rPr>
+          <w:rFonts w:ascii="微软雅黑 Light" w:eastAsia="微软雅黑 Light" w:hAnsi="微软雅黑 Light"/>
+          <w:sz w:val="24"/>
+          <w:szCs w:val="24"/>
+        </w:rPr>
+        <w:t>server</w:t>
+      </w:r>
+      <w:r>
+        <w:rPr>
+          <w:rFonts w:ascii="微软雅黑 Light" w:eastAsia="微软雅黑 Light" w:hAnsi="微软雅黑 Light" w:hint="eastAsia"/>
+          <w:sz w:val="24"/>
+          <w:szCs w:val="24"/>
+        </w:rPr>
+        <w:t>.DAO</w:t>
+      </w:r>
+      <w:proofErr w:type="spellEnd"/>
+      <w:r>
+        <w:rPr>
+          <w:rFonts w:ascii="微软雅黑 Light" w:eastAsia="微软雅黑 Light" w:hAnsi="微软雅黑 Light" w:hint="eastAsia"/>
+          <w:sz w:val="24"/>
+          <w:szCs w:val="24"/>
+        </w:rPr>
+        <w:t>这个包中，F</w:t>
+      </w:r>
+      <w:r>
+        <w:rPr>
+          <w:rFonts w:ascii="微软雅黑 Light" w:eastAsia="微软雅黑 Light" w:hAnsi="微软雅黑 Light"/>
+          <w:sz w:val="24"/>
+          <w:szCs w:val="24"/>
+        </w:rPr>
+        <w:t>i</w:t>
+      </w:r>
+      <w:r>
+        <w:rPr>
+          <w:rFonts w:ascii="微软雅黑 Light" w:eastAsia="微软雅黑 Light" w:hAnsi="微软雅黑 Light" w:hint="eastAsia"/>
+          <w:sz w:val="24"/>
+          <w:szCs w:val="24"/>
+        </w:rPr>
+        <w:t>leDAO.java为</w:t>
+      </w:r>
+      <w:proofErr w:type="gramStart"/>
+      <w:r>
+        <w:rPr>
+          <w:rFonts w:ascii="微软雅黑 Light" w:eastAsia="微软雅黑 Light" w:hAnsi="微软雅黑 Light" w:hint="eastAsia"/>
+          <w:sz w:val="24"/>
+          <w:szCs w:val="24"/>
+        </w:rPr>
+        <w:t>最</w:t>
+      </w:r>
+      <w:proofErr w:type="gramEnd"/>
+      <w:r>
+        <w:rPr>
+          <w:rFonts w:ascii="微软雅黑 Light" w:eastAsia="微软雅黑 Light" w:hAnsi="微软雅黑 Light" w:hint="eastAsia"/>
+          <w:sz w:val="24"/>
+          <w:szCs w:val="24"/>
+        </w:rPr>
+        <w:t>底层的模板类，主要负责创建目录，以及文件。FileAccess.java则是对文件进行读写等操作。CounterDAO.java和UserDAO.java都继承了FileDAO.java,分别用来存储消息记录以及进行用户的判定。</w:t>
+      </w:r>
+    </w:p>
+    <w:p>
+      <w:pPr>
+        <w:pStyle w:val="a7"/>
+        <w:ind w:left="390" w:firstLineChars="0" w:firstLine="0"/>
+        <w:jc w:val="left"/>
+        <w:rPr>
+          <w:rFonts w:ascii="微软雅黑 Light" w:eastAsia="微软雅黑 Light" w:hAnsi="微软雅黑 Light" w:hint="eastAsia"/>
+          <w:sz w:val="24"/>
+          <w:szCs w:val="24"/>
+        </w:rPr>
+      </w:pPr>
+      <w:bookmarkStart w:id="0" w:name="_GoBack"/>
+      <w:bookmarkEnd w:id="0"/>
+    </w:p>
+    <w:p>
+      <w:pPr>
+        <w:pStyle w:val="a7"/>
+        <w:ind w:left="390" w:firstLineChars="0" w:firstLine="0"/>
+        <w:jc w:val="left"/>
+        <w:rPr>
+          <w:rFonts w:ascii="微软雅黑 Light" w:eastAsia="微软雅黑 Light" w:hAnsi="微软雅黑 Light" w:hint="eastAsia"/>
+          <w:sz w:val="24"/>
+          <w:szCs w:val="24"/>
+        </w:rPr>
+      </w:pPr>
+      <w:r>
+        <w:rPr>
+          <w:noProof/>
+        </w:rPr>
+        <w:drawing>
+          <wp:inline distT="0" distB="0" distL="0" distR="0" wp14:anchorId="66C9ABBA" wp14:editId="61CDEC1D">
+            <wp:extent cx="1676400" cy="1009650"/>
+            <wp:effectExtent l="0" t="0" r="0" b="0"/>
+            <wp:docPr id="11" name="图片 11"/>
+            <wp:cNvGraphicFramePr>
+              <a:graphicFrameLocks xmlns:a="http://schemas.openxmlformats.org/drawingml/2006/main" noChangeAspect="1"/>
+            </wp:cNvGraphicFramePr>
+            <a:graphic xmlns:a="http://schemas.openxmlformats.org/drawingml/2006/main">
+              <a:graphicData uri="http://schemas.openxmlformats.org/drawingml/2006/picture">
+                <pic:pic xmlns:pic="http://schemas.openxmlformats.org/drawingml/2006/picture">
+                  <pic:nvPicPr>
+                    <pic:cNvPr id="0" name=""/>
+                    <pic:cNvPicPr/>
+                  </pic:nvPicPr>
+                  <pic:blipFill>
+                    <a:blip r:embed="rId10"/>
+                    <a:stretch>
+                      <a:fillRect/>
+                    </a:stretch>
+                  </pic:blipFill>
+                  <pic:spPr>
+                    <a:xfrm>
+                      <a:off x="0" y="0"/>
+                      <a:ext cx="1676400" cy="1009650"/>
+                    </a:xfrm>
+                    <a:prstGeom prst="rect">
+                      <a:avLst/>
+                    </a:prstGeom>
+                  </pic:spPr>
+                </pic:pic>
+              </a:graphicData>
+            </a:graphic>
+          </wp:inline>
+        </w:drawing>
+      </w:r>
+    </w:p>
+    <w:p>
+      <w:pPr>
+        <w:pStyle w:val="a7"/>
+        <w:ind w:left="390" w:firstLineChars="0" w:firstLine="0"/>
+        <w:jc w:val="left"/>
+        <w:rPr>
+          <w:rFonts w:ascii="微软雅黑 Light" w:eastAsia="微软雅黑 Light" w:hAnsi="微软雅黑 Light" w:hint="eastAsia"/>
+          <w:sz w:val="24"/>
+          <w:szCs w:val="24"/>
+        </w:rPr>
+      </w:pPr>
+    </w:p>
+    <w:p>
+      <w:pPr>
+        <w:pStyle w:val="a7"/>
+        <w:ind w:left="390" w:firstLineChars="0" w:firstLine="0"/>
+        <w:jc w:val="left"/>
+        <w:rPr>
+          <w:rFonts w:ascii="微软雅黑 Light" w:eastAsia="微软雅黑 Light" w:hAnsi="微软雅黑 Light"/>
+          <w:sz w:val="24"/>
+          <w:szCs w:val="24"/>
+        </w:rPr>
+      </w:pPr>
+    </w:p>
+    <w:p>
+      <w:pPr>
+        <w:pStyle w:val="a7"/>
+        <w:ind w:left="390" w:firstLineChars="0" w:firstLine="0"/>
+        <w:jc w:val="left"/>
+        <w:rPr>
           <w:rFonts w:ascii="微软雅黑 Light" w:eastAsia="微软雅黑 Light" w:hAnsi="微软雅黑 Light"/>
           <w:sz w:val="32"/>
           <w:szCs w:val="32"/>
@@ -1468,7 +1714,7 @@
     </w:p>
     <w:p>
       <w:pPr>
-        <w:pStyle w:val="ListParagraph"/>
+        <w:pStyle w:val="a7"/>
         <w:ind w:left="390" w:firstLineChars="0" w:firstLine="0"/>
         <w:jc w:val="left"/>
         <w:rPr>
@@ -1491,6 +1737,7 @@
           <w:sz w:val="24"/>
           <w:szCs w:val="24"/>
         </w:rPr>
+        <w:lastRenderedPageBreak/>
         <w:t>socket通信部分，</w:t>
       </w:r>
       <w:proofErr w:type="spellStart"/>
@@ -1514,7 +1761,7 @@
     </w:p>
     <w:p>
       <w:pPr>
-        <w:pStyle w:val="ListParagraph"/>
+        <w:pStyle w:val="a7"/>
         <w:ind w:left="390" w:firstLineChars="0" w:firstLine="0"/>
         <w:jc w:val="left"/>
         <w:rPr>
@@ -1546,7 +1793,7 @@
                     <pic:cNvPicPr/>
                   </pic:nvPicPr>
                   <pic:blipFill>
-                    <a:blip r:embed="rId8">
+                    <a:blip r:embed="rId11">
                       <a:extLst>
                         <a:ext uri="{28A0092B-C50C-407E-A947-70E740481C1C}">
                           <a14:useLocalDpi xmlns:a14="http://schemas.microsoft.com/office/drawing/2010/main" val="0"/>
@@ -1575,7 +1822,7 @@
     </w:p>
     <w:p>
       <w:pPr>
-        <w:pStyle w:val="ListParagraph"/>
+        <w:pStyle w:val="a7"/>
         <w:ind w:left="390" w:firstLineChars="0" w:firstLine="0"/>
         <w:jc w:val="left"/>
         <w:rPr>
@@ -1621,7 +1868,7 @@
     </w:p>
     <w:p>
       <w:pPr>
-        <w:pStyle w:val="ListParagraph"/>
+        <w:pStyle w:val="a7"/>
         <w:ind w:left="390" w:firstLineChars="0" w:firstLine="0"/>
         <w:jc w:val="left"/>
         <w:rPr>
@@ -1639,275 +1886,6 @@
             <wp:extent cx="5274310" cy="926667"/>
             <wp:effectExtent l="0" t="0" r="2540" b="6985"/>
             <wp:docPr id="3" name="图片 3"/>
-            <wp:cNvGraphicFramePr>
-              <a:graphicFrameLocks xmlns:a="http://schemas.openxmlformats.org/drawingml/2006/main" noChangeAspect="1"/>
-            </wp:cNvGraphicFramePr>
-            <a:graphic xmlns:a="http://schemas.openxmlformats.org/drawingml/2006/main">
-              <a:graphicData uri="http://schemas.openxmlformats.org/drawingml/2006/picture">
-                <pic:pic xmlns:pic="http://schemas.openxmlformats.org/drawingml/2006/picture">
-                  <pic:nvPicPr>
-                    <pic:cNvPr id="0" name=""/>
-                    <pic:cNvPicPr/>
-                  </pic:nvPicPr>
-                  <pic:blipFill>
-                    <a:blip r:embed="rId9"/>
-                    <a:stretch>
-                      <a:fillRect/>
-                    </a:stretch>
-                  </pic:blipFill>
-                  <pic:spPr>
-                    <a:xfrm>
-                      <a:off x="0" y="0"/>
-                      <a:ext cx="5274310" cy="926667"/>
-                    </a:xfrm>
-                    <a:prstGeom prst="rect">
-                      <a:avLst/>
-                    </a:prstGeom>
-                  </pic:spPr>
-                </pic:pic>
-              </a:graphicData>
-            </a:graphic>
-          </wp:inline>
-        </w:drawing>
-      </w:r>
-    </w:p>
-    <w:p>
-      <w:pPr>
-        <w:pStyle w:val="ListParagraph"/>
-        <w:ind w:left="390" w:firstLineChars="0" w:firstLine="0"/>
-        <w:jc w:val="left"/>
-        <w:rPr>
-          <w:rFonts w:ascii="微软雅黑 Light" w:eastAsia="微软雅黑 Light" w:hAnsi="微软雅黑 Light"/>
-          <w:sz w:val="24"/>
-          <w:szCs w:val="24"/>
-        </w:rPr>
-      </w:pPr>
-      <w:r>
-        <w:rPr>
-          <w:noProof/>
-        </w:rPr>
-        <w:drawing>
-          <wp:inline distT="0" distB="0" distL="0" distR="0" wp14:anchorId="09C28F59" wp14:editId="0801FF22">
-            <wp:extent cx="4572000" cy="1114425"/>
-            <wp:effectExtent l="0" t="0" r="0" b="9525"/>
-            <wp:docPr id="4" name="图片 4"/>
-            <wp:cNvGraphicFramePr>
-              <a:graphicFrameLocks xmlns:a="http://schemas.openxmlformats.org/drawingml/2006/main" noChangeAspect="1"/>
-            </wp:cNvGraphicFramePr>
-            <a:graphic xmlns:a="http://schemas.openxmlformats.org/drawingml/2006/main">
-              <a:graphicData uri="http://schemas.openxmlformats.org/drawingml/2006/picture">
-                <pic:pic xmlns:pic="http://schemas.openxmlformats.org/drawingml/2006/picture">
-                  <pic:nvPicPr>
-                    <pic:cNvPr id="0" name=""/>
-                    <pic:cNvPicPr/>
-                  </pic:nvPicPr>
-                  <pic:blipFill>
-                    <a:blip r:embed="rId10"/>
-                    <a:stretch>
-                      <a:fillRect/>
-                    </a:stretch>
-                  </pic:blipFill>
-                  <pic:spPr>
-                    <a:xfrm>
-                      <a:off x="0" y="0"/>
-                      <a:ext cx="4572000" cy="1114425"/>
-                    </a:xfrm>
-                    <a:prstGeom prst="rect">
-                      <a:avLst/>
-                    </a:prstGeom>
-                  </pic:spPr>
-                </pic:pic>
-              </a:graphicData>
-            </a:graphic>
-          </wp:inline>
-        </w:drawing>
-      </w:r>
-    </w:p>
-    <w:p>
-      <w:pPr>
-        <w:pStyle w:val="ListParagraph"/>
-        <w:ind w:left="390" w:firstLineChars="0" w:firstLine="0"/>
-        <w:jc w:val="left"/>
-        <w:rPr>
-          <w:rFonts w:ascii="微软雅黑 Light" w:eastAsia="微软雅黑 Light" w:hAnsi="微软雅黑 Light"/>
-          <w:sz w:val="24"/>
-          <w:szCs w:val="24"/>
-        </w:rPr>
-      </w:pPr>
-      <w:r>
-        <w:rPr>
-          <w:rFonts w:ascii="微软雅黑 Light" w:eastAsia="微软雅黑 Light" w:hAnsi="微软雅黑 Light" w:hint="eastAsia"/>
-          <w:sz w:val="24"/>
-          <w:szCs w:val="24"/>
-        </w:rPr>
-        <w:t>之后打开socket的输入，输出流。之后按照一定协议对socket进行读写操作（此项目中转换成JSON作为传递的数据格式）。</w:t>
-      </w:r>
-    </w:p>
-    <w:p>
-      <w:pPr>
-        <w:pStyle w:val="ListParagraph"/>
-        <w:ind w:left="390" w:firstLineChars="0" w:firstLine="0"/>
-        <w:jc w:val="left"/>
-        <w:rPr>
-          <w:rFonts w:ascii="微软雅黑 Light" w:eastAsia="微软雅黑 Light" w:hAnsi="微软雅黑 Light"/>
-          <w:sz w:val="24"/>
-          <w:szCs w:val="24"/>
-        </w:rPr>
-      </w:pPr>
-      <w:proofErr w:type="spellStart"/>
-      <w:r>
-        <w:rPr>
-          <w:rFonts w:ascii="微软雅黑 Light" w:eastAsia="微软雅黑 Light" w:hAnsi="微软雅黑 Light"/>
-          <w:sz w:val="24"/>
-          <w:szCs w:val="24"/>
-        </w:rPr>
-        <w:t>C</w:t>
-      </w:r>
-      <w:r>
-        <w:rPr>
-          <w:rFonts w:ascii="微软雅黑 Light" w:eastAsia="微软雅黑 Light" w:hAnsi="微软雅黑 Light" w:hint="eastAsia"/>
-          <w:sz w:val="24"/>
-          <w:szCs w:val="24"/>
-        </w:rPr>
-        <w:t>lient.intf</w:t>
-      </w:r>
-      <w:proofErr w:type="spellEnd"/>
-      <w:r>
-        <w:rPr>
-          <w:rFonts w:ascii="微软雅黑 Light" w:eastAsia="微软雅黑 Light" w:hAnsi="微软雅黑 Light" w:hint="eastAsia"/>
-          <w:sz w:val="24"/>
-          <w:szCs w:val="24"/>
-        </w:rPr>
-        <w:t>包中，</w:t>
-      </w:r>
-      <w:r>
-        <w:rPr>
-          <w:rFonts w:ascii="微软雅黑 Light" w:eastAsia="微软雅黑 Light" w:hAnsi="微软雅黑 Light" w:hint="eastAsia"/>
-          <w:sz w:val="24"/>
-          <w:szCs w:val="24"/>
-        </w:rPr>
-        <w:t>定义了以下接口类：</w:t>
-      </w:r>
-    </w:p>
-    <w:p>
-      <w:pPr>
-        <w:pStyle w:val="ListParagraph"/>
-        <w:ind w:left="390" w:firstLineChars="0" w:firstLine="0"/>
-        <w:jc w:val="left"/>
-        <w:rPr>
-          <w:rFonts w:ascii="微软雅黑 Light" w:eastAsia="微软雅黑 Light" w:hAnsi="微软雅黑 Light"/>
-          <w:sz w:val="24"/>
-          <w:szCs w:val="24"/>
-        </w:rPr>
-      </w:pPr>
-      <w:r>
-        <w:rPr>
-          <w:noProof/>
-        </w:rPr>
-        <w:lastRenderedPageBreak/>
-        <w:drawing>
-          <wp:inline distT="0" distB="0" distL="0" distR="0" wp14:anchorId="4FA57EDC" wp14:editId="1B00B104">
-            <wp:extent cx="1628775" cy="1397318"/>
-            <wp:effectExtent l="0" t="0" r="0" b="0"/>
-            <wp:docPr id="5" name="图片 5"/>
-            <wp:cNvGraphicFramePr>
-              <a:graphicFrameLocks xmlns:a="http://schemas.openxmlformats.org/drawingml/2006/main" noChangeAspect="1"/>
-            </wp:cNvGraphicFramePr>
-            <a:graphic xmlns:a="http://schemas.openxmlformats.org/drawingml/2006/main">
-              <a:graphicData uri="http://schemas.openxmlformats.org/drawingml/2006/picture">
-                <pic:pic xmlns:pic="http://schemas.openxmlformats.org/drawingml/2006/picture">
-                  <pic:nvPicPr>
-                    <pic:cNvPr id="0" name=""/>
-                    <pic:cNvPicPr/>
-                  </pic:nvPicPr>
-                  <pic:blipFill>
-                    <a:blip r:embed="rId11"/>
-                    <a:stretch>
-                      <a:fillRect/>
-                    </a:stretch>
-                  </pic:blipFill>
-                  <pic:spPr>
-                    <a:xfrm>
-                      <a:off x="0" y="0"/>
-                      <a:ext cx="1628775" cy="1397318"/>
-                    </a:xfrm>
-                    <a:prstGeom prst="rect">
-                      <a:avLst/>
-                    </a:prstGeom>
-                  </pic:spPr>
-                </pic:pic>
-              </a:graphicData>
-            </a:graphic>
-          </wp:inline>
-        </w:drawing>
-      </w:r>
-    </w:p>
-    <w:p>
-      <w:pPr>
-        <w:pStyle w:val="ListParagraph"/>
-        <w:ind w:left="390" w:firstLineChars="0" w:firstLine="0"/>
-        <w:jc w:val="left"/>
-        <w:rPr>
-          <w:rFonts w:ascii="微软雅黑 Light" w:eastAsia="微软雅黑 Light" w:hAnsi="微软雅黑 Light"/>
-          <w:sz w:val="24"/>
-          <w:szCs w:val="24"/>
-        </w:rPr>
-      </w:pPr>
-      <w:r>
-        <w:rPr>
-          <w:rFonts w:ascii="微软雅黑 Light" w:eastAsia="微软雅黑 Light" w:hAnsi="微软雅黑 Light" w:hint="eastAsia"/>
-          <w:sz w:val="24"/>
-          <w:szCs w:val="24"/>
-        </w:rPr>
-        <w:t>在</w:t>
-      </w:r>
-      <w:proofErr w:type="spellStart"/>
-      <w:r>
-        <w:rPr>
-          <w:rFonts w:ascii="微软雅黑 Light" w:eastAsia="微软雅黑 Light" w:hAnsi="微软雅黑 Light" w:hint="eastAsia"/>
-          <w:sz w:val="24"/>
-          <w:szCs w:val="24"/>
-        </w:rPr>
-        <w:t>client.ctl</w:t>
-      </w:r>
-      <w:proofErr w:type="spellEnd"/>
-      <w:r>
-        <w:rPr>
-          <w:rFonts w:ascii="微软雅黑 Light" w:eastAsia="微软雅黑 Light" w:hAnsi="微软雅黑 Light" w:hint="eastAsia"/>
-          <w:sz w:val="24"/>
-          <w:szCs w:val="24"/>
-        </w:rPr>
-        <w:t>包中进行实现。</w:t>
-      </w:r>
-      <w:r>
-        <w:rPr>
-          <w:rFonts w:ascii="微软雅黑 Light" w:eastAsia="微软雅黑 Light" w:hAnsi="微软雅黑 Light" w:hint="eastAsia"/>
-          <w:sz w:val="24"/>
-          <w:szCs w:val="24"/>
-        </w:rPr>
-        <w:t>LogInCheck.java对用户的登陆检验</w:t>
-      </w:r>
-    </w:p>
-    <w:p>
-      <w:pPr>
-        <w:pStyle w:val="ListParagraph"/>
-        <w:ind w:left="390" w:firstLineChars="0" w:firstLine="0"/>
-        <w:jc w:val="left"/>
-        <w:rPr>
-          <w:rFonts w:ascii="微软雅黑 Light" w:eastAsia="微软雅黑 Light" w:hAnsi="微软雅黑 Light"/>
-          <w:sz w:val="24"/>
-          <w:szCs w:val="24"/>
-        </w:rPr>
-      </w:pPr>
-      <w:r>
-        <w:rPr>
-          <w:noProof/>
-        </w:rPr>
-        <w:drawing>
-          <wp:inline distT="0" distB="0" distL="0" distR="0" wp14:anchorId="049399EF" wp14:editId="2D851122">
-            <wp:extent cx="3419475" cy="333375"/>
-            <wp:effectExtent l="0" t="0" r="9525" b="9525"/>
-            <wp:docPr id="6" name="图片 6"/>
             <wp:cNvGraphicFramePr>
               <a:graphicFrameLocks xmlns:a="http://schemas.openxmlformats.org/drawingml/2006/main" noChangeAspect="1"/>
             </wp:cNvGraphicFramePr>
@@ -1927,7 +1905,7 @@
                   <pic:spPr>
                     <a:xfrm>
                       <a:off x="0" y="0"/>
-                      <a:ext cx="3419475" cy="333375"/>
+                      <a:ext cx="5274310" cy="926667"/>
                     </a:xfrm>
                     <a:prstGeom prst="rect">
                       <a:avLst/>
@@ -1942,7 +1920,7 @@
     </w:p>
     <w:p>
       <w:pPr>
-        <w:pStyle w:val="ListParagraph"/>
+        <w:pStyle w:val="a7"/>
         <w:ind w:left="390" w:firstLineChars="0" w:firstLine="0"/>
         <w:jc w:val="left"/>
         <w:rPr>
@@ -1953,33 +1931,13 @@
       </w:pPr>
       <w:r>
         <w:rPr>
-          <w:rFonts w:ascii="微软雅黑 Light" w:eastAsia="微软雅黑 Light" w:hAnsi="微软雅黑 Light" w:hint="eastAsia"/>
-          <w:sz w:val="24"/>
-          <w:szCs w:val="24"/>
-        </w:rPr>
-        <w:t>前端向后台发送用户名，密码，根据返回值判定是否登陆成功。</w:t>
-      </w:r>
-    </w:p>
-    <w:p>
-      <w:pPr>
-        <w:pStyle w:val="ListParagraph"/>
-        <w:ind w:left="390" w:firstLineChars="0" w:firstLine="0"/>
-        <w:jc w:val="left"/>
-        <w:rPr>
-          <w:rFonts w:ascii="微软雅黑 Light" w:eastAsia="微软雅黑 Light" w:hAnsi="微软雅黑 Light"/>
-          <w:sz w:val="24"/>
-          <w:szCs w:val="24"/>
-        </w:rPr>
-      </w:pPr>
-      <w:r>
-        <w:rPr>
           <w:noProof/>
         </w:rPr>
         <w:drawing>
-          <wp:inline distT="0" distB="0" distL="0" distR="0" wp14:anchorId="64EF1EBD" wp14:editId="447B2D40">
-            <wp:extent cx="5274310" cy="559175"/>
-            <wp:effectExtent l="0" t="0" r="2540" b="0"/>
-            <wp:docPr id="7" name="图片 7"/>
+          <wp:inline distT="0" distB="0" distL="0" distR="0" wp14:anchorId="09C28F59" wp14:editId="0801FF22">
+            <wp:extent cx="4572000" cy="1114425"/>
+            <wp:effectExtent l="0" t="0" r="0" b="9525"/>
+            <wp:docPr id="4" name="图片 4"/>
             <wp:cNvGraphicFramePr>
               <a:graphicFrameLocks xmlns:a="http://schemas.openxmlformats.org/drawingml/2006/main" noChangeAspect="1"/>
             </wp:cNvGraphicFramePr>
@@ -1999,7 +1957,7 @@
                   <pic:spPr>
                     <a:xfrm>
                       <a:off x="0" y="0"/>
-                      <a:ext cx="5274310" cy="559175"/>
+                      <a:ext cx="4572000" cy="1114425"/>
                     </a:xfrm>
                     <a:prstGeom prst="rect">
                       <a:avLst/>
@@ -2014,7 +1972,7 @@
     </w:p>
     <w:p>
       <w:pPr>
-        <w:pStyle w:val="ListParagraph"/>
+        <w:pStyle w:val="a7"/>
         <w:ind w:left="390" w:firstLineChars="0" w:firstLine="0"/>
         <w:jc w:val="left"/>
         <w:rPr>
@@ -2029,12 +1987,12 @@
           <w:sz w:val="24"/>
           <w:szCs w:val="24"/>
         </w:rPr>
-        <w:t>MsgHandle.java进行了客户端收发消息的操作。</w:t>
-      </w:r>
-    </w:p>
-    <w:p>
-      <w:pPr>
-        <w:pStyle w:val="ListParagraph"/>
+        <w:t>之后打开socket的输入，输出流。之后按照一定协议对socket进行读写操作（此项目中转换成JSON作为传递的数据格式）。</w:t>
+      </w:r>
+    </w:p>
+    <w:p>
+      <w:pPr>
+        <w:pStyle w:val="a7"/>
         <w:ind w:left="390" w:firstLineChars="0" w:firstLine="0"/>
         <w:jc w:val="left"/>
         <w:rPr>
@@ -2043,15 +2001,61 @@
           <w:szCs w:val="24"/>
         </w:rPr>
       </w:pPr>
+      <w:proofErr w:type="spellStart"/>
+      <w:r>
+        <w:rPr>
+          <w:rFonts w:ascii="微软雅黑 Light" w:eastAsia="微软雅黑 Light" w:hAnsi="微软雅黑 Light"/>
+          <w:sz w:val="24"/>
+          <w:szCs w:val="24"/>
+        </w:rPr>
+        <w:t>C</w:t>
+      </w:r>
+      <w:r>
+        <w:rPr>
+          <w:rFonts w:ascii="微软雅黑 Light" w:eastAsia="微软雅黑 Light" w:hAnsi="微软雅黑 Light" w:hint="eastAsia"/>
+          <w:sz w:val="24"/>
+          <w:szCs w:val="24"/>
+        </w:rPr>
+        <w:t>lient.intf</w:t>
+      </w:r>
+      <w:proofErr w:type="spellEnd"/>
+      <w:r>
+        <w:rPr>
+          <w:rFonts w:ascii="微软雅黑 Light" w:eastAsia="微软雅黑 Light" w:hAnsi="微软雅黑 Light" w:hint="eastAsia"/>
+          <w:sz w:val="24"/>
+          <w:szCs w:val="24"/>
+        </w:rPr>
+        <w:t>包中，</w:t>
+      </w:r>
+      <w:r>
+        <w:rPr>
+          <w:rFonts w:ascii="微软雅黑 Light" w:eastAsia="微软雅黑 Light" w:hAnsi="微软雅黑 Light" w:hint="eastAsia"/>
+          <w:sz w:val="24"/>
+          <w:szCs w:val="24"/>
+        </w:rPr>
+        <w:t>定义了以下接口类：</w:t>
+      </w:r>
+    </w:p>
+    <w:p>
+      <w:pPr>
+        <w:pStyle w:val="a7"/>
+        <w:ind w:left="390" w:firstLineChars="0" w:firstLine="0"/>
+        <w:jc w:val="left"/>
+        <w:rPr>
+          <w:rFonts w:ascii="微软雅黑 Light" w:eastAsia="微软雅黑 Light" w:hAnsi="微软雅黑 Light"/>
+          <w:sz w:val="24"/>
+          <w:szCs w:val="24"/>
+        </w:rPr>
+      </w:pPr>
       <w:r>
         <w:rPr>
           <w:noProof/>
         </w:rPr>
         <w:drawing>
-          <wp:inline distT="0" distB="0" distL="0" distR="0" wp14:anchorId="4483BC01" wp14:editId="0CD03E58">
-            <wp:extent cx="4038600" cy="457200"/>
+          <wp:inline distT="0" distB="0" distL="0" distR="0" wp14:anchorId="4FA57EDC" wp14:editId="1B00B104">
+            <wp:extent cx="1628775" cy="1397318"/>
             <wp:effectExtent l="0" t="0" r="0" b="0"/>
-            <wp:docPr id="8" name="图片 8"/>
+            <wp:docPr id="5" name="图片 5"/>
             <wp:cNvGraphicFramePr>
               <a:graphicFrameLocks xmlns:a="http://schemas.openxmlformats.org/drawingml/2006/main" noChangeAspect="1"/>
             </wp:cNvGraphicFramePr>
@@ -2071,7 +2075,7 @@
                   <pic:spPr>
                     <a:xfrm>
                       <a:off x="0" y="0"/>
-                      <a:ext cx="4038600" cy="457200"/>
+                      <a:ext cx="1628775" cy="1397318"/>
                     </a:xfrm>
                     <a:prstGeom prst="rect">
                       <a:avLst/>
@@ -2086,7 +2090,7 @@
     </w:p>
     <w:p>
       <w:pPr>
-        <w:pStyle w:val="ListParagraph"/>
+        <w:pStyle w:val="a7"/>
         <w:ind w:left="390" w:firstLineChars="0" w:firstLine="0"/>
         <w:jc w:val="left"/>
         <w:rPr>
@@ -2101,12 +2105,38 @@
           <w:sz w:val="24"/>
           <w:szCs w:val="24"/>
         </w:rPr>
-        <w:t>同时更新UI层</w:t>
-      </w:r>
-    </w:p>
-    <w:p>
-      <w:pPr>
-        <w:pStyle w:val="ListParagraph"/>
+        <w:t>在</w:t>
+      </w:r>
+      <w:proofErr w:type="spellStart"/>
+      <w:r>
+        <w:rPr>
+          <w:rFonts w:ascii="微软雅黑 Light" w:eastAsia="微软雅黑 Light" w:hAnsi="微软雅黑 Light" w:hint="eastAsia"/>
+          <w:sz w:val="24"/>
+          <w:szCs w:val="24"/>
+        </w:rPr>
+        <w:t>client.ctl</w:t>
+      </w:r>
+      <w:proofErr w:type="spellEnd"/>
+      <w:r>
+        <w:rPr>
+          <w:rFonts w:ascii="微软雅黑 Light" w:eastAsia="微软雅黑 Light" w:hAnsi="微软雅黑 Light" w:hint="eastAsia"/>
+          <w:sz w:val="24"/>
+          <w:szCs w:val="24"/>
+        </w:rPr>
+        <w:t>包中进行实现。</w:t>
+      </w:r>
+      <w:r>
+        <w:rPr>
+          <w:rFonts w:ascii="微软雅黑 Light" w:eastAsia="微软雅黑 Light" w:hAnsi="微软雅黑 Light" w:hint="eastAsia"/>
+          <w:sz w:val="24"/>
+          <w:szCs w:val="24"/>
+        </w:rPr>
+        <w:t>LogInCheck.java对用户的登陆检验</w:t>
+      </w:r>
+    </w:p>
+    <w:p>
+      <w:pPr>
+        <w:pStyle w:val="a7"/>
         <w:ind w:left="390" w:firstLineChars="0" w:firstLine="0"/>
         <w:jc w:val="left"/>
         <w:rPr>
@@ -2120,10 +2150,10 @@
           <w:noProof/>
         </w:rPr>
         <w:drawing>
-          <wp:inline distT="0" distB="0" distL="0" distR="0" wp14:anchorId="2BF4707D" wp14:editId="5B8C3FEE">
-            <wp:extent cx="2495550" cy="352425"/>
-            <wp:effectExtent l="0" t="0" r="0" b="9525"/>
-            <wp:docPr id="10" name="图片 10"/>
+          <wp:inline distT="0" distB="0" distL="0" distR="0" wp14:anchorId="049399EF" wp14:editId="2D851122">
+            <wp:extent cx="3419475" cy="333375"/>
+            <wp:effectExtent l="0" t="0" r="9525" b="9525"/>
+            <wp:docPr id="6" name="图片 6"/>
             <wp:cNvGraphicFramePr>
               <a:graphicFrameLocks xmlns:a="http://schemas.openxmlformats.org/drawingml/2006/main" noChangeAspect="1"/>
             </wp:cNvGraphicFramePr>
@@ -2143,6 +2173,223 @@
                   <pic:spPr>
                     <a:xfrm>
                       <a:off x="0" y="0"/>
+                      <a:ext cx="3419475" cy="333375"/>
+                    </a:xfrm>
+                    <a:prstGeom prst="rect">
+                      <a:avLst/>
+                    </a:prstGeom>
+                  </pic:spPr>
+                </pic:pic>
+              </a:graphicData>
+            </a:graphic>
+          </wp:inline>
+        </w:drawing>
+      </w:r>
+    </w:p>
+    <w:p>
+      <w:pPr>
+        <w:pStyle w:val="a7"/>
+        <w:ind w:left="390" w:firstLineChars="0" w:firstLine="0"/>
+        <w:jc w:val="left"/>
+        <w:rPr>
+          <w:rFonts w:ascii="微软雅黑 Light" w:eastAsia="微软雅黑 Light" w:hAnsi="微软雅黑 Light"/>
+          <w:sz w:val="24"/>
+          <w:szCs w:val="24"/>
+        </w:rPr>
+      </w:pPr>
+      <w:r>
+        <w:rPr>
+          <w:rFonts w:ascii="微软雅黑 Light" w:eastAsia="微软雅黑 Light" w:hAnsi="微软雅黑 Light" w:hint="eastAsia"/>
+          <w:sz w:val="24"/>
+          <w:szCs w:val="24"/>
+        </w:rPr>
+        <w:t>前端向后台发送用户名，密码，根据返回值判定是否登陆成功。</w:t>
+      </w:r>
+    </w:p>
+    <w:p>
+      <w:pPr>
+        <w:pStyle w:val="a7"/>
+        <w:ind w:left="390" w:firstLineChars="0" w:firstLine="0"/>
+        <w:jc w:val="left"/>
+        <w:rPr>
+          <w:rFonts w:ascii="微软雅黑 Light" w:eastAsia="微软雅黑 Light" w:hAnsi="微软雅黑 Light"/>
+          <w:sz w:val="24"/>
+          <w:szCs w:val="24"/>
+        </w:rPr>
+      </w:pPr>
+      <w:r>
+        <w:rPr>
+          <w:noProof/>
+        </w:rPr>
+        <w:drawing>
+          <wp:inline distT="0" distB="0" distL="0" distR="0" wp14:anchorId="64EF1EBD" wp14:editId="447B2D40">
+            <wp:extent cx="5274310" cy="559175"/>
+            <wp:effectExtent l="0" t="0" r="2540" b="0"/>
+            <wp:docPr id="7" name="图片 7"/>
+            <wp:cNvGraphicFramePr>
+              <a:graphicFrameLocks xmlns:a="http://schemas.openxmlformats.org/drawingml/2006/main" noChangeAspect="1"/>
+            </wp:cNvGraphicFramePr>
+            <a:graphic xmlns:a="http://schemas.openxmlformats.org/drawingml/2006/main">
+              <a:graphicData uri="http://schemas.openxmlformats.org/drawingml/2006/picture">
+                <pic:pic xmlns:pic="http://schemas.openxmlformats.org/drawingml/2006/picture">
+                  <pic:nvPicPr>
+                    <pic:cNvPr id="0" name=""/>
+                    <pic:cNvPicPr/>
+                  </pic:nvPicPr>
+                  <pic:blipFill>
+                    <a:blip r:embed="rId16"/>
+                    <a:stretch>
+                      <a:fillRect/>
+                    </a:stretch>
+                  </pic:blipFill>
+                  <pic:spPr>
+                    <a:xfrm>
+                      <a:off x="0" y="0"/>
+                      <a:ext cx="5274310" cy="559175"/>
+                    </a:xfrm>
+                    <a:prstGeom prst="rect">
+                      <a:avLst/>
+                    </a:prstGeom>
+                  </pic:spPr>
+                </pic:pic>
+              </a:graphicData>
+            </a:graphic>
+          </wp:inline>
+        </w:drawing>
+      </w:r>
+    </w:p>
+    <w:p>
+      <w:pPr>
+        <w:pStyle w:val="a7"/>
+        <w:ind w:left="390" w:firstLineChars="0" w:firstLine="0"/>
+        <w:jc w:val="left"/>
+        <w:rPr>
+          <w:rFonts w:ascii="微软雅黑 Light" w:eastAsia="微软雅黑 Light" w:hAnsi="微软雅黑 Light"/>
+          <w:sz w:val="24"/>
+          <w:szCs w:val="24"/>
+        </w:rPr>
+      </w:pPr>
+      <w:r>
+        <w:rPr>
+          <w:rFonts w:ascii="微软雅黑 Light" w:eastAsia="微软雅黑 Light" w:hAnsi="微软雅黑 Light" w:hint="eastAsia"/>
+          <w:sz w:val="24"/>
+          <w:szCs w:val="24"/>
+        </w:rPr>
+        <w:lastRenderedPageBreak/>
+        <w:t>MsgHandle.java进行了客户端收发消息的操作。</w:t>
+      </w:r>
+    </w:p>
+    <w:p>
+      <w:pPr>
+        <w:pStyle w:val="a7"/>
+        <w:ind w:left="390" w:firstLineChars="0" w:firstLine="0"/>
+        <w:jc w:val="left"/>
+        <w:rPr>
+          <w:rFonts w:ascii="微软雅黑 Light" w:eastAsia="微软雅黑 Light" w:hAnsi="微软雅黑 Light"/>
+          <w:sz w:val="24"/>
+          <w:szCs w:val="24"/>
+        </w:rPr>
+      </w:pPr>
+      <w:r>
+        <w:rPr>
+          <w:noProof/>
+        </w:rPr>
+        <w:drawing>
+          <wp:inline distT="0" distB="0" distL="0" distR="0" wp14:anchorId="4483BC01" wp14:editId="0CD03E58">
+            <wp:extent cx="4038600" cy="457200"/>
+            <wp:effectExtent l="0" t="0" r="0" b="0"/>
+            <wp:docPr id="8" name="图片 8"/>
+            <wp:cNvGraphicFramePr>
+              <a:graphicFrameLocks xmlns:a="http://schemas.openxmlformats.org/drawingml/2006/main" noChangeAspect="1"/>
+            </wp:cNvGraphicFramePr>
+            <a:graphic xmlns:a="http://schemas.openxmlformats.org/drawingml/2006/main">
+              <a:graphicData uri="http://schemas.openxmlformats.org/drawingml/2006/picture">
+                <pic:pic xmlns:pic="http://schemas.openxmlformats.org/drawingml/2006/picture">
+                  <pic:nvPicPr>
+                    <pic:cNvPr id="0" name=""/>
+                    <pic:cNvPicPr/>
+                  </pic:nvPicPr>
+                  <pic:blipFill>
+                    <a:blip r:embed="rId17"/>
+                    <a:stretch>
+                      <a:fillRect/>
+                    </a:stretch>
+                  </pic:blipFill>
+                  <pic:spPr>
+                    <a:xfrm>
+                      <a:off x="0" y="0"/>
+                      <a:ext cx="4038600" cy="457200"/>
+                    </a:xfrm>
+                    <a:prstGeom prst="rect">
+                      <a:avLst/>
+                    </a:prstGeom>
+                  </pic:spPr>
+                </pic:pic>
+              </a:graphicData>
+            </a:graphic>
+          </wp:inline>
+        </w:drawing>
+      </w:r>
+    </w:p>
+    <w:p>
+      <w:pPr>
+        <w:pStyle w:val="a7"/>
+        <w:ind w:left="390" w:firstLineChars="0" w:firstLine="0"/>
+        <w:jc w:val="left"/>
+        <w:rPr>
+          <w:rFonts w:ascii="微软雅黑 Light" w:eastAsia="微软雅黑 Light" w:hAnsi="微软雅黑 Light"/>
+          <w:sz w:val="24"/>
+          <w:szCs w:val="24"/>
+        </w:rPr>
+      </w:pPr>
+      <w:r>
+        <w:rPr>
+          <w:rFonts w:ascii="微软雅黑 Light" w:eastAsia="微软雅黑 Light" w:hAnsi="微软雅黑 Light" w:hint="eastAsia"/>
+          <w:sz w:val="24"/>
+          <w:szCs w:val="24"/>
+        </w:rPr>
+        <w:t>同时更新UI层</w:t>
+      </w:r>
+    </w:p>
+    <w:p>
+      <w:pPr>
+        <w:pStyle w:val="a7"/>
+        <w:ind w:left="390" w:firstLineChars="0" w:firstLine="0"/>
+        <w:jc w:val="left"/>
+        <w:rPr>
+          <w:rFonts w:ascii="微软雅黑 Light" w:eastAsia="微软雅黑 Light" w:hAnsi="微软雅黑 Light"/>
+          <w:sz w:val="24"/>
+          <w:szCs w:val="24"/>
+        </w:rPr>
+      </w:pPr>
+      <w:r>
+        <w:rPr>
+          <w:noProof/>
+        </w:rPr>
+        <w:drawing>
+          <wp:inline distT="0" distB="0" distL="0" distR="0" wp14:anchorId="2BF4707D" wp14:editId="5B8C3FEE">
+            <wp:extent cx="2495550" cy="352425"/>
+            <wp:effectExtent l="0" t="0" r="0" b="9525"/>
+            <wp:docPr id="10" name="图片 10"/>
+            <wp:cNvGraphicFramePr>
+              <a:graphicFrameLocks xmlns:a="http://schemas.openxmlformats.org/drawingml/2006/main" noChangeAspect="1"/>
+            </wp:cNvGraphicFramePr>
+            <a:graphic xmlns:a="http://schemas.openxmlformats.org/drawingml/2006/main">
+              <a:graphicData uri="http://schemas.openxmlformats.org/drawingml/2006/picture">
+                <pic:pic xmlns:pic="http://schemas.openxmlformats.org/drawingml/2006/picture">
+                  <pic:nvPicPr>
+                    <pic:cNvPr id="0" name=""/>
+                    <pic:cNvPicPr/>
+                  </pic:nvPicPr>
+                  <pic:blipFill>
+                    <a:blip r:embed="rId18"/>
+                    <a:stretch>
+                      <a:fillRect/>
+                    </a:stretch>
+                  </pic:blipFill>
+                  <pic:spPr>
+                    <a:xfrm>
+                      <a:off x="0" y="0"/>
                       <a:ext cx="2495550" cy="352425"/>
                     </a:xfrm>
                     <a:prstGeom prst="rect">
@@ -2158,7 +2405,7 @@
     </w:p>
     <w:p>
       <w:pPr>
-        <w:pStyle w:val="ListParagraph"/>
+        <w:pStyle w:val="a7"/>
         <w:ind w:left="390" w:firstLineChars="0" w:firstLine="0"/>
         <w:jc w:val="left"/>
         <w:rPr>
@@ -2196,7 +2443,7 @@
     </w:p>
     <w:p>
       <w:pPr>
-        <w:pStyle w:val="ListParagraph"/>
+        <w:pStyle w:val="a7"/>
         <w:ind w:left="390" w:firstLineChars="0" w:firstLine="0"/>
         <w:jc w:val="left"/>
         <w:rPr>
@@ -2222,32 +2469,8 @@
         <w:t>。</w:t>
       </w:r>
     </w:p>
-    <w:p>
-      <w:pPr>
-        <w:pStyle w:val="ListParagraph"/>
-        <w:numPr>
-          <w:ilvl w:val="0"/>
-          <w:numId w:val="1"/>
-        </w:numPr>
-        <w:ind w:firstLineChars="0"/>
-        <w:jc w:val="left"/>
-        <w:rPr>
-          <w:rFonts w:ascii="微软雅黑 Light" w:eastAsia="微软雅黑 Light" w:hAnsi="微软雅黑 Light"/>
-          <w:sz w:val="32"/>
-          <w:szCs w:val="32"/>
-        </w:rPr>
-      </w:pPr>
-      <w:r>
-        <w:rPr>
-          <w:rFonts w:ascii="微软雅黑 Light" w:eastAsia="微软雅黑 Light" w:hAnsi="微软雅黑 Light" w:hint="eastAsia"/>
-          <w:sz w:val="32"/>
-          <w:szCs w:val="32"/>
-        </w:rPr>
-        <w:t>项目测试</w:t>
-      </w:r>
-    </w:p>
     <w:sectPr>
-      <w:headerReference w:type="default" r:id="rId16"/>
+      <w:headerReference w:type="default" r:id="rId19"/>
       <w:pgSz w:w="11906" w:h="16838"/>
       <w:pgMar w:top="1440" w:right="1800" w:bottom="1440" w:left="1800" w:header="851" w:footer="992" w:gutter="0"/>
       <w:cols w:space="425"/>
@@ -2258,7 +2481,7 @@
 </file>
 
 <file path=word/endnotes.xml><?xml version="1.0" encoding="utf-8"?>
-<w:endnotes xmlns:wpc="http://schemas.microsoft.com/office/word/2010/wordprocessingCanvas" xmlns:mo="http://schemas.microsoft.com/office/mac/office/2008/main" xmlns:mc="http://schemas.openxmlformats.org/markup-compatibility/2006" xmlns:mv="urn:schemas-microsoft-com:mac:vml" xmlns:o="urn:schemas-microsoft-com:office:office" xmlns:r="http://schemas.openxmlformats.org/officeDocument/2006/relationships" xmlns:m="http://schemas.openxmlformats.org/officeDocument/2006/math" xmlns:v="urn:schemas-microsoft-com:vml" xmlns:wp14="http://schemas.microsoft.com/office/word/2010/wordprocessingDrawing" xmlns:wp="http://schemas.openxmlformats.org/drawingml/2006/wordprocessingDrawing" xmlns:w10="urn:schemas-microsoft-com:office:word" xmlns:w="http://schemas.openxmlformats.org/wordprocessingml/2006/main" xmlns:w14="http://schemas.microsoft.com/office/word/2010/wordml" xmlns:w15="http://schemas.microsoft.com/office/word/2012/wordml" xmlns:wpg="http://schemas.microsoft.com/office/word/2010/wordprocessingGroup" xmlns:wpi="http://schemas.microsoft.com/office/word/2010/wordprocessingInk" xmlns:wne="http://schemas.microsoft.com/office/word/2006/wordml" xmlns:wps="http://schemas.microsoft.com/office/word/2010/wordprocessingShape" mc:Ignorable="w14 w15 wp14">
+<w:endnotes xmlns:wpc="http://schemas.microsoft.com/office/word/2010/wordprocessingCanvas" xmlns:mc="http://schemas.openxmlformats.org/markup-compatibility/2006" xmlns:o="urn:schemas-microsoft-com:office:office" xmlns:r="http://schemas.openxmlformats.org/officeDocument/2006/relationships" xmlns:m="http://schemas.openxmlformats.org/officeDocument/2006/math" xmlns:v="urn:schemas-microsoft-com:vml" xmlns:wp14="http://schemas.microsoft.com/office/word/2010/wordprocessingDrawing" xmlns:wp="http://schemas.openxmlformats.org/drawingml/2006/wordprocessingDrawing" xmlns:w10="urn:schemas-microsoft-com:office:word" xmlns:w="http://schemas.openxmlformats.org/wordprocessingml/2006/main" xmlns:w14="http://schemas.microsoft.com/office/word/2010/wordml" xmlns:wpg="http://schemas.microsoft.com/office/word/2010/wordprocessingGroup" xmlns:wpi="http://schemas.microsoft.com/office/word/2010/wordprocessingInk" xmlns:wne="http://schemas.microsoft.com/office/word/2006/wordml" xmlns:wps="http://schemas.microsoft.com/office/word/2010/wordprocessingShape" mc:Ignorable="w14 wp14">
   <w:endnote w:type="separator" w:id="-1">
     <w:p>
       <w:r>
@@ -2277,7 +2500,7 @@
 </file>
 
 <file path=word/footnotes.xml><?xml version="1.0" encoding="utf-8"?>
-<w:footnotes xmlns:wpc="http://schemas.microsoft.com/office/word/2010/wordprocessingCanvas" xmlns:mo="http://schemas.microsoft.com/office/mac/office/2008/main" xmlns:mc="http://schemas.openxmlformats.org/markup-compatibility/2006" xmlns:mv="urn:schemas-microsoft-com:mac:vml" xmlns:o="urn:schemas-microsoft-com:office:office" xmlns:r="http://schemas.openxmlformats.org/officeDocument/2006/relationships" xmlns:m="http://schemas.openxmlformats.org/officeDocument/2006/math" xmlns:v="urn:schemas-microsoft-com:vml" xmlns:wp14="http://schemas.microsoft.com/office/word/2010/wordprocessingDrawing" xmlns:wp="http://schemas.openxmlformats.org/drawingml/2006/wordprocessingDrawing" xmlns:w10="urn:schemas-microsoft-com:office:word" xmlns:w="http://schemas.openxmlformats.org/wordprocessingml/2006/main" xmlns:w14="http://schemas.microsoft.com/office/word/2010/wordml" xmlns:w15="http://schemas.microsoft.com/office/word/2012/wordml" xmlns:wpg="http://schemas.microsoft.com/office/word/2010/wordprocessingGroup" xmlns:wpi="http://schemas.microsoft.com/office/word/2010/wordprocessingInk" xmlns:wne="http://schemas.microsoft.com/office/word/2006/wordml" xmlns:wps="http://schemas.microsoft.com/office/word/2010/wordprocessingShape" mc:Ignorable="w14 w15 wp14">
+<w:footnotes xmlns:wpc="http://schemas.microsoft.com/office/word/2010/wordprocessingCanvas" xmlns:mc="http://schemas.openxmlformats.org/markup-compatibility/2006" xmlns:o="urn:schemas-microsoft-com:office:office" xmlns:r="http://schemas.openxmlformats.org/officeDocument/2006/relationships" xmlns:m="http://schemas.openxmlformats.org/officeDocument/2006/math" xmlns:v="urn:schemas-microsoft-com:vml" xmlns:wp14="http://schemas.microsoft.com/office/word/2010/wordprocessingDrawing" xmlns:wp="http://schemas.openxmlformats.org/drawingml/2006/wordprocessingDrawing" xmlns:w10="urn:schemas-microsoft-com:office:word" xmlns:w="http://schemas.openxmlformats.org/wordprocessingml/2006/main" xmlns:w14="http://schemas.microsoft.com/office/word/2010/wordml" xmlns:wpg="http://schemas.microsoft.com/office/word/2010/wordprocessingGroup" xmlns:wpi="http://schemas.microsoft.com/office/word/2010/wordprocessingInk" xmlns:wne="http://schemas.microsoft.com/office/word/2006/wordml" xmlns:wps="http://schemas.microsoft.com/office/word/2010/wordprocessingShape" mc:Ignorable="w14 wp14">
   <w:footnote w:type="separator" w:id="-1">
     <w:p>
       <w:r>
@@ -2296,10 +2519,10 @@
 </file>
 
 <file path=word/header1.xml><?xml version="1.0" encoding="utf-8"?>
-<w:hdr xmlns:wpc="http://schemas.microsoft.com/office/word/2010/wordprocessingCanvas" xmlns:mo="http://schemas.microsoft.com/office/mac/office/2008/main" xmlns:mc="http://schemas.openxmlformats.org/markup-compatibility/2006" xmlns:mv="urn:schemas-microsoft-com:mac:vml" xmlns:o="urn:schemas-microsoft-com:office:office" xmlns:r="http://schemas.openxmlformats.org/officeDocument/2006/relationships" xmlns:m="http://schemas.openxmlformats.org/officeDocument/2006/math" xmlns:v="urn:schemas-microsoft-com:vml" xmlns:wp14="http://schemas.microsoft.com/office/word/2010/wordprocessingDrawing" xmlns:wp="http://schemas.openxmlformats.org/drawingml/2006/wordprocessingDrawing" xmlns:w10="urn:schemas-microsoft-com:office:word" xmlns:w="http://schemas.openxmlformats.org/wordprocessingml/2006/main" xmlns:w14="http://schemas.microsoft.com/office/word/2010/wordml" xmlns:w15="http://schemas.microsoft.com/office/word/2012/wordml" xmlns:wpg="http://schemas.microsoft.com/office/word/2010/wordprocessingGroup" xmlns:wpi="http://schemas.microsoft.com/office/word/2010/wordprocessingInk" xmlns:wne="http://schemas.microsoft.com/office/word/2006/wordml" xmlns:wps="http://schemas.microsoft.com/office/word/2010/wordprocessingShape" mc:Ignorable="w14 w15 wp14">
+<w:hdr xmlns:wpc="http://schemas.microsoft.com/office/word/2010/wordprocessingCanvas" xmlns:mc="http://schemas.openxmlformats.org/markup-compatibility/2006" xmlns:o="urn:schemas-microsoft-com:office:office" xmlns:r="http://schemas.openxmlformats.org/officeDocument/2006/relationships" xmlns:m="http://schemas.openxmlformats.org/officeDocument/2006/math" xmlns:v="urn:schemas-microsoft-com:vml" xmlns:wp14="http://schemas.microsoft.com/office/word/2010/wordprocessingDrawing" xmlns:wp="http://schemas.openxmlformats.org/drawingml/2006/wordprocessingDrawing" xmlns:w10="urn:schemas-microsoft-com:office:word" xmlns:w="http://schemas.openxmlformats.org/wordprocessingml/2006/main" xmlns:w14="http://schemas.microsoft.com/office/word/2010/wordml" xmlns:wpg="http://schemas.microsoft.com/office/word/2010/wordprocessingGroup" xmlns:wpi="http://schemas.microsoft.com/office/word/2010/wordprocessingInk" xmlns:wne="http://schemas.microsoft.com/office/word/2006/wordml" xmlns:wps="http://schemas.microsoft.com/office/word/2010/wordprocessingShape" mc:Ignorable="w14 wp14">
   <w:p>
     <w:pPr>
-      <w:pStyle w:val="Header"/>
+      <w:pStyle w:val="a3"/>
     </w:pPr>
     <w:r>
       <w:rPr>
@@ -2343,14 +2566,14 @@
   </w:p>
   <w:p>
     <w:pPr>
-      <w:pStyle w:val="Header"/>
+      <w:pStyle w:val="a3"/>
     </w:pPr>
   </w:p>
 </w:hdr>
 </file>
 
 <file path=word/numbering.xml><?xml version="1.0" encoding="utf-8"?>
-<w:numbering xmlns:wpc="http://schemas.microsoft.com/office/word/2010/wordprocessingCanvas" xmlns:mo="http://schemas.microsoft.com/office/mac/office/2008/main" xmlns:mc="http://schemas.openxmlformats.org/markup-compatibility/2006" xmlns:mv="urn:schemas-microsoft-com:mac:vml" xmlns:o="urn:schemas-microsoft-com:office:office" xmlns:r="http://schemas.openxmlformats.org/officeDocument/2006/relationships" xmlns:m="http://schemas.openxmlformats.org/officeDocument/2006/math" xmlns:v="urn:schemas-microsoft-com:vml" xmlns:wp14="http://schemas.microsoft.com/office/word/2010/wordprocessingDrawing" xmlns:wp="http://schemas.openxmlformats.org/drawingml/2006/wordprocessingDrawing" xmlns:w10="urn:schemas-microsoft-com:office:word" xmlns:w="http://schemas.openxmlformats.org/wordprocessingml/2006/main" xmlns:w14="http://schemas.microsoft.com/office/word/2010/wordml" xmlns:w15="http://schemas.microsoft.com/office/word/2012/wordml" xmlns:wpg="http://schemas.microsoft.com/office/word/2010/wordprocessingGroup" xmlns:wpi="http://schemas.microsoft.com/office/word/2010/wordprocessingInk" xmlns:wne="http://schemas.microsoft.com/office/word/2006/wordml" xmlns:wps="http://schemas.microsoft.com/office/word/2010/wordprocessingShape" mc:Ignorable="w14 w15 wp14">
+<w:numbering xmlns:wpc="http://schemas.microsoft.com/office/word/2010/wordprocessingCanvas" xmlns:mc="http://schemas.openxmlformats.org/markup-compatibility/2006" xmlns:o="urn:schemas-microsoft-com:office:office" xmlns:r="http://schemas.openxmlformats.org/officeDocument/2006/relationships" xmlns:m="http://schemas.openxmlformats.org/officeDocument/2006/math" xmlns:v="urn:schemas-microsoft-com:vml" xmlns:wp14="http://schemas.microsoft.com/office/word/2010/wordprocessingDrawing" xmlns:wp="http://schemas.openxmlformats.org/drawingml/2006/wordprocessingDrawing" xmlns:w10="urn:schemas-microsoft-com:office:word" xmlns:w="http://schemas.openxmlformats.org/wordprocessingml/2006/main" xmlns:w14="http://schemas.microsoft.com/office/word/2010/wordml" xmlns:wpg="http://schemas.microsoft.com/office/word/2010/wordprocessingGroup" xmlns:wpi="http://schemas.microsoft.com/office/word/2010/wordprocessingInk" xmlns:wne="http://schemas.microsoft.com/office/word/2006/wordml" xmlns:wps="http://schemas.microsoft.com/office/word/2010/wordprocessingShape" mc:Ignorable="w14 wp14">
   <w:abstractNum w:abstractNumId="0">
     <w:nsid w:val="1B0A0B6D"/>
     <w:multiLevelType w:val="hybridMultilevel"/>
@@ -2987,7 +3210,7 @@
 </file>
 
 <file path=word/styles.xml><?xml version="1.0" encoding="utf-8"?>
-<w:styles xmlns:mc="http://schemas.openxmlformats.org/markup-compatibility/2006" xmlns:r="http://schemas.openxmlformats.org/officeDocument/2006/relationships" xmlns:w="http://schemas.openxmlformats.org/wordprocessingml/2006/main" xmlns:w14="http://schemas.microsoft.com/office/word/2010/wordml" xmlns:w15="http://schemas.microsoft.com/office/word/2012/wordml" mc:Ignorable="w14 w15">
+<w:styles xmlns:mc="http://schemas.openxmlformats.org/markup-compatibility/2006" xmlns:r="http://schemas.openxmlformats.org/officeDocument/2006/relationships" xmlns:w="http://schemas.openxmlformats.org/wordprocessingml/2006/main" xmlns:w14="http://schemas.microsoft.com/office/word/2010/wordml" mc:Ignorable="w14">
   <w:docDefaults>
     <w:rPrDefault>
       <w:rPr>
@@ -3000,389 +3223,146 @@
     </w:rPrDefault>
     <w:pPrDefault/>
   </w:docDefaults>
-  <w:latentStyles w:defLockedState="0" w:defUIPriority="99" w:defSemiHidden="0" w:defUnhideWhenUsed="0" w:defQFormat="0" w:count="380">
-    <w:lsdException w:name="Normal" w:uiPriority="0" w:qFormat="1"/>
-    <w:lsdException w:name="heading 1" w:uiPriority="9" w:qFormat="1"/>
-    <w:lsdException w:name="heading 2" w:semiHidden="1" w:uiPriority="9" w:unhideWhenUsed="1" w:qFormat="1"/>
-    <w:lsdException w:name="heading 3" w:semiHidden="1" w:uiPriority="9" w:unhideWhenUsed="1" w:qFormat="1"/>
-    <w:lsdException w:name="heading 4" w:semiHidden="1" w:uiPriority="9" w:unhideWhenUsed="1" w:qFormat="1"/>
-    <w:lsdException w:name="heading 5" w:semiHidden="1" w:uiPriority="9" w:unhideWhenUsed="1" w:qFormat="1"/>
-    <w:lsdException w:name="heading 6" w:semiHidden="1" w:uiPriority="9" w:unhideWhenUsed="1" w:qFormat="1"/>
-    <w:lsdException w:name="heading 7" w:semiHidden="1" w:uiPriority="9" w:unhideWhenUsed="1" w:qFormat="1"/>
-    <w:lsdException w:name="heading 8" w:semiHidden="1" w:uiPriority="9" w:unhideWhenUsed="1" w:qFormat="1"/>
-    <w:lsdException w:name="heading 9" w:semiHidden="1" w:uiPriority="9" w:unhideWhenUsed="1" w:qFormat="1"/>
-    <w:lsdException w:name="index 1" w:semiHidden="1" w:unhideWhenUsed="1"/>
-    <w:lsdException w:name="index 2" w:semiHidden="1" w:unhideWhenUsed="1"/>
-    <w:lsdException w:name="index 3" w:semiHidden="1" w:unhideWhenUsed="1"/>
-    <w:lsdException w:name="index 4" w:semiHidden="1" w:unhideWhenUsed="1"/>
-    <w:lsdException w:name="index 5" w:semiHidden="1" w:unhideWhenUsed="1"/>
-    <w:lsdException w:name="index 6" w:semiHidden="1" w:unhideWhenUsed="1"/>
-    <w:lsdException w:name="index 7" w:semiHidden="1" w:unhideWhenUsed="1"/>
-    <w:lsdException w:name="index 8" w:semiHidden="1" w:unhideWhenUsed="1"/>
-    <w:lsdException w:name="index 9" w:semiHidden="1" w:unhideWhenUsed="1"/>
-    <w:lsdException w:name="toc 1" w:semiHidden="1" w:uiPriority="39" w:unhideWhenUsed="1"/>
-    <w:lsdException w:name="toc 2" w:semiHidden="1" w:uiPriority="39" w:unhideWhenUsed="1"/>
-    <w:lsdException w:name="toc 3" w:semiHidden="1" w:uiPriority="39" w:unhideWhenUsed="1"/>
-    <w:lsdException w:name="toc 4" w:semiHidden="1" w:uiPriority="39" w:unhideWhenUsed="1"/>
-    <w:lsdException w:name="toc 5" w:semiHidden="1" w:uiPriority="39" w:unhideWhenUsed="1"/>
-    <w:lsdException w:name="toc 6" w:semiHidden="1" w:uiPriority="39" w:unhideWhenUsed="1"/>
-    <w:lsdException w:name="toc 7" w:semiHidden="1" w:uiPriority="39" w:unhideWhenUsed="1"/>
-    <w:lsdException w:name="toc 8" w:semiHidden="1" w:uiPriority="39" w:unhideWhenUsed="1"/>
-    <w:lsdException w:name="toc 9" w:semiHidden="1" w:uiPriority="39" w:unhideWhenUsed="1"/>
-    <w:lsdException w:name="Normal Indent" w:semiHidden="1" w:unhideWhenUsed="1"/>
-    <w:lsdException w:name="footnote text" w:semiHidden="1" w:unhideWhenUsed="1"/>
-    <w:lsdException w:name="annotation text" w:semiHidden="1" w:unhideWhenUsed="1"/>
-    <w:lsdException w:name="header" w:semiHidden="1" w:unhideWhenUsed="1"/>
-    <w:lsdException w:name="footer" w:semiHidden="1" w:unhideWhenUsed="1"/>
-    <w:lsdException w:name="index heading" w:semiHidden="1" w:unhideWhenUsed="1"/>
-    <w:lsdException w:name="caption" w:semiHidden="1" w:uiPriority="35" w:unhideWhenUsed="1" w:qFormat="1"/>
-    <w:lsdException w:name="table of figures" w:semiHidden="1" w:unhideWhenUsed="1"/>
-    <w:lsdException w:name="envelope address" w:semiHidden="1" w:unhideWhenUsed="1"/>
-    <w:lsdException w:name="envelope return" w:semiHidden="1" w:unhideWhenUsed="1"/>
-    <w:lsdException w:name="footnote reference" w:semiHidden="1" w:unhideWhenUsed="1"/>
-    <w:lsdException w:name="annotation reference" w:semiHidden="1" w:unhideWhenUsed="1"/>
-    <w:lsdException w:name="line number" w:semiHidden="1" w:unhideWhenUsed="1"/>
-    <w:lsdException w:name="page number" w:semiHidden="1" w:unhideWhenUsed="1"/>
-    <w:lsdException w:name="endnote reference" w:semiHidden="1" w:unhideWhenUsed="1"/>
-    <w:lsdException w:name="endnote text" w:semiHidden="1" w:unhideWhenUsed="1"/>
-    <w:lsdException w:name="table of authorities" w:semiHidden="1" w:unhideWhenUsed="1"/>
-    <w:lsdException w:name="macro" w:semiHidden="1" w:unhideWhenUsed="1"/>
-    <w:lsdException w:name="toa heading" w:semiHidden="1" w:unhideWhenUsed="1"/>
-    <w:lsdException w:name="List" w:semiHidden="1" w:unhideWhenUsed="1"/>
-    <w:lsdException w:name="List Bullet" w:semiHidden="1" w:unhideWhenUsed="1"/>
-    <w:lsdException w:name="List Number" w:semiHidden="1" w:unhideWhenUsed="1"/>
-    <w:lsdException w:name="List 2" w:semiHidden="1" w:unhideWhenUsed="1"/>
-    <w:lsdException w:name="List 3" w:semiHidden="1" w:unhideWhenUsed="1"/>
-    <w:lsdException w:name="List 4" w:semiHidden="1" w:unhideWhenUsed="1"/>
-    <w:lsdException w:name="List 5" w:semiHidden="1" w:unhideWhenUsed="1"/>
-    <w:lsdException w:name="List Bullet 2" w:semiHidden="1" w:unhideWhenUsed="1"/>
-    <w:lsdException w:name="List Bullet 3" w:semiHidden="1" w:unhideWhenUsed="1"/>
-    <w:lsdException w:name="List Bullet 4" w:semiHidden="1" w:unhideWhenUsed="1"/>
-    <w:lsdException w:name="List Bullet 5" w:semiHidden="1" w:unhideWhenUsed="1"/>
-    <w:lsdException w:name="List Number 2" w:semiHidden="1" w:unhideWhenUsed="1"/>
-    <w:lsdException w:name="List Number 3" w:semiHidden="1" w:unhideWhenUsed="1"/>
-    <w:lsdException w:name="List Number 4" w:semiHidden="1" w:unhideWhenUsed="1"/>
-    <w:lsdException w:name="List Number 5" w:semiHidden="1" w:unhideWhenUsed="1"/>
-    <w:lsdException w:name="Title" w:uiPriority="10" w:qFormat="1"/>
-    <w:lsdException w:name="Closing" w:semiHidden="1" w:unhideWhenUsed="1"/>
-    <w:lsdException w:name="Signature" w:semiHidden="1" w:unhideWhenUsed="1"/>
-    <w:lsdException w:name="Default Paragraph Font" w:semiHidden="1" w:uiPriority="1" w:unhideWhenUsed="1"/>
-    <w:lsdException w:name="Body Text" w:semiHidden="1" w:unhideWhenUsed="1"/>
-    <w:lsdException w:name="Body Text Indent" w:semiHidden="1" w:unhideWhenUsed="1"/>
-    <w:lsdException w:name="List Continue" w:semiHidden="1" w:unhideWhenUsed="1"/>
-    <w:lsdException w:name="List Continue 2" w:semiHidden="1" w:unhideWhenUsed="1"/>
-    <w:lsdException w:name="List Continue 3" w:semiHidden="1" w:unhideWhenUsed="1"/>
-    <w:lsdException w:name="List Continue 4" w:semiHidden="1" w:unhideWhenUsed="1"/>
-    <w:lsdException w:name="List Continue 5" w:semiHidden="1" w:unhideWhenUsed="1"/>
-    <w:lsdException w:name="Message Header" w:semiHidden="1" w:unhideWhenUsed="1"/>
-    <w:lsdException w:name="Subtitle" w:uiPriority="11" w:qFormat="1"/>
-    <w:lsdException w:name="Salutation" w:semiHidden="1" w:unhideWhenUsed="1"/>
-    <w:lsdException w:name="Date" w:semiHidden="1" w:unhideWhenUsed="1"/>
-    <w:lsdException w:name="Body Text First Indent" w:semiHidden="1" w:unhideWhenUsed="1"/>
-    <w:lsdException w:name="Body Text First Indent 2" w:semiHidden="1" w:unhideWhenUsed="1"/>
-    <w:lsdException w:name="Note Heading" w:semiHidden="1" w:unhideWhenUsed="1"/>
-    <w:lsdException w:name="Body Text 2" w:semiHidden="1" w:unhideWhenUsed="1"/>
-    <w:lsdException w:name="Body Text 3" w:semiHidden="1" w:unhideWhenUsed="1"/>
-    <w:lsdException w:name="Body Text Indent 2" w:semiHidden="1" w:unhideWhenUsed="1"/>
-    <w:lsdException w:name="Body Text Indent 3" w:semiHidden="1" w:unhideWhenUsed="1"/>
-    <w:lsdException w:name="Block Text" w:semiHidden="1" w:unhideWhenUsed="1"/>
-    <w:lsdException w:name="Hyperlink" w:semiHidden="1" w:unhideWhenUsed="1"/>
-    <w:lsdException w:name="FollowedHyperlink" w:semiHidden="1" w:unhideWhenUsed="1"/>
-    <w:lsdException w:name="Strong" w:uiPriority="22" w:qFormat="1"/>
-    <w:lsdException w:name="Emphasis" w:uiPriority="20" w:qFormat="1"/>
-    <w:lsdException w:name="Document Map" w:semiHidden="1" w:unhideWhenUsed="1"/>
-    <w:lsdException w:name="Plain Text" w:semiHidden="1" w:unhideWhenUsed="1"/>
-    <w:lsdException w:name="E-mail Signature" w:semiHidden="1" w:unhideWhenUsed="1"/>
-    <w:lsdException w:name="HTML Top of Form" w:semiHidden="1" w:unhideWhenUsed="1"/>
-    <w:lsdException w:name="HTML Bottom of Form" w:semiHidden="1" w:unhideWhenUsed="1"/>
-    <w:lsdException w:name="Normal (Web)" w:semiHidden="1" w:unhideWhenUsed="1"/>
-    <w:lsdException w:name="HTML Acronym" w:semiHidden="1" w:unhideWhenUsed="1"/>
-    <w:lsdException w:name="HTML Address" w:semiHidden="1" w:unhideWhenUsed="1"/>
-    <w:lsdException w:name="HTML Cite" w:semiHidden="1" w:unhideWhenUsed="1"/>
-    <w:lsdException w:name="HTML Code" w:semiHidden="1" w:unhideWhenUsed="1"/>
-    <w:lsdException w:name="HTML Definition" w:semiHidden="1" w:unhideWhenUsed="1"/>
-    <w:lsdException w:name="HTML Keyboard" w:semiHidden="1" w:unhideWhenUsed="1"/>
-    <w:lsdException w:name="HTML Preformatted" w:semiHidden="1" w:unhideWhenUsed="1"/>
-    <w:lsdException w:name="HTML Sample" w:semiHidden="1" w:unhideWhenUsed="1"/>
-    <w:lsdException w:name="HTML Typewriter" w:semiHidden="1" w:unhideWhenUsed="1"/>
-    <w:lsdException w:name="HTML Variable" w:semiHidden="1" w:unhideWhenUsed="1"/>
-    <w:lsdException w:name="Normal Table" w:semiHidden="1" w:unhideWhenUsed="1"/>
-    <w:lsdException w:name="annotation subject" w:semiHidden="1" w:unhideWhenUsed="1"/>
-    <w:lsdException w:name="No List" w:semiHidden="1" w:unhideWhenUsed="1"/>
-    <w:lsdException w:name="Outline List 1" w:semiHidden="1" w:unhideWhenUsed="1"/>
-    <w:lsdException w:name="Outline List 2" w:semiHidden="1" w:unhideWhenUsed="1"/>
-    <w:lsdException w:name="Outline List 3" w:semiHidden="1" w:unhideWhenUsed="1"/>
-    <w:lsdException w:name="Table Simple 1" w:semiHidden="1" w:unhideWhenUsed="1"/>
-    <w:lsdException w:name="Table Simple 2" w:semiHidden="1" w:unhideWhenUsed="1"/>
-    <w:lsdException w:name="Table Simple 3" w:semiHidden="1" w:unhideWhenUsed="1"/>
-    <w:lsdException w:name="Table Classic 1" w:semiHidden="1" w:unhideWhenUsed="1"/>
-    <w:lsdException w:name="Table Classic 2" w:semiHidden="1" w:unhideWhenUsed="1"/>
-    <w:lsdException w:name="Table Classic 3" w:semiHidden="1" w:unhideWhenUsed="1"/>
-    <w:lsdException w:name="Table Classic 4" w:semiHidden="1" w:unhideWhenUsed="1"/>
-    <w:lsdException w:name="Table Colorful 1" w:semiHidden="1" w:unhideWhenUsed="1"/>
-    <w:lsdException w:name="Table Colorful 2" w:semiHidden="1" w:unhideWhenUsed="1"/>
-    <w:lsdException w:name="Table Colorful 3" w:semiHidden="1" w:unhideWhenUsed="1"/>
-    <w:lsdException w:name="Table Columns 1" w:semiHidden="1" w:unhideWhenUsed="1"/>
-    <w:lsdException w:name="Table Columns 2" w:semiHidden="1" w:unhideWhenUsed="1"/>
-    <w:lsdException w:name="Table Columns 3" w:semiHidden="1" w:unhideWhenUsed="1"/>
-    <w:lsdException w:name="Table Columns 4" w:semiHidden="1" w:unhideWhenUsed="1"/>
-    <w:lsdException w:name="Table Columns 5" w:semiHidden="1" w:unhideWhenUsed="1"/>
-    <w:lsdException w:name="Table Grid 1" w:semiHidden="1" w:unhideWhenUsed="1"/>
-    <w:lsdException w:name="Table Grid 2" w:semiHidden="1" w:unhideWhenUsed="1"/>
-    <w:lsdException w:name="Table Grid 3" w:semiHidden="1" w:unhideWhenUsed="1"/>
-    <w:lsdException w:name="Table Grid 4" w:semiHidden="1" w:unhideWhenUsed="1"/>
-    <w:lsdException w:name="Table Grid 5" w:semiHidden="1" w:unhideWhenUsed="1"/>
-    <w:lsdException w:name="Table Grid 6" w:semiHidden="1" w:unhideWhenUsed="1"/>
-    <w:lsdException w:name="Table Grid 7" w:semiHidden="1" w:unhideWhenUsed="1"/>
-    <w:lsdException w:name="Table Grid 8" w:semiHidden="1" w:unhideWhenUsed="1"/>
-    <w:lsdException w:name="Table List 1" w:semiHidden="1" w:unhideWhenUsed="1"/>
-    <w:lsdException w:name="Table List 2" w:semiHidden="1" w:unhideWhenUsed="1"/>
-    <w:lsdException w:name="Table List 3" w:semiHidden="1" w:unhideWhenUsed="1"/>
-    <w:lsdException w:name="Table List 4" w:semiHidden="1" w:unhideWhenUsed="1"/>
-    <w:lsdException w:name="Table List 5" w:semiHidden="1" w:unhideWhenUsed="1"/>
-    <w:lsdException w:name="Table List 6" w:semiHidden="1" w:unhideWhenUsed="1"/>
-    <w:lsdException w:name="Table List 7" w:semiHidden="1" w:unhideWhenUsed="1"/>
-    <w:lsdException w:name="Table List 8" w:semiHidden="1" w:unhideWhenUsed="1"/>
-    <w:lsdException w:name="Table 3D effects 1" w:semiHidden="1" w:unhideWhenUsed="1"/>
-    <w:lsdException w:name="Table 3D effects 2" w:semiHidden="1" w:unhideWhenUsed="1"/>
-    <w:lsdException w:name="Table 3D effects 3" w:semiHidden="1" w:unhideWhenUsed="1"/>
-    <w:lsdException w:name="Table Contemporary" w:semiHidden="1" w:unhideWhenUsed="1"/>
-    <w:lsdException w:name="Table Elegant" w:semiHidden="1" w:unhideWhenUsed="1"/>
-    <w:lsdException w:name="Table Professional" w:semiHidden="1" w:unhideWhenUsed="1"/>
-    <w:lsdException w:name="Table Subtle 1" w:semiHidden="1" w:unhideWhenUsed="1"/>
-    <w:lsdException w:name="Table Subtle 2" w:semiHidden="1" w:unhideWhenUsed="1"/>
-    <w:lsdException w:name="Table Web 1" w:semiHidden="1" w:unhideWhenUsed="1"/>
-    <w:lsdException w:name="Table Web 2" w:semiHidden="1" w:unhideWhenUsed="1"/>
-    <w:lsdException w:name="Table Web 3" w:semiHidden="1" w:unhideWhenUsed="1"/>
-    <w:lsdException w:name="Balloon Text" w:semiHidden="1" w:unhideWhenUsed="1"/>
-    <w:lsdException w:name="Table Grid" w:uiPriority="59"/>
-    <w:lsdException w:name="Table Theme" w:semiHidden="1" w:unhideWhenUsed="1"/>
-    <w:lsdException w:name="Note Level 1" w:semiHidden="1" w:unhideWhenUsed="1"/>
-    <w:lsdException w:name="Note Level 2" w:semiHidden="1" w:unhideWhenUsed="1"/>
-    <w:lsdException w:name="Note Level 3" w:semiHidden="1" w:unhideWhenUsed="1"/>
-    <w:lsdException w:name="Note Level 4" w:semiHidden="1" w:unhideWhenUsed="1"/>
-    <w:lsdException w:name="Note Level 5" w:semiHidden="1" w:unhideWhenUsed="1"/>
-    <w:lsdException w:name="Note Level 6" w:semiHidden="1" w:unhideWhenUsed="1"/>
-    <w:lsdException w:name="Note Level 7" w:semiHidden="1" w:unhideWhenUsed="1"/>
-    <w:lsdException w:name="Note Level 8" w:semiHidden="1" w:unhideWhenUsed="1"/>
-    <w:lsdException w:name="Note Level 9" w:semiHidden="1" w:unhideWhenUsed="1"/>
-    <w:lsdException w:name="Placeholder Text" w:semiHidden="1"/>
-    <w:lsdException w:name="No Spacing" w:uiPriority="1" w:qFormat="1"/>
-    <w:lsdException w:name="Light Shading" w:uiPriority="60"/>
-    <w:lsdException w:name="Light List" w:uiPriority="61"/>
-    <w:lsdException w:name="Light Grid" w:uiPriority="62"/>
-    <w:lsdException w:name="Medium Shading 1" w:uiPriority="63"/>
-    <w:lsdException w:name="Medium Shading 2" w:uiPriority="64"/>
-    <w:lsdException w:name="Medium List 1" w:uiPriority="65"/>
-    <w:lsdException w:name="Medium List 2" w:uiPriority="66"/>
-    <w:lsdException w:name="Medium Grid 1" w:uiPriority="67"/>
-    <w:lsdException w:name="Medium Grid 2" w:uiPriority="68"/>
-    <w:lsdException w:name="Medium Grid 3" w:uiPriority="69"/>
-    <w:lsdException w:name="Dark List" w:uiPriority="70"/>
-    <w:lsdException w:name="Colorful Shading" w:uiPriority="71"/>
-    <w:lsdException w:name="Colorful List" w:uiPriority="72"/>
-    <w:lsdException w:name="Colorful Grid" w:uiPriority="73"/>
-    <w:lsdException w:name="Light Shading Accent 1" w:uiPriority="60"/>
-    <w:lsdException w:name="Light List Accent 1" w:uiPriority="61"/>
-    <w:lsdException w:name="Light Grid Accent 1" w:uiPriority="62"/>
-    <w:lsdException w:name="Medium Shading 1 Accent 1" w:uiPriority="63"/>
-    <w:lsdException w:name="Medium Shading 2 Accent 1" w:uiPriority="64"/>
-    <w:lsdException w:name="Medium List 1 Accent 1" w:uiPriority="65"/>
-    <w:lsdException w:name="Revision" w:semiHidden="1"/>
-    <w:lsdException w:name="List Paragraph" w:uiPriority="34" w:qFormat="1"/>
-    <w:lsdException w:name="Quote" w:uiPriority="29" w:qFormat="1"/>
-    <w:lsdException w:name="Intense Quote" w:uiPriority="30" w:qFormat="1"/>
-    <w:lsdException w:name="Medium List 2 Accent 1" w:uiPriority="66"/>
-    <w:lsdException w:name="Medium Grid 1 Accent 1" w:uiPriority="67"/>
-    <w:lsdException w:name="Medium Grid 2 Accent 1" w:uiPriority="68"/>
-    <w:lsdException w:name="Medium Grid 3 Accent 1" w:uiPriority="69"/>
-    <w:lsdException w:name="Dark List Accent 1" w:uiPriority="70"/>
-    <w:lsdException w:name="Colorful Shading Accent 1" w:uiPriority="71"/>
-    <w:lsdException w:name="Colorful List Accent 1" w:uiPriority="72"/>
-    <w:lsdException w:name="Colorful Grid Accent 1" w:uiPriority="73"/>
-    <w:lsdException w:name="Light Shading Accent 2" w:uiPriority="60"/>
-    <w:lsdException w:name="Light List Accent 2" w:uiPriority="61"/>
-    <w:lsdException w:name="Light Grid Accent 2" w:uiPriority="62"/>
-    <w:lsdException w:name="Medium Shading 1 Accent 2" w:uiPriority="63"/>
-    <w:lsdException w:name="Medium Shading 2 Accent 2" w:uiPriority="64"/>
-    <w:lsdException w:name="Medium List 1 Accent 2" w:uiPriority="65"/>
-    <w:lsdException w:name="Medium List 2 Accent 2" w:uiPriority="66"/>
-    <w:lsdException w:name="Medium Grid 1 Accent 2" w:uiPriority="67"/>
-    <w:lsdException w:name="Medium Grid 2 Accent 2" w:uiPriority="68"/>
-    <w:lsdException w:name="Medium Grid 3 Accent 2" w:uiPriority="69"/>
-    <w:lsdException w:name="Dark List Accent 2" w:uiPriority="70"/>
-    <w:lsdException w:name="Colorful Shading Accent 2" w:uiPriority="71"/>
-    <w:lsdException w:name="Colorful List Accent 2" w:uiPriority="72"/>
-    <w:lsdException w:name="Colorful Grid Accent 2" w:uiPriority="73"/>
-    <w:lsdException w:name="Light Shading Accent 3" w:uiPriority="60"/>
-    <w:lsdException w:name="Light List Accent 3" w:uiPriority="61"/>
-    <w:lsdException w:name="Light Grid Accent 3" w:uiPriority="62"/>
-    <w:lsdException w:name="Medium Shading 1 Accent 3" w:uiPriority="63"/>
-    <w:lsdException w:name="Medium Shading 2 Accent 3" w:uiPriority="64"/>
-    <w:lsdException w:name="Medium List 1 Accent 3" w:uiPriority="65"/>
-    <w:lsdException w:name="Medium List 2 Accent 3" w:uiPriority="66"/>
-    <w:lsdException w:name="Medium Grid 1 Accent 3" w:uiPriority="67"/>
-    <w:lsdException w:name="Medium Grid 2 Accent 3" w:uiPriority="68"/>
-    <w:lsdException w:name="Medium Grid 3 Accent 3" w:uiPriority="69"/>
-    <w:lsdException w:name="Dark List Accent 3" w:uiPriority="70"/>
-    <w:lsdException w:name="Colorful Shading Accent 3" w:uiPriority="71"/>
-    <w:lsdException w:name="Colorful List Accent 3" w:uiPriority="72"/>
-    <w:lsdException w:name="Colorful Grid Accent 3" w:uiPriority="73"/>
-    <w:lsdException w:name="Light Shading Accent 4" w:uiPriority="60"/>
-    <w:lsdException w:name="Light List Accent 4" w:uiPriority="61"/>
-    <w:lsdException w:name="Light Grid Accent 4" w:uiPriority="62"/>
-    <w:lsdException w:name="Medium Shading 1 Accent 4" w:uiPriority="63"/>
-    <w:lsdException w:name="Medium Shading 2 Accent 4" w:uiPriority="64"/>
-    <w:lsdException w:name="Medium List 1 Accent 4" w:uiPriority="65"/>
-    <w:lsdException w:name="Medium List 2 Accent 4" w:uiPriority="66"/>
-    <w:lsdException w:name="Medium Grid 1 Accent 4" w:uiPriority="67"/>
-    <w:lsdException w:name="Medium Grid 2 Accent 4" w:uiPriority="68"/>
-    <w:lsdException w:name="Medium Grid 3 Accent 4" w:uiPriority="69"/>
-    <w:lsdException w:name="Dark List Accent 4" w:uiPriority="70"/>
-    <w:lsdException w:name="Colorful Shading Accent 4" w:uiPriority="71"/>
-    <w:lsdException w:name="Colorful List Accent 4" w:uiPriority="72"/>
-    <w:lsdException w:name="Colorful Grid Accent 4" w:uiPriority="73"/>
-    <w:lsdException w:name="Light Shading Accent 5" w:uiPriority="60"/>
-    <w:lsdException w:name="Light List Accent 5" w:uiPriority="61"/>
-    <w:lsdException w:name="Light Grid Accent 5" w:uiPriority="62"/>
-    <w:lsdException w:name="Medium Shading 1 Accent 5" w:uiPriority="63"/>
-    <w:lsdException w:name="Medium Shading 2 Accent 5" w:uiPriority="64"/>
-    <w:lsdException w:name="Medium List 1 Accent 5" w:uiPriority="65"/>
-    <w:lsdException w:name="Medium List 2 Accent 5" w:uiPriority="66"/>
-    <w:lsdException w:name="Medium Grid 1 Accent 5" w:uiPriority="67"/>
-    <w:lsdException w:name="Medium Grid 2 Accent 5" w:uiPriority="68"/>
-    <w:lsdException w:name="Medium Grid 3 Accent 5" w:uiPriority="69"/>
-    <w:lsdException w:name="Dark List Accent 5" w:uiPriority="70"/>
-    <w:lsdException w:name="Colorful Shading Accent 5" w:uiPriority="71"/>
-    <w:lsdException w:name="Colorful List Accent 5" w:uiPriority="72"/>
-    <w:lsdException w:name="Colorful Grid Accent 5" w:uiPriority="73"/>
-    <w:lsdException w:name="Light Shading Accent 6" w:uiPriority="60"/>
-    <w:lsdException w:name="Light List Accent 6" w:uiPriority="61"/>
-    <w:lsdException w:name="Light Grid Accent 6" w:uiPriority="62"/>
-    <w:lsdException w:name="Medium Shading 1 Accent 6" w:uiPriority="63"/>
-    <w:lsdException w:name="Medium Shading 2 Accent 6" w:uiPriority="64"/>
-    <w:lsdException w:name="Medium List 1 Accent 6" w:uiPriority="65"/>
-    <w:lsdException w:name="Medium List 2 Accent 6" w:uiPriority="66"/>
-    <w:lsdException w:name="Medium Grid 1 Accent 6" w:uiPriority="67"/>
-    <w:lsdException w:name="Medium Grid 2 Accent 6" w:uiPriority="68"/>
-    <w:lsdException w:name="Medium Grid 3 Accent 6" w:uiPriority="69"/>
-    <w:lsdException w:name="Dark List Accent 6" w:uiPriority="70"/>
-    <w:lsdException w:name="Colorful Shading Accent 6" w:uiPriority="71"/>
-    <w:lsdException w:name="Colorful List Accent 6" w:uiPriority="72"/>
-    <w:lsdException w:name="Colorful Grid Accent 6" w:uiPriority="73"/>
-    <w:lsdException w:name="Subtle Emphasis" w:uiPriority="19" w:qFormat="1"/>
-    <w:lsdException w:name="Intense Emphasis" w:uiPriority="21" w:qFormat="1"/>
-    <w:lsdException w:name="Subtle Reference" w:uiPriority="31" w:qFormat="1"/>
-    <w:lsdException w:name="Intense Reference" w:uiPriority="32" w:qFormat="1"/>
-    <w:lsdException w:name="Book Title" w:uiPriority="33" w:qFormat="1"/>
-    <w:lsdException w:name="Bibliography" w:semiHidden="1" w:uiPriority="37" w:unhideWhenUsed="1"/>
-    <w:lsdException w:name="TOC Heading" w:semiHidden="1" w:uiPriority="39" w:unhideWhenUsed="1" w:qFormat="1"/>
-    <w:lsdException w:name="Plain Table 1" w:uiPriority="41"/>
-    <w:lsdException w:name="Plain Table 2" w:uiPriority="42"/>
-    <w:lsdException w:name="Plain Table 3" w:uiPriority="43"/>
-    <w:lsdException w:name="Plain Table 4" w:uiPriority="44"/>
-    <w:lsdException w:name="Plain Table 5" w:uiPriority="45"/>
-    <w:lsdException w:name="Grid Table Light" w:uiPriority="40"/>
-    <w:lsdException w:name="Grid Table 1 Light" w:uiPriority="46"/>
-    <w:lsdException w:name="Grid Table 2" w:uiPriority="47"/>
-    <w:lsdException w:name="Grid Table 3" w:uiPriority="48"/>
-    <w:lsdException w:name="Grid Table 4" w:uiPriority="49"/>
-    <w:lsdException w:name="Grid Table 5 Dark" w:uiPriority="50"/>
-    <w:lsdException w:name="Grid Table 6 Colorful" w:uiPriority="51"/>
-    <w:lsdException w:name="Grid Table 7 Colorful" w:uiPriority="52"/>
-    <w:lsdException w:name="Grid Table 1 Light Accent 1" w:uiPriority="46"/>
-    <w:lsdException w:name="Grid Table 2 Accent 1" w:uiPriority="47"/>
-    <w:lsdException w:name="Grid Table 3 Accent 1" w:uiPriority="48"/>
-    <w:lsdException w:name="Grid Table 4 Accent 1" w:uiPriority="49"/>
-    <w:lsdException w:name="Grid Table 5 Dark Accent 1" w:uiPriority="50"/>
-    <w:lsdException w:name="Grid Table 6 Colorful Accent 1" w:uiPriority="51"/>
-    <w:lsdException w:name="Grid Table 7 Colorful Accent 1" w:uiPriority="52"/>
-    <w:lsdException w:name="Grid Table 1 Light Accent 2" w:uiPriority="46"/>
-    <w:lsdException w:name="Grid Table 2 Accent 2" w:uiPriority="47"/>
-    <w:lsdException w:name="Grid Table 3 Accent 2" w:uiPriority="48"/>
-    <w:lsdException w:name="Grid Table 4 Accent 2" w:uiPriority="49"/>
-    <w:lsdException w:name="Grid Table 5 Dark Accent 2" w:uiPriority="50"/>
-    <w:lsdException w:name="Grid Table 6 Colorful Accent 2" w:uiPriority="51"/>
-    <w:lsdException w:name="Grid Table 7 Colorful Accent 2" w:uiPriority="52"/>
-    <w:lsdException w:name="Grid Table 1 Light Accent 3" w:uiPriority="46"/>
-    <w:lsdException w:name="Grid Table 2 Accent 3" w:uiPriority="47"/>
-    <w:lsdException w:name="Grid Table 3 Accent 3" w:uiPriority="48"/>
-    <w:lsdException w:name="Grid Table 4 Accent 3" w:uiPriority="49"/>
-    <w:lsdException w:name="Grid Table 5 Dark Accent 3" w:uiPriority="50"/>
-    <w:lsdException w:name="Grid Table 6 Colorful Accent 3" w:uiPriority="51"/>
-    <w:lsdException w:name="Grid Table 7 Colorful Accent 3" w:uiPriority="52"/>
-    <w:lsdException w:name="Grid Table 1 Light Accent 4" w:uiPriority="46"/>
-    <w:lsdException w:name="Grid Table 2 Accent 4" w:uiPriority="47"/>
-    <w:lsdException w:name="Grid Table 3 Accent 4" w:uiPriority="48"/>
-    <w:lsdException w:name="Grid Table 4 Accent 4" w:uiPriority="49"/>
-    <w:lsdException w:name="Grid Table 5 Dark Accent 4" w:uiPriority="50"/>
-    <w:lsdException w:name="Grid Table 6 Colorful Accent 4" w:uiPriority="51"/>
-    <w:lsdException w:name="Grid Table 7 Colorful Accent 4" w:uiPriority="52"/>
-    <w:lsdException w:name="Grid Table 1 Light Accent 5" w:uiPriority="46"/>
-    <w:lsdException w:name="Grid Table 2 Accent 5" w:uiPriority="47"/>
-    <w:lsdException w:name="Grid Table 3 Accent 5" w:uiPriority="48"/>
-    <w:lsdException w:name="Grid Table 4 Accent 5" w:uiPriority="49"/>
-    <w:lsdException w:name="Grid Table 5 Dark Accent 5" w:uiPriority="50"/>
-    <w:lsdException w:name="Grid Table 6 Colorful Accent 5" w:uiPriority="51"/>
-    <w:lsdException w:name="Grid Table 7 Colorful Accent 5" w:uiPriority="52"/>
-    <w:lsdException w:name="Grid Table 1 Light Accent 6" w:uiPriority="46"/>
-    <w:lsdException w:name="Grid Table 2 Accent 6" w:uiPriority="47"/>
-    <w:lsdException w:name="Grid Table 3 Accent 6" w:uiPriority="48"/>
-    <w:lsdException w:name="Grid Table 4 Accent 6" w:uiPriority="49"/>
-    <w:lsdException w:name="Grid Table 5 Dark Accent 6" w:uiPriority="50"/>
-    <w:lsdException w:name="Grid Table 6 Colorful Accent 6" w:uiPriority="51"/>
-    <w:lsdException w:name="Grid Table 7 Colorful Accent 6" w:uiPriority="52"/>
-    <w:lsdException w:name="List Table 1 Light" w:uiPriority="46"/>
-    <w:lsdException w:name="List Table 2" w:uiPriority="47"/>
-    <w:lsdException w:name="List Table 3" w:uiPriority="48"/>
-    <w:lsdException w:name="List Table 4" w:uiPriority="49"/>
-    <w:lsdException w:name="List Table 5 Dark" w:uiPriority="50"/>
-    <w:lsdException w:name="List Table 6 Colorful" w:uiPriority="51"/>
-    <w:lsdException w:name="List Table 7 Colorful" w:uiPriority="52"/>
-    <w:lsdException w:name="List Table 1 Light Accent 1" w:uiPriority="46"/>
-    <w:lsdException w:name="List Table 2 Accent 1" w:uiPriority="47"/>
-    <w:lsdException w:name="List Table 3 Accent 1" w:uiPriority="48"/>
-    <w:lsdException w:name="List Table 4 Accent 1" w:uiPriority="49"/>
-    <w:lsdException w:name="List Table 5 Dark Accent 1" w:uiPriority="50"/>
-    <w:lsdException w:name="List Table 6 Colorful Accent 1" w:uiPriority="51"/>
-    <w:lsdException w:name="List Table 7 Colorful Accent 1" w:uiPriority="52"/>
-    <w:lsdException w:name="List Table 1 Light Accent 2" w:uiPriority="46"/>
-    <w:lsdException w:name="List Table 2 Accent 2" w:uiPriority="47"/>
-    <w:lsdException w:name="List Table 3 Accent 2" w:uiPriority="48"/>
-    <w:lsdException w:name="List Table 4 Accent 2" w:uiPriority="49"/>
-    <w:lsdException w:name="List Table 5 Dark Accent 2" w:uiPriority="50"/>
-    <w:lsdException w:name="List Table 6 Colorful Accent 2" w:uiPriority="51"/>
-    <w:lsdException w:name="List Table 7 Colorful Accent 2" w:uiPriority="52"/>
-    <w:lsdException w:name="List Table 1 Light Accent 3" w:uiPriority="46"/>
-    <w:lsdException w:name="List Table 2 Accent 3" w:uiPriority="47"/>
-    <w:lsdException w:name="List Table 3 Accent 3" w:uiPriority="48"/>
-    <w:lsdException w:name="List Table 4 Accent 3" w:uiPriority="49"/>
-    <w:lsdException w:name="List Table 5 Dark Accent 3" w:uiPriority="50"/>
-    <w:lsdException w:name="List Table 6 Colorful Accent 3" w:uiPriority="51"/>
-    <w:lsdException w:name="List Table 7 Colorful Accent 3" w:uiPriority="52"/>
-    <w:lsdException w:name="List Table 1 Light Accent 4" w:uiPriority="46"/>
-    <w:lsdException w:name="List Table 2 Accent 4" w:uiPriority="47"/>
-    <w:lsdException w:name="List Table 3 Accent 4" w:uiPriority="48"/>
-    <w:lsdException w:name="List Table 4 Accent 4" w:uiPriority="49"/>
-    <w:lsdException w:name="List Table 5 Dark Accent 4" w:uiPriority="50"/>
-    <w:lsdException w:name="List Table 6 Colorful Accent 4" w:uiPriority="51"/>
-    <w:lsdException w:name="List Table 7 Colorful Accent 4" w:uiPriority="52"/>
-    <w:lsdException w:name="List Table 1 Light Accent 5" w:uiPriority="46"/>
-    <w:lsdException w:name="List Table 2 Accent 5" w:uiPriority="47"/>
-    <w:lsdException w:name="List Table 3 Accent 5" w:uiPriority="48"/>
-    <w:lsdException w:name="List Table 4 Accent 5" w:uiPriority="49"/>
-    <w:lsdException w:name="List Table 5 Dark Accent 5" w:uiPriority="50"/>
-    <w:lsdException w:name="List Table 6 Colorful Accent 5" w:uiPriority="51"/>
-    <w:lsdException w:name="List Table 7 Colorful Accent 5" w:uiPriority="52"/>
-    <w:lsdException w:name="List Table 1 Light Accent 6" w:uiPriority="46"/>
-    <w:lsdException w:name="List Table 2 Accent 6" w:uiPriority="47"/>
-    <w:lsdException w:name="List Table 3 Accent 6" w:uiPriority="48"/>
-    <w:lsdException w:name="List Table 4 Accent 6" w:uiPriority="49"/>
-    <w:lsdException w:name="List Table 5 Dark Accent 6" w:uiPriority="50"/>
-    <w:lsdException w:name="List Table 6 Colorful Accent 6" w:uiPriority="51"/>
-    <w:lsdException w:name="List Table 7 Colorful Accent 6" w:uiPriority="52"/>
+  <w:latentStyles w:defLockedState="0" w:defUIPriority="99" w:defSemiHidden="1" w:defUnhideWhenUsed="1" w:defQFormat="0" w:count="267">
+    <w:lsdException w:name="Normal" w:semiHidden="0" w:uiPriority="0" w:unhideWhenUsed="0" w:qFormat="1"/>
+    <w:lsdException w:name="heading 1" w:semiHidden="0" w:uiPriority="9" w:unhideWhenUsed="0" w:qFormat="1"/>
+    <w:lsdException w:name="heading 2" w:uiPriority="9" w:qFormat="1"/>
+    <w:lsdException w:name="heading 3" w:uiPriority="9" w:qFormat="1"/>
+    <w:lsdException w:name="heading 4" w:uiPriority="9" w:qFormat="1"/>
+    <w:lsdException w:name="heading 5" w:uiPriority="9" w:qFormat="1"/>
+    <w:lsdException w:name="heading 6" w:uiPriority="9" w:qFormat="1"/>
+    <w:lsdException w:name="heading 7" w:uiPriority="9" w:qFormat="1"/>
+    <w:lsdException w:name="heading 8" w:uiPriority="9" w:qFormat="1"/>
+    <w:lsdException w:name="heading 9" w:uiPriority="9" w:qFormat="1"/>
+    <w:lsdException w:name="toc 1" w:uiPriority="39"/>
+    <w:lsdException w:name="toc 2" w:uiPriority="39"/>
+    <w:lsdException w:name="toc 3" w:uiPriority="39"/>
+    <w:lsdException w:name="toc 4" w:uiPriority="39"/>
+    <w:lsdException w:name="toc 5" w:uiPriority="39"/>
+    <w:lsdException w:name="toc 6" w:uiPriority="39"/>
+    <w:lsdException w:name="toc 7" w:uiPriority="39"/>
+    <w:lsdException w:name="toc 8" w:uiPriority="39"/>
+    <w:lsdException w:name="toc 9" w:uiPriority="39"/>
+    <w:lsdException w:name="caption" w:uiPriority="35" w:qFormat="1"/>
+    <w:lsdException w:name="Title" w:semiHidden="0" w:uiPriority="10" w:unhideWhenUsed="0" w:qFormat="1"/>
+    <w:lsdException w:name="Default Paragraph Font" w:uiPriority="1"/>
+    <w:lsdException w:name="Subtitle" w:semiHidden="0" w:uiPriority="11" w:unhideWhenUsed="0" w:qFormat="1"/>
+    <w:lsdException w:name="Strong" w:semiHidden="0" w:uiPriority="22" w:unhideWhenUsed="0" w:qFormat="1"/>
+    <w:lsdException w:name="Emphasis" w:semiHidden="0" w:uiPriority="20" w:unhideWhenUsed="0" w:qFormat="1"/>
+    <w:lsdException w:name="Table Grid" w:semiHidden="0" w:uiPriority="59" w:unhideWhenUsed="0"/>
+    <w:lsdException w:name="Placeholder Text" w:unhideWhenUsed="0"/>
+    <w:lsdException w:name="No Spacing" w:semiHidden="0" w:uiPriority="1" w:unhideWhenUsed="0" w:qFormat="1"/>
+    <w:lsdException w:name="Light Shading" w:semiHidden="0" w:uiPriority="60" w:unhideWhenUsed="0"/>
+    <w:lsdException w:name="Light List" w:semiHidden="0" w:uiPriority="61" w:unhideWhenUsed="0"/>
+    <w:lsdException w:name="Light Grid" w:semiHidden="0" w:uiPriority="62" w:unhideWhenUsed="0"/>
+    <w:lsdException w:name="Medium Shading 1" w:semiHidden="0" w:uiPriority="63" w:unhideWhenUsed="0"/>
+    <w:lsdException w:name="Medium Shading 2" w:semiHidden="0" w:uiPriority="64" w:unhideWhenUsed="0"/>
+    <w:lsdException w:name="Medium List 1" w:semiHidden="0" w:uiPriority="65" w:unhideWhenUsed="0"/>
+    <w:lsdException w:name="Medium List 2" w:semiHidden="0" w:uiPriority="66" w:unhideWhenUsed="0"/>
+    <w:lsdException w:name="Medium Grid 1" w:semiHidden="0" w:uiPriority="67" w:unhideWhenUsed="0"/>
+    <w:lsdException w:name="Medium Grid 2" w:semiHidden="0" w:uiPriority="68" w:unhideWhenUsed="0"/>
+    <w:lsdException w:name="Medium Grid 3" w:semiHidden="0" w:uiPriority="69" w:unhideWhenUsed="0"/>
+    <w:lsdException w:name="Dark List" w:semiHidden="0" w:uiPriority="70" w:unhideWhenUsed="0"/>
+    <w:lsdException w:name="Colorful Shading" w:semiHidden="0" w:uiPriority="71" w:unhideWhenUsed="0"/>
+    <w:lsdException w:name="Colorful List" w:semiHidden="0" w:uiPriority="72" w:unhideWhenUsed="0"/>
+    <w:lsdException w:name="Colorful Grid" w:semiHidden="0" w:uiPriority="73" w:unhideWhenUsed="0"/>
+    <w:lsdException w:name="Light Shading Accent 1" w:semiHidden="0" w:uiPriority="60" w:unhideWhenUsed="0"/>
+    <w:lsdException w:name="Light List Accent 1" w:semiHidden="0" w:uiPriority="61" w:unhideWhenUsed="0"/>
+    <w:lsdException w:name="Light Grid Accent 1" w:semiHidden="0" w:uiPriority="62" w:unhideWhenUsed="0"/>
+    <w:lsdException w:name="Medium Shading 1 Accent 1" w:semiHidden="0" w:uiPriority="63" w:unhideWhenUsed="0"/>
+    <w:lsdException w:name="Medium Shading 2 Accent 1" w:semiHidden="0" w:uiPriority="64" w:unhideWhenUsed="0"/>
+    <w:lsdException w:name="Medium List 1 Accent 1" w:semiHidden="0" w:uiPriority="65" w:unhideWhenUsed="0"/>
+    <w:lsdException w:name="Revision" w:unhideWhenUsed="0"/>
+    <w:lsdException w:name="List Paragraph" w:semiHidden="0" w:uiPriority="34" w:unhideWhenUsed="0" w:qFormat="1"/>
+    <w:lsdException w:name="Quote" w:semiHidden="0" w:uiPriority="29" w:unhideWhenUsed="0" w:qFormat="1"/>
+    <w:lsdException w:name="Intense Quote" w:semiHidden="0" w:uiPriority="30" w:unhideWhenUsed="0" w:qFormat="1"/>
+    <w:lsdException w:name="Medium List 2 Accent 1" w:semiHidden="0" w:uiPriority="66" w:unhideWhenUsed="0"/>
+    <w:lsdException w:name="Medium Grid 1 Accent 1" w:semiHidden="0" w:uiPriority="67" w:unhideWhenUsed="0"/>
+    <w:lsdException w:name="Medium Grid 2 Accent 1" w:semiHidden="0" w:uiPriority="68" w:unhideWhenUsed="0"/>
+    <w:lsdException w:name="Medium Grid 3 Accent 1" w:semiHidden="0" w:uiPriority="69" w:unhideWhenUsed="0"/>
+    <w:lsdException w:name="Dark List Accent 1" w:semiHidden="0" w:uiPriority="70" w:unhideWhenUsed="0"/>
+    <w:lsdException w:name="Colorful Shading Accent 1" w:semiHidden="0" w:uiPriority="71" w:unhideWhenUsed="0"/>
+    <w:lsdException w:name="Colorful List Accent 1" w:semiHidden="0" w:uiPriority="72" w:unhideWhenUsed="0"/>
+    <w:lsdException w:name="Colorful Grid Accent 1" w:semiHidden="0" w:uiPriority="73" w:unhideWhenUsed="0"/>
+    <w:lsdException w:name="Light Shading Accent 2" w:semiHidden="0" w:uiPriority="60" w:unhideWhenUsed="0"/>
+    <w:lsdException w:name="Light List Accent 2" w:semiHidden="0" w:uiPriority="61" w:unhideWhenUsed="0"/>
+    <w:lsdException w:name="Light Grid Accent 2" w:semiHidden="0" w:uiPriority="62" w:unhideWhenUsed="0"/>
+    <w:lsdException w:name="Medium Shading 1 Accent 2" w:semiHidden="0" w:uiPriority="63" w:unhideWhenUsed="0"/>
+    <w:lsdException w:name="Medium Shading 2 Accent 2" w:semiHidden="0" w:uiPriority="64" w:unhideWhenUsed="0"/>
+    <w:lsdException w:name="Medium List 1 Accent 2" w:semiHidden="0" w:uiPriority="65" w:unhideWhenUsed="0"/>
+    <w:lsdException w:name="Medium List 2 Accent 2" w:semiHidden="0" w:uiPriority="66" w:unhideWhenUsed="0"/>
+    <w:lsdException w:name="Medium Grid 1 Accent 2" w:semiHidden="0" w:uiPriority="67" w:unhideWhenUsed="0"/>
+    <w:lsdException w:name="Medium Grid 2 Accent 2" w:semiHidden="0" w:uiPriority="68" w:unhideWhenUsed="0"/>
+    <w:lsdException w:name="Medium Grid 3 Accent 2" w:semiHidden="0" w:uiPriority="69" w:unhideWhenUsed="0"/>
+    <w:lsdException w:name="Dark List Accent 2" w:semiHidden="0" w:uiPriority="70" w:unhideWhenUsed="0"/>
+    <w:lsdException w:name="Colorful Shading Accent 2" w:semiHidden="0" w:uiPriority="71" w:unhideWhenUsed="0"/>
+    <w:lsdException w:name="Colorful List Accent 2" w:semiHidden="0" w:uiPriority="72" w:unhideWhenUsed="0"/>
+    <w:lsdException w:name="Colorful Grid Accent 2" w:semiHidden="0" w:uiPriority="73" w:unhideWhenUsed="0"/>
+    <w:lsdException w:name="Light Shading Accent 3" w:semiHidden="0" w:uiPriority="60" w:unhideWhenUsed="0"/>
+    <w:lsdException w:name="Light List Accent 3" w:semiHidden="0" w:uiPriority="61" w:unhideWhenUsed="0"/>
+    <w:lsdException w:name="Light Grid Accent 3" w:semiHidden="0" w:uiPriority="62" w:unhideWhenUsed="0"/>
+    <w:lsdException w:name="Medium Shading 1 Accent 3" w:semiHidden="0" w:uiPriority="63" w:unhideWhenUsed="0"/>
+    <w:lsdException w:name="Medium Shading 2 Accent 3" w:semiHidden="0" w:uiPriority="64" w:unhideWhenUsed="0"/>
+    <w:lsdException w:name="Medium List 1 Accent 3" w:semiHidden="0" w:uiPriority="65" w:unhideWhenUsed="0"/>
+    <w:lsdException w:name="Medium List 2 Accent 3" w:semiHidden="0" w:uiPriority="66" w:unhideWhenUsed="0"/>
+    <w:lsdException w:name="Medium Grid 1 Accent 3" w:semiHidden="0" w:uiPriority="67" w:unhideWhenUsed="0"/>
+    <w:lsdException w:name="Medium Grid 2 Accent 3" w:semiHidden="0" w:uiPriority="68" w:unhideWhenUsed="0"/>
+    <w:lsdException w:name="Medium Grid 3 Accent 3" w:semiHidden="0" w:uiPriority="69" w:unhideWhenUsed="0"/>
+    <w:lsdException w:name="Dark List Accent 3" w:semiHidden="0" w:uiPriority="70" w:unhideWhenUsed="0"/>
+    <w:lsdException w:name="Colorful Shading Accent 3" w:semiHidden="0" w:uiPriority="71" w:unhideWhenUsed="0"/>
+    <w:lsdException w:name="Colorful List Accent 3" w:semiHidden="0" w:uiPriority="72" w:unhideWhenUsed="0"/>
+    <w:lsdException w:name="Colorful Grid Accent 3" w:semiHidden="0" w:uiPriority="73" w:unhideWhenUsed="0"/>
+    <w:lsdException w:name="Light Shading Accent 4" w:semiHidden="0" w:uiPriority="60" w:unhideWhenUsed="0"/>
+    <w:lsdException w:name="Light List Accent 4" w:semiHidden="0" w:uiPriority="61" w:unhideWhenUsed="0"/>
+    <w:lsdException w:name="Light Grid Accent 4" w:semiHidden="0" w:uiPriority="62" w:unhideWhenUsed="0"/>
+    <w:lsdException w:name="Medium Shading 1 Accent 4" w:semiHidden="0" w:uiPriority="63" w:unhideWhenUsed="0"/>
+    <w:lsdException w:name="Medium Shading 2 Accent 4" w:semiHidden="0" w:uiPriority="64" w:unhideWhenUsed="0"/>
+    <w:lsdException w:name="Medium List 1 Accent 4" w:semiHidden="0" w:uiPriority="65" w:unhideWhenUsed="0"/>
+    <w:lsdException w:name="Medium List 2 Accent 4" w:semiHidden="0" w:uiPriority="66" w:unhideWhenUsed="0"/>
+    <w:lsdException w:name="Medium Grid 1 Accent 4" w:semiHidden="0" w:uiPriority="67" w:unhideWhenUsed="0"/>
+    <w:lsdException w:name="Medium Grid 2 Accent 4" w:semiHidden="0" w:uiPriority="68" w:unhideWhenUsed="0"/>
+    <w:lsdException w:name="Medium Grid 3 Accent 4" w:semiHidden="0" w:uiPriority="69" w:unhideWhenUsed="0"/>
+    <w:lsdException w:name="Dark List Accent 4" w:semiHidden="0" w:uiPriority="70" w:unhideWhenUsed="0"/>
+    <w:lsdException w:name="Colorful Shading Accent 4" w:semiHidden="0" w:uiPriority="71" w:unhideWhenUsed="0"/>
+    <w:lsdException w:name="Colorful List Accent 4" w:semiHidden="0" w:uiPriority="72" w:unhideWhenUsed="0"/>
+    <w:lsdException w:name="Colorful Grid Accent 4" w:semiHidden="0" w:uiPriority="73" w:unhideWhenUsed="0"/>
+    <w:lsdException w:name="Light Shading Accent 5" w:semiHidden="0" w:uiPriority="60" w:unhideWhenUsed="0"/>
+    <w:lsdException w:name="Light List Accent 5" w:semiHidden="0" w:uiPriority="61" w:unhideWhenUsed="0"/>
+    <w:lsdException w:name="Light Grid Accent 5" w:semiHidden="0" w:uiPriority="62" w:unhideWhenUsed="0"/>
+    <w:lsdException w:name="Medium Shading 1 Accent 5" w:semiHidden="0" w:uiPriority="63" w:unhideWhenUsed="0"/>
+    <w:lsdException w:name="Medium Shading 2 Accent 5" w:semiHidden="0" w:uiPriority="64" w:unhideWhenUsed="0"/>
+    <w:lsdException w:name="Medium List 1 Accent 5" w:semiHidden="0" w:uiPriority="65" w:unhideWhenUsed="0"/>
+    <w:lsdException w:name="Medium List 2 Accent 5" w:semiHidden="0" w:uiPriority="66" w:unhideWhenUsed="0"/>
+    <w:lsdException w:name="Medium Grid 1 Accent 5" w:semiHidden="0" w:uiPriority="67" w:unhideWhenUsed="0"/>
+    <w:lsdException w:name="Medium Grid 2 Accent 5" w:semiHidden="0" w:uiPriority="68" w:unhideWhenUsed="0"/>
+    <w:lsdException w:name="Medium Grid 3 Accent 5" w:semiHidden="0" w:uiPriority="69" w:unhideWhenUsed="0"/>
+    <w:lsdException w:name="Dark List Accent 5" w:semiHidden="0" w:uiPriority="70" w:unhideWhenUsed="0"/>
+    <w:lsdException w:name="Colorful Shading Accent 5" w:semiHidden="0" w:uiPriority="71" w:unhideWhenUsed="0"/>
+    <w:lsdException w:name="Colorful List Accent 5" w:semiHidden="0" w:uiPriority="72" w:unhideWhenUsed="0"/>
+    <w:lsdException w:name="Colorful Grid Accent 5" w:semiHidden="0" w:uiPriority="73" w:unhideWhenUsed="0"/>
+    <w:lsdException w:name="Light Shading Accent 6" w:semiHidden="0" w:uiPriority="60" w:unhideWhenUsed="0"/>
+    <w:lsdException w:name="Light List Accent 6" w:semiHidden="0" w:uiPriority="61" w:unhideWhenUsed="0"/>
+    <w:lsdException w:name="Light Grid Accent 6" w:semiHidden="0" w:uiPriority="62" w:unhideWhenUsed="0"/>
+    <w:lsdException w:name="Medium Shading 1 Accent 6" w:semiHidden="0" w:uiPriority="63" w:unhideWhenUsed="0"/>
+    <w:lsdException w:name="Medium Shading 2 Accent 6" w:semiHidden="0" w:uiPriority="64" w:unhideWhenUsed="0"/>
+    <w:lsdException w:name="Medium List 1 Accent 6" w:semiHidden="0" w:uiPriority="65" w:unhideWhenUsed="0"/>
+    <w:lsdException w:name="Medium List 2 Accent 6" w:semiHidden="0" w:uiPriority="66" w:unhideWhenUsed="0"/>
+    <w:lsdException w:name="Medium Grid 1 Accent 6" w:semiHidden="0" w:uiPriority="67" w:unhideWhenUsed="0"/>
+    <w:lsdException w:name="Medium Grid 2 Accent 6" w:semiHidden="0" w:uiPriority="68" w:unhideWhenUsed="0"/>
+    <w:lsdException w:name="Medium Grid 3 Accent 6" w:semiHidden="0" w:uiPriority="69" w:unhideWhenUsed="0"/>
+    <w:lsdException w:name="Dark List Accent 6" w:semiHidden="0" w:uiPriority="70" w:unhideWhenUsed="0"/>
+    <w:lsdException w:name="Colorful Shading Accent 6" w:semiHidden="0" w:uiPriority="71" w:unhideWhenUsed="0"/>
+    <w:lsdException w:name="Colorful List Accent 6" w:semiHidden="0" w:uiPriority="72" w:unhideWhenUsed="0"/>
+    <w:lsdException w:name="Colorful Grid Accent 6" w:semiHidden="0" w:uiPriority="73" w:unhideWhenUsed="0"/>
+    <w:lsdException w:name="Subtle Emphasis" w:semiHidden="0" w:uiPriority="19" w:unhideWhenUsed="0" w:qFormat="1"/>
+    <w:lsdException w:name="Intense Emphasis" w:semiHidden="0" w:uiPriority="21" w:unhideWhenUsed="0" w:qFormat="1"/>
+    <w:lsdException w:name="Subtle Reference" w:semiHidden="0" w:uiPriority="31" w:unhideWhenUsed="0" w:qFormat="1"/>
+    <w:lsdException w:name="Intense Reference" w:semiHidden="0" w:uiPriority="32" w:unhideWhenUsed="0" w:qFormat="1"/>
+    <w:lsdException w:name="Book Title" w:semiHidden="0" w:uiPriority="33" w:unhideWhenUsed="0" w:qFormat="1"/>
+    <w:lsdException w:name="Bibliography" w:uiPriority="37"/>
+    <w:lsdException w:name="TOC Heading" w:uiPriority="39" w:qFormat="1"/>
   </w:latentStyles>
-  <w:style w:type="paragraph" w:default="1" w:styleId="Normal">
+  <w:style w:type="paragraph" w:default="1" w:styleId="a">
     <w:name w:val="Normal"/>
     <w:qFormat/>
     <w:rsid w:val="00C20979"/>
@@ -3391,13 +3371,13 @@
       <w:jc w:val="both"/>
     </w:pPr>
   </w:style>
-  <w:style w:type="character" w:default="1" w:styleId="DefaultParagraphFont">
+  <w:style w:type="character" w:default="1" w:styleId="a0">
     <w:name w:val="Default Paragraph Font"/>
     <w:uiPriority w:val="1"/>
     <w:semiHidden/>
     <w:unhideWhenUsed/>
   </w:style>
-  <w:style w:type="table" w:default="1" w:styleId="TableNormal">
+  <w:style w:type="table" w:default="1" w:styleId="a1">
     <w:name w:val="Normal Table"/>
     <w:uiPriority w:val="99"/>
     <w:semiHidden/>
@@ -3412,16 +3392,16 @@
       </w:tblCellMar>
     </w:tblPr>
   </w:style>
-  <w:style w:type="numbering" w:default="1" w:styleId="NoList">
+  <w:style w:type="numbering" w:default="1" w:styleId="a2">
     <w:name w:val="No List"/>
     <w:uiPriority w:val="99"/>
     <w:semiHidden/>
     <w:unhideWhenUsed/>
   </w:style>
-  <w:style w:type="paragraph" w:styleId="Header">
+  <w:style w:type="paragraph" w:styleId="a3">
     <w:name w:val="header"/>
-    <w:basedOn w:val="Normal"/>
-    <w:link w:val="HeaderChar"/>
+    <w:basedOn w:val="a"/>
+    <w:link w:val="Char"/>
     <w:uiPriority w:val="99"/>
     <w:unhideWhenUsed/>
     <w:rsid w:val="00A36649"/>
@@ -3441,10 +3421,10 @@
       <w:szCs w:val="18"/>
     </w:rPr>
   </w:style>
-  <w:style w:type="character" w:customStyle="1" w:styleId="HeaderChar">
-    <w:name w:val="Header Char"/>
-    <w:basedOn w:val="DefaultParagraphFont"/>
-    <w:link w:val="Header"/>
+  <w:style w:type="character" w:customStyle="1" w:styleId="Char">
+    <w:name w:val="页眉 Char"/>
+    <w:basedOn w:val="a0"/>
+    <w:link w:val="a3"/>
     <w:uiPriority w:val="99"/>
     <w:rsid w:val="00A36649"/>
     <w:rPr>
@@ -3452,10 +3432,10 @@
       <w:szCs w:val="18"/>
     </w:rPr>
   </w:style>
-  <w:style w:type="paragraph" w:styleId="Footer">
+  <w:style w:type="paragraph" w:styleId="a4">
     <w:name w:val="footer"/>
-    <w:basedOn w:val="Normal"/>
-    <w:link w:val="FooterChar"/>
+    <w:basedOn w:val="a"/>
+    <w:link w:val="Char0"/>
     <w:uiPriority w:val="99"/>
     <w:unhideWhenUsed/>
     <w:rsid w:val="00A36649"/>
@@ -3472,10 +3452,10 @@
       <w:szCs w:val="18"/>
     </w:rPr>
   </w:style>
-  <w:style w:type="character" w:customStyle="1" w:styleId="FooterChar">
-    <w:name w:val="Footer Char"/>
-    <w:basedOn w:val="DefaultParagraphFont"/>
-    <w:link w:val="Footer"/>
+  <w:style w:type="character" w:customStyle="1" w:styleId="Char0">
+    <w:name w:val="页脚 Char"/>
+    <w:basedOn w:val="a0"/>
+    <w:link w:val="a4"/>
     <w:uiPriority w:val="99"/>
     <w:rsid w:val="00A36649"/>
     <w:rPr>
@@ -3483,10 +3463,10 @@
       <w:szCs w:val="18"/>
     </w:rPr>
   </w:style>
-  <w:style w:type="paragraph" w:styleId="BalloonText">
+  <w:style w:type="paragraph" w:styleId="a5">
     <w:name w:val="Balloon Text"/>
-    <w:basedOn w:val="Normal"/>
-    <w:link w:val="BalloonTextChar"/>
+    <w:basedOn w:val="a"/>
+    <w:link w:val="Char1"/>
     <w:uiPriority w:val="99"/>
     <w:semiHidden/>
     <w:unhideWhenUsed/>
@@ -3496,10 +3476,10 @@
       <w:szCs w:val="18"/>
     </w:rPr>
   </w:style>
-  <w:style w:type="character" w:customStyle="1" w:styleId="BalloonTextChar">
-    <w:name w:val="Balloon Text Char"/>
-    <w:basedOn w:val="DefaultParagraphFont"/>
-    <w:link w:val="BalloonText"/>
+  <w:style w:type="character" w:customStyle="1" w:styleId="Char1">
+    <w:name w:val="批注框文本 Char"/>
+    <w:basedOn w:val="a0"/>
+    <w:link w:val="a5"/>
     <w:uiPriority w:val="99"/>
     <w:semiHidden/>
     <w:rsid w:val="00A36649"/>
@@ -3508,9 +3488,9 @@
       <w:szCs w:val="18"/>
     </w:rPr>
   </w:style>
-  <w:style w:type="table" w:styleId="TableGrid">
+  <w:style w:type="table" w:styleId="a6">
     <w:name w:val="Table Grid"/>
-    <w:basedOn w:val="TableNormal"/>
+    <w:basedOn w:val="a1"/>
     <w:uiPriority w:val="59"/>
     <w:rsid w:val="00C20979"/>
     <w:tblPr>
@@ -3531,9 +3511,324 @@
       </w:tblCellMar>
     </w:tblPr>
   </w:style>
-  <w:style w:type="paragraph" w:styleId="ListParagraph">
+  <w:style w:type="paragraph" w:styleId="a7">
     <w:name w:val="List Paragraph"/>
-    <w:basedOn w:val="Normal"/>
+    <w:basedOn w:val="a"/>
+    <w:uiPriority w:val="34"/>
+    <w:qFormat/>
+    <w:rsid w:val="00405DE1"/>
+    <w:pPr>
+      <w:ind w:firstLineChars="200" w:firstLine="420"/>
+    </w:pPr>
+  </w:style>
+</w:styles>
+</file>
+
+<file path=word/stylesWithEffects.xml><?xml version="1.0" encoding="utf-8"?>
+<w:styles xmlns:wpc="http://schemas.microsoft.com/office/word/2010/wordprocessingCanvas" xmlns:mc="http://schemas.openxmlformats.org/markup-compatibility/2006" xmlns:o="urn:schemas-microsoft-com:office:office" xmlns:r="http://schemas.openxmlformats.org/officeDocument/2006/relationships" xmlns:m="http://schemas.openxmlformats.org/officeDocument/2006/math" xmlns:v="urn:schemas-microsoft-com:vml" xmlns:wp14="http://schemas.microsoft.com/office/word/2010/wordprocessingDrawing" xmlns:wp="http://schemas.openxmlformats.org/drawingml/2006/wordprocessingDrawing" xmlns:w10="urn:schemas-microsoft-com:office:word" xmlns:w="http://schemas.openxmlformats.org/wordprocessingml/2006/main" xmlns:w14="http://schemas.microsoft.com/office/word/2010/wordml" xmlns:wpg="http://schemas.microsoft.com/office/word/2010/wordprocessingGroup" xmlns:wpi="http://schemas.microsoft.com/office/word/2010/wordprocessingInk" xmlns:wne="http://schemas.microsoft.com/office/word/2006/wordml" xmlns:wps="http://schemas.microsoft.com/office/word/2010/wordprocessingShape" mc:Ignorable="w14 wp14">
+  <w:docDefaults>
+    <w:rPrDefault>
+      <w:rPr>
+        <w:rFonts w:asciiTheme="minorHAnsi" w:eastAsiaTheme="minorEastAsia" w:hAnsiTheme="minorHAnsi" w:cstheme="minorBidi"/>
+        <w:kern w:val="2"/>
+        <w:sz w:val="21"/>
+        <w:szCs w:val="22"/>
+        <w:lang w:val="en-US" w:eastAsia="zh-CN" w:bidi="ar-SA"/>
+      </w:rPr>
+    </w:rPrDefault>
+    <w:pPrDefault/>
+  </w:docDefaults>
+  <w:latentStyles w:defLockedState="0" w:defUIPriority="99" w:defSemiHidden="1" w:defUnhideWhenUsed="1" w:defQFormat="0" w:count="267">
+    <w:lsdException w:name="Normal" w:semiHidden="0" w:uiPriority="0" w:unhideWhenUsed="0" w:qFormat="1"/>
+    <w:lsdException w:name="heading 1" w:semiHidden="0" w:uiPriority="9" w:unhideWhenUsed="0" w:qFormat="1"/>
+    <w:lsdException w:name="heading 2" w:uiPriority="9" w:qFormat="1"/>
+    <w:lsdException w:name="heading 3" w:uiPriority="9" w:qFormat="1"/>
+    <w:lsdException w:name="heading 4" w:uiPriority="9" w:qFormat="1"/>
+    <w:lsdException w:name="heading 5" w:uiPriority="9" w:qFormat="1"/>
+    <w:lsdException w:name="heading 6" w:uiPriority="9" w:qFormat="1"/>
+    <w:lsdException w:name="heading 7" w:uiPriority="9" w:qFormat="1"/>
+    <w:lsdException w:name="heading 8" w:uiPriority="9" w:qFormat="1"/>
+    <w:lsdException w:name="heading 9" w:uiPriority="9" w:qFormat="1"/>
+    <w:lsdException w:name="toc 1" w:uiPriority="39"/>
+    <w:lsdException w:name="toc 2" w:uiPriority="39"/>
+    <w:lsdException w:name="toc 3" w:uiPriority="39"/>
+    <w:lsdException w:name="toc 4" w:uiPriority="39"/>
+    <w:lsdException w:name="toc 5" w:uiPriority="39"/>
+    <w:lsdException w:name="toc 6" w:uiPriority="39"/>
+    <w:lsdException w:name="toc 7" w:uiPriority="39"/>
+    <w:lsdException w:name="toc 8" w:uiPriority="39"/>
+    <w:lsdException w:name="toc 9" w:uiPriority="39"/>
+    <w:lsdException w:name="caption" w:uiPriority="35" w:qFormat="1"/>
+    <w:lsdException w:name="Title" w:semiHidden="0" w:uiPriority="10" w:unhideWhenUsed="0" w:qFormat="1"/>
+    <w:lsdException w:name="Default Paragraph Font" w:uiPriority="1"/>
+    <w:lsdException w:name="Subtitle" w:semiHidden="0" w:uiPriority="11" w:unhideWhenUsed="0" w:qFormat="1"/>
+    <w:lsdException w:name="Strong" w:semiHidden="0" w:uiPriority="22" w:unhideWhenUsed="0" w:qFormat="1"/>
+    <w:lsdException w:name="Emphasis" w:semiHidden="0" w:uiPriority="20" w:unhideWhenUsed="0" w:qFormat="1"/>
+    <w:lsdException w:name="Table Grid" w:semiHidden="0" w:uiPriority="59" w:unhideWhenUsed="0"/>
+    <w:lsdException w:name="Placeholder Text" w:unhideWhenUsed="0"/>
+    <w:lsdException w:name="No Spacing" w:semiHidden="0" w:uiPriority="1" w:unhideWhenUsed="0" w:qFormat="1"/>
+    <w:lsdException w:name="Light Shading" w:semiHidden="0" w:uiPriority="60" w:unhideWhenUsed="0"/>
+    <w:lsdException w:name="Light List" w:semiHidden="0" w:uiPriority="61" w:unhideWhenUsed="0"/>
+    <w:lsdException w:name="Light Grid" w:semiHidden="0" w:uiPriority="62" w:unhideWhenUsed="0"/>
+    <w:lsdException w:name="Medium Shading 1" w:semiHidden="0" w:uiPriority="63" w:unhideWhenUsed="0"/>
+    <w:lsdException w:name="Medium Shading 2" w:semiHidden="0" w:uiPriority="64" w:unhideWhenUsed="0"/>
+    <w:lsdException w:name="Medium List 1" w:semiHidden="0" w:uiPriority="65" w:unhideWhenUsed="0"/>
+    <w:lsdException w:name="Medium List 2" w:semiHidden="0" w:uiPriority="66" w:unhideWhenUsed="0"/>
+    <w:lsdException w:name="Medium Grid 1" w:semiHidden="0" w:uiPriority="67" w:unhideWhenUsed="0"/>
+    <w:lsdException w:name="Medium Grid 2" w:semiHidden="0" w:uiPriority="68" w:unhideWhenUsed="0"/>
+    <w:lsdException w:name="Medium Grid 3" w:semiHidden="0" w:uiPriority="69" w:unhideWhenUsed="0"/>
+    <w:lsdException w:name="Dark List" w:semiHidden="0" w:uiPriority="70" w:unhideWhenUsed="0"/>
+    <w:lsdException w:name="Colorful Shading" w:semiHidden="0" w:uiPriority="71" w:unhideWhenUsed="0"/>
+    <w:lsdException w:name="Colorful List" w:semiHidden="0" w:uiPriority="72" w:unhideWhenUsed="0"/>
+    <w:lsdException w:name="Colorful Grid" w:semiHidden="0" w:uiPriority="73" w:unhideWhenUsed="0"/>
+    <w:lsdException w:name="Light Shading Accent 1" w:semiHidden="0" w:uiPriority="60" w:unhideWhenUsed="0"/>
+    <w:lsdException w:name="Light List Accent 1" w:semiHidden="0" w:uiPriority="61" w:unhideWhenUsed="0"/>
+    <w:lsdException w:name="Light Grid Accent 1" w:semiHidden="0" w:uiPriority="62" w:unhideWhenUsed="0"/>
+    <w:lsdException w:name="Medium Shading 1 Accent 1" w:semiHidden="0" w:uiPriority="63" w:unhideWhenUsed="0"/>
+    <w:lsdException w:name="Medium Shading 2 Accent 1" w:semiHidden="0" w:uiPriority="64" w:unhideWhenUsed="0"/>
+    <w:lsdException w:name="Medium List 1 Accent 1" w:semiHidden="0" w:uiPriority="65" w:unhideWhenUsed="0"/>
+    <w:lsdException w:name="Revision" w:unhideWhenUsed="0"/>
+    <w:lsdException w:name="List Paragraph" w:semiHidden="0" w:uiPriority="34" w:unhideWhenUsed="0" w:qFormat="1"/>
+    <w:lsdException w:name="Quote" w:semiHidden="0" w:uiPriority="29" w:unhideWhenUsed="0" w:qFormat="1"/>
+    <w:lsdException w:name="Intense Quote" w:semiHidden="0" w:uiPriority="30" w:unhideWhenUsed="0" w:qFormat="1"/>
+    <w:lsdException w:name="Medium List 2 Accent 1" w:semiHidden="0" w:uiPriority="66" w:unhideWhenUsed="0"/>
+    <w:lsdException w:name="Medium Grid 1 Accent 1" w:semiHidden="0" w:uiPriority="67" w:unhideWhenUsed="0"/>
+    <w:lsdException w:name="Medium Grid 2 Accent 1" w:semiHidden="0" w:uiPriority="68" w:unhideWhenUsed="0"/>
+    <w:lsdException w:name="Medium Grid 3 Accent 1" w:semiHidden="0" w:uiPriority="69" w:unhideWhenUsed="0"/>
+    <w:lsdException w:name="Dark List Accent 1" w:semiHidden="0" w:uiPriority="70" w:unhideWhenUsed="0"/>
+    <w:lsdException w:name="Colorful Shading Accent 1" w:semiHidden="0" w:uiPriority="71" w:unhideWhenUsed="0"/>
+    <w:lsdException w:name="Colorful List Accent 1" w:semiHidden="0" w:uiPriority="72" w:unhideWhenUsed="0"/>
+    <w:lsdException w:name="Colorful Grid Accent 1" w:semiHidden="0" w:uiPriority="73" w:unhideWhenUsed="0"/>
+    <w:lsdException w:name="Light Shading Accent 2" w:semiHidden="0" w:uiPriority="60" w:unhideWhenUsed="0"/>
+    <w:lsdException w:name="Light List Accent 2" w:semiHidden="0" w:uiPriority="61" w:unhideWhenUsed="0"/>
+    <w:lsdException w:name="Light Grid Accent 2" w:semiHidden="0" w:uiPriority="62" w:unhideWhenUsed="0"/>
+    <w:lsdException w:name="Medium Shading 1 Accent 2" w:semiHidden="0" w:uiPriority="63" w:unhideWhenUsed="0"/>
+    <w:lsdException w:name="Medium Shading 2 Accent 2" w:semiHidden="0" w:uiPriority="64" w:unhideWhenUsed="0"/>
+    <w:lsdException w:name="Medium List 1 Accent 2" w:semiHidden="0" w:uiPriority="65" w:unhideWhenUsed="0"/>
+    <w:lsdException w:name="Medium List 2 Accent 2" w:semiHidden="0" w:uiPriority="66" w:unhideWhenUsed="0"/>
+    <w:lsdException w:name="Medium Grid 1 Accent 2" w:semiHidden="0" w:uiPriority="67" w:unhideWhenUsed="0"/>
+    <w:lsdException w:name="Medium Grid 2 Accent 2" w:semiHidden="0" w:uiPriority="68" w:unhideWhenUsed="0"/>
+    <w:lsdException w:name="Medium Grid 3 Accent 2" w:semiHidden="0" w:uiPriority="69" w:unhideWhenUsed="0"/>
+    <w:lsdException w:name="Dark List Accent 2" w:semiHidden="0" w:uiPriority="70" w:unhideWhenUsed="0"/>
+    <w:lsdException w:name="Colorful Shading Accent 2" w:semiHidden="0" w:uiPriority="71" w:unhideWhenUsed="0"/>
+    <w:lsdException w:name="Colorful List Accent 2" w:semiHidden="0" w:uiPriority="72" w:unhideWhenUsed="0"/>
+    <w:lsdException w:name="Colorful Grid Accent 2" w:semiHidden="0" w:uiPriority="73" w:unhideWhenUsed="0"/>
+    <w:lsdException w:name="Light Shading Accent 3" w:semiHidden="0" w:uiPriority="60" w:unhideWhenUsed="0"/>
+    <w:lsdException w:name="Light List Accent 3" w:semiHidden="0" w:uiPriority="61" w:unhideWhenUsed="0"/>
+    <w:lsdException w:name="Light Grid Accent 3" w:semiHidden="0" w:uiPriority="62" w:unhideWhenUsed="0"/>
+    <w:lsdException w:name="Medium Shading 1 Accent 3" w:semiHidden="0" w:uiPriority="63" w:unhideWhenUsed="0"/>
+    <w:lsdException w:name="Medium Shading 2 Accent 3" w:semiHidden="0" w:uiPriority="64" w:unhideWhenUsed="0"/>
+    <w:lsdException w:name="Medium List 1 Accent 3" w:semiHidden="0" w:uiPriority="65" w:unhideWhenUsed="0"/>
+    <w:lsdException w:name="Medium List 2 Accent 3" w:semiHidden="0" w:uiPriority="66" w:unhideWhenUsed="0"/>
+    <w:lsdException w:name="Medium Grid 1 Accent 3" w:semiHidden="0" w:uiPriority="67" w:unhideWhenUsed="0"/>
+    <w:lsdException w:name="Medium Grid 2 Accent 3" w:semiHidden="0" w:uiPriority="68" w:unhideWhenUsed="0"/>
+    <w:lsdException w:name="Medium Grid 3 Accent 3" w:semiHidden="0" w:uiPriority="69" w:unhideWhenUsed="0"/>
+    <w:lsdException w:name="Dark List Accent 3" w:semiHidden="0" w:uiPriority="70" w:unhideWhenUsed="0"/>
+    <w:lsdException w:name="Colorful Shading Accent 3" w:semiHidden="0" w:uiPriority="71" w:unhideWhenUsed="0"/>
+    <w:lsdException w:name="Colorful List Accent 3" w:semiHidden="0" w:uiPriority="72" w:unhideWhenUsed="0"/>
+    <w:lsdException w:name="Colorful Grid Accent 3" w:semiHidden="0" w:uiPriority="73" w:unhideWhenUsed="0"/>
+    <w:lsdException w:name="Light Shading Accent 4" w:semiHidden="0" w:uiPriority="60" w:unhideWhenUsed="0"/>
+    <w:lsdException w:name="Light List Accent 4" w:semiHidden="0" w:uiPriority="61" w:unhideWhenUsed="0"/>
+    <w:lsdException w:name="Light Grid Accent 4" w:semiHidden="0" w:uiPriority="62" w:unhideWhenUsed="0"/>
+    <w:lsdException w:name="Medium Shading 1 Accent 4" w:semiHidden="0" w:uiPriority="63" w:unhideWhenUsed="0"/>
+    <w:lsdException w:name="Medium Shading 2 Accent 4" w:semiHidden="0" w:uiPriority="64" w:unhideWhenUsed="0"/>
+    <w:lsdException w:name="Medium List 1 Accent 4" w:semiHidden="0" w:uiPriority="65" w:unhideWhenUsed="0"/>
+    <w:lsdException w:name="Medium List 2 Accent 4" w:semiHidden="0" w:uiPriority="66" w:unhideWhenUsed="0"/>
+    <w:lsdException w:name="Medium Grid 1 Accent 4" w:semiHidden="0" w:uiPriority="67" w:unhideWhenUsed="0"/>
+    <w:lsdException w:name="Medium Grid 2 Accent 4" w:semiHidden="0" w:uiPriority="68" w:unhideWhenUsed="0"/>
+    <w:lsdException w:name="Medium Grid 3 Accent 4" w:semiHidden="0" w:uiPriority="69" w:unhideWhenUsed="0"/>
+    <w:lsdException w:name="Dark List Accent 4" w:semiHidden="0" w:uiPriority="70" w:unhideWhenUsed="0"/>
+    <w:lsdException w:name="Colorful Shading Accent 4" w:semiHidden="0" w:uiPriority="71" w:unhideWhenUsed="0"/>
+    <w:lsdException w:name="Colorful List Accent 4" w:semiHidden="0" w:uiPriority="72" w:unhideWhenUsed="0"/>
+    <w:lsdException w:name="Colorful Grid Accent 4" w:semiHidden="0" w:uiPriority="73" w:unhideWhenUsed="0"/>
+    <w:lsdException w:name="Light Shading Accent 5" w:semiHidden="0" w:uiPriority="60" w:unhideWhenUsed="0"/>
+    <w:lsdException w:name="Light List Accent 5" w:semiHidden="0" w:uiPriority="61" w:unhideWhenUsed="0"/>
+    <w:lsdException w:name="Light Grid Accent 5" w:semiHidden="0" w:uiPriority="62" w:unhideWhenUsed="0"/>
+    <w:lsdException w:name="Medium Shading 1 Accent 5" w:semiHidden="0" w:uiPriority="63" w:unhideWhenUsed="0"/>
+    <w:lsdException w:name="Medium Shading 2 Accent 5" w:semiHidden="0" w:uiPriority="64" w:unhideWhenUsed="0"/>
+    <w:lsdException w:name="Medium List 1 Accent 5" w:semiHidden="0" w:uiPriority="65" w:unhideWhenUsed="0"/>
+    <w:lsdException w:name="Medium List 2 Accent 5" w:semiHidden="0" w:uiPriority="66" w:unhideWhenUsed="0"/>
+    <w:lsdException w:name="Medium Grid 1 Accent 5" w:semiHidden="0" w:uiPriority="67" w:unhideWhenUsed="0"/>
+    <w:lsdException w:name="Medium Grid 2 Accent 5" w:semiHidden="0" w:uiPriority="68" w:unhideWhenUsed="0"/>
+    <w:lsdException w:name="Medium Grid 3 Accent 5" w:semiHidden="0" w:uiPriority="69" w:unhideWhenUsed="0"/>
+    <w:lsdException w:name="Dark List Accent 5" w:semiHidden="0" w:uiPriority="70" w:unhideWhenUsed="0"/>
+    <w:lsdException w:name="Colorful Shading Accent 5" w:semiHidden="0" w:uiPriority="71" w:unhideWhenUsed="0"/>
+    <w:lsdException w:name="Colorful List Accent 5" w:semiHidden="0" w:uiPriority="72" w:unhideWhenUsed="0"/>
+    <w:lsdException w:name="Colorful Grid Accent 5" w:semiHidden="0" w:uiPriority="73" w:unhideWhenUsed="0"/>
+    <w:lsdException w:name="Light Shading Accent 6" w:semiHidden="0" w:uiPriority="60" w:unhideWhenUsed="0"/>
+    <w:lsdException w:name="Light List Accent 6" w:semiHidden="0" w:uiPriority="61" w:unhideWhenUsed="0"/>
+    <w:lsdException w:name="Light Grid Accent 6" w:semiHidden="0" w:uiPriority="62" w:unhideWhenUsed="0"/>
+    <w:lsdException w:name="Medium Shading 1 Accent 6" w:semiHidden="0" w:uiPriority="63" w:unhideWhenUsed="0"/>
+    <w:lsdException w:name="Medium Shading 2 Accent 6" w:semiHidden="0" w:uiPriority="64" w:unhideWhenUsed="0"/>
+    <w:lsdException w:name="Medium List 1 Accent 6" w:semiHidden="0" w:uiPriority="65" w:unhideWhenUsed="0"/>
+    <w:lsdException w:name="Medium List 2 Accent 6" w:semiHidden="0" w:uiPriority="66" w:unhideWhenUsed="0"/>
+    <w:lsdException w:name="Medium Grid 1 Accent 6" w:semiHidden="0" w:uiPriority="67" w:unhideWhenUsed="0"/>
+    <w:lsdException w:name="Medium Grid 2 Accent 6" w:semiHidden="0" w:uiPriority="68" w:unhideWhenUsed="0"/>
+    <w:lsdException w:name="Medium Grid 3 Accent 6" w:semiHidden="0" w:uiPriority="69" w:unhideWhenUsed="0"/>
+    <w:lsdException w:name="Dark List Accent 6" w:semiHidden="0" w:uiPriority="70" w:unhideWhenUsed="0"/>
+    <w:lsdException w:name="Colorful Shading Accent 6" w:semiHidden="0" w:uiPriority="71" w:unhideWhenUsed="0"/>
+    <w:lsdException w:name="Colorful List Accent 6" w:semiHidden="0" w:uiPriority="72" w:unhideWhenUsed="0"/>
+    <w:lsdException w:name="Colorful Grid Accent 6" w:semiHidden="0" w:uiPriority="73" w:unhideWhenUsed="0"/>
+    <w:lsdException w:name="Subtle Emphasis" w:semiHidden="0" w:uiPriority="19" w:unhideWhenUsed="0" w:qFormat="1"/>
+    <w:lsdException w:name="Intense Emphasis" w:semiHidden="0" w:uiPriority="21" w:unhideWhenUsed="0" w:qFormat="1"/>
+    <w:lsdException w:name="Subtle Reference" w:semiHidden="0" w:uiPriority="31" w:unhideWhenUsed="0" w:qFormat="1"/>
+    <w:lsdException w:name="Intense Reference" w:semiHidden="0" w:uiPriority="32" w:unhideWhenUsed="0" w:qFormat="1"/>
+    <w:lsdException w:name="Book Title" w:semiHidden="0" w:uiPriority="33" w:unhideWhenUsed="0" w:qFormat="1"/>
+    <w:lsdException w:name="Bibliography" w:uiPriority="37"/>
+    <w:lsdException w:name="TOC Heading" w:uiPriority="39" w:qFormat="1"/>
+  </w:latentStyles>
+  <w:style w:type="paragraph" w:default="1" w:styleId="a">
+    <w:name w:val="Normal"/>
+    <w:qFormat/>
+    <w:rsid w:val="00C20979"/>
+    <w:pPr>
+      <w:widowControl w:val="0"/>
+      <w:jc w:val="both"/>
+    </w:pPr>
+  </w:style>
+  <w:style w:type="character" w:default="1" w:styleId="a0">
+    <w:name w:val="Default Paragraph Font"/>
+    <w:uiPriority w:val="1"/>
+    <w:semiHidden/>
+    <w:unhideWhenUsed/>
+  </w:style>
+  <w:style w:type="table" w:default="1" w:styleId="a1">
+    <w:name w:val="Normal Table"/>
+    <w:uiPriority w:val="99"/>
+    <w:semiHidden/>
+    <w:unhideWhenUsed/>
+    <w:tblPr>
+      <w:tblInd w:w="0" w:type="dxa"/>
+      <w:tblCellMar>
+        <w:top w:w="0" w:type="dxa"/>
+        <w:left w:w="108" w:type="dxa"/>
+        <w:bottom w:w="0" w:type="dxa"/>
+        <w:right w:w="108" w:type="dxa"/>
+      </w:tblCellMar>
+    </w:tblPr>
+  </w:style>
+  <w:style w:type="numbering" w:default="1" w:styleId="a2">
+    <w:name w:val="No List"/>
+    <w:uiPriority w:val="99"/>
+    <w:semiHidden/>
+    <w:unhideWhenUsed/>
+  </w:style>
+  <w:style w:type="paragraph" w:styleId="a3">
+    <w:name w:val="header"/>
+    <w:basedOn w:val="a"/>
+    <w:link w:val="Char"/>
+    <w:uiPriority w:val="99"/>
+    <w:unhideWhenUsed/>
+    <w:rsid w:val="00A36649"/>
+    <w:pPr>
+      <w:pBdr>
+        <w:bottom w:val="single" w:sz="6" w:space="1" w:color="auto"/>
+      </w:pBdr>
+      <w:tabs>
+        <w:tab w:val="center" w:pos="4153"/>
+        <w:tab w:val="right" w:pos="8306"/>
+      </w:tabs>
+      <w:snapToGrid w:val="0"/>
+      <w:jc w:val="center"/>
+    </w:pPr>
+    <w:rPr>
+      <w:sz w:val="18"/>
+      <w:szCs w:val="18"/>
+    </w:rPr>
+  </w:style>
+  <w:style w:type="character" w:customStyle="1" w:styleId="Char">
+    <w:name w:val="页眉 Char"/>
+    <w:basedOn w:val="a0"/>
+    <w:link w:val="a3"/>
+    <w:uiPriority w:val="99"/>
+    <w:rsid w:val="00A36649"/>
+    <w:rPr>
+      <w:sz w:val="18"/>
+      <w:szCs w:val="18"/>
+    </w:rPr>
+  </w:style>
+  <w:style w:type="paragraph" w:styleId="a4">
+    <w:name w:val="footer"/>
+    <w:basedOn w:val="a"/>
+    <w:link w:val="Char0"/>
+    <w:uiPriority w:val="99"/>
+    <w:unhideWhenUsed/>
+    <w:rsid w:val="00A36649"/>
+    <w:pPr>
+      <w:tabs>
+        <w:tab w:val="center" w:pos="4153"/>
+        <w:tab w:val="right" w:pos="8306"/>
+      </w:tabs>
+      <w:snapToGrid w:val="0"/>
+      <w:jc w:val="left"/>
+    </w:pPr>
+    <w:rPr>
+      <w:sz w:val="18"/>
+      <w:szCs w:val="18"/>
+    </w:rPr>
+  </w:style>
+  <w:style w:type="character" w:customStyle="1" w:styleId="Char0">
+    <w:name w:val="页脚 Char"/>
+    <w:basedOn w:val="a0"/>
+    <w:link w:val="a4"/>
+    <w:uiPriority w:val="99"/>
+    <w:rsid w:val="00A36649"/>
+    <w:rPr>
+      <w:sz w:val="18"/>
+      <w:szCs w:val="18"/>
+    </w:rPr>
+  </w:style>
+  <w:style w:type="paragraph" w:styleId="a5">
+    <w:name w:val="Balloon Text"/>
+    <w:basedOn w:val="a"/>
+    <w:link w:val="Char1"/>
+    <w:uiPriority w:val="99"/>
+    <w:semiHidden/>
+    <w:unhideWhenUsed/>
+    <w:rsid w:val="00A36649"/>
+    <w:rPr>
+      <w:sz w:val="18"/>
+      <w:szCs w:val="18"/>
+    </w:rPr>
+  </w:style>
+  <w:style w:type="character" w:customStyle="1" w:styleId="Char1">
+    <w:name w:val="批注框文本 Char"/>
+    <w:basedOn w:val="a0"/>
+    <w:link w:val="a5"/>
+    <w:uiPriority w:val="99"/>
+    <w:semiHidden/>
+    <w:rsid w:val="00A36649"/>
+    <w:rPr>
+      <w:sz w:val="18"/>
+      <w:szCs w:val="18"/>
+    </w:rPr>
+  </w:style>
+  <w:style w:type="table" w:styleId="a6">
+    <w:name w:val="Table Grid"/>
+    <w:basedOn w:val="a1"/>
+    <w:uiPriority w:val="59"/>
+    <w:rsid w:val="00C20979"/>
+    <w:tblPr>
+      <w:tblInd w:w="0" w:type="dxa"/>
+      <w:tblBorders>
+        <w:top w:val="single" w:sz="4" w:space="0" w:color="auto"/>
+        <w:left w:val="single" w:sz="4" w:space="0" w:color="auto"/>
+        <w:bottom w:val="single" w:sz="4" w:space="0" w:color="auto"/>
+        <w:right w:val="single" w:sz="4" w:space="0" w:color="auto"/>
+        <w:insideH w:val="single" w:sz="4" w:space="0" w:color="auto"/>
+        <w:insideV w:val="single" w:sz="4" w:space="0" w:color="auto"/>
+      </w:tblBorders>
+      <w:tblCellMar>
+        <w:top w:w="0" w:type="dxa"/>
+        <w:left w:w="108" w:type="dxa"/>
+        <w:bottom w:w="0" w:type="dxa"/>
+        <w:right w:w="108" w:type="dxa"/>
+      </w:tblCellMar>
+    </w:tblPr>
+  </w:style>
+  <w:style w:type="paragraph" w:styleId="a7">
+    <w:name w:val="List Paragraph"/>
+    <w:basedOn w:val="a"/>
     <w:uiPriority w:val="34"/>
     <w:qFormat/>
     <w:rsid w:val="00405DE1"/>

</xml_diff>

<commit_message>
server side program doc
</commit_message>
<xml_diff>
--- a/doc/程序文档11组.docx
+++ b/doc/程序文档11组.docx
@@ -1418,7 +1418,7 @@
         <w:ind w:left="390" w:firstLineChars="0" w:firstLine="0"/>
         <w:jc w:val="left"/>
         <w:rPr>
-          <w:rFonts w:ascii="微软雅黑 Light" w:eastAsia="微软雅黑 Light" w:hAnsi="微软雅黑 Light" w:hint="eastAsia"/>
+          <w:rFonts w:ascii="微软雅黑 Light" w:eastAsia="微软雅黑 Light" w:hAnsi="微软雅黑 Light"/>
           <w:sz w:val="32"/>
           <w:szCs w:val="32"/>
         </w:rPr>
@@ -1476,7 +1476,7 @@
         <w:ind w:left="390" w:firstLineChars="0" w:firstLine="0"/>
         <w:jc w:val="left"/>
         <w:rPr>
-          <w:rFonts w:ascii="微软雅黑 Light" w:eastAsia="微软雅黑 Light" w:hAnsi="微软雅黑 Light" w:hint="eastAsia"/>
+          <w:rFonts w:ascii="微软雅黑 Light" w:eastAsia="微软雅黑 Light" w:hAnsi="微软雅黑 Light"/>
           <w:sz w:val="32"/>
           <w:szCs w:val="32"/>
         </w:rPr>
@@ -1565,41 +1565,7 @@
           <w:sz w:val="24"/>
           <w:szCs w:val="24"/>
         </w:rPr>
-        <w:t>这个包中，F</w:t>
-      </w:r>
-      <w:r>
-        <w:rPr>
-          <w:rFonts w:ascii="微软雅黑 Light" w:eastAsia="微软雅黑 Light" w:hAnsi="微软雅黑 Light"/>
-          <w:sz w:val="24"/>
-          <w:szCs w:val="24"/>
-        </w:rPr>
-        <w:t>i</w:t>
-      </w:r>
-      <w:r>
-        <w:rPr>
-          <w:rFonts w:ascii="微软雅黑 Light" w:eastAsia="微软雅黑 Light" w:hAnsi="微软雅黑 Light" w:hint="eastAsia"/>
-          <w:sz w:val="24"/>
-          <w:szCs w:val="24"/>
-        </w:rPr>
-        <w:t>leDAO.java为</w:t>
-      </w:r>
-      <w:proofErr w:type="gramStart"/>
-      <w:r>
-        <w:rPr>
-          <w:rFonts w:ascii="微软雅黑 Light" w:eastAsia="微软雅黑 Light" w:hAnsi="微软雅黑 Light" w:hint="eastAsia"/>
-          <w:sz w:val="24"/>
-          <w:szCs w:val="24"/>
-        </w:rPr>
-        <w:t>最</w:t>
-      </w:r>
-      <w:proofErr w:type="gramEnd"/>
-      <w:r>
-        <w:rPr>
-          <w:rFonts w:ascii="微软雅黑 Light" w:eastAsia="微软雅黑 Light" w:hAnsi="微软雅黑 Light" w:hint="eastAsia"/>
-          <w:sz w:val="24"/>
-          <w:szCs w:val="24"/>
-        </w:rPr>
-        <w:t>底层的模板类，主要负责创建目录，以及文件。FileAccess.java则是对文件进行读写等操作。CounterDAO.java和UserDAO.java都继承了FileDAO.java,分别用来存储消息记录以及进行用户的判定。</w:t>
+        <w:t>这个包中</w:t>
       </w:r>
     </w:p>
     <w:p>
@@ -1613,26 +1579,12 @@
           <w:szCs w:val="24"/>
         </w:rPr>
       </w:pPr>
-      <w:bookmarkStart w:id="0" w:name="_GoBack"/>
-      <w:bookmarkEnd w:id="0"/>
-    </w:p>
-    <w:p>
-      <w:pPr>
-        <w:pStyle w:val="a7"/>
-        <w:ind w:left="390" w:firstLineChars="0" w:firstLine="0"/>
-        <w:jc w:val="left"/>
-        <w:rPr>
-          <w:rFonts w:ascii="微软雅黑 Light" w:eastAsia="微软雅黑 Light" w:hAnsi="微软雅黑 Light" w:hint="eastAsia"/>
-          <w:sz w:val="24"/>
-          <w:szCs w:val="24"/>
-        </w:rPr>
-      </w:pPr>
       <w:r>
         <w:rPr>
           <w:noProof/>
         </w:rPr>
         <w:drawing>
-          <wp:inline distT="0" distB="0" distL="0" distR="0" wp14:anchorId="66C9ABBA" wp14:editId="61CDEC1D">
+          <wp:inline distT="0" distB="0" distL="0" distR="0" wp14:anchorId="5AA334FA" wp14:editId="423445BE">
             <wp:extent cx="1676400" cy="1009650"/>
             <wp:effectExtent l="0" t="0" r="0" b="0"/>
             <wp:docPr id="11" name="图片 11"/>
@@ -1679,6 +1631,48 @@
           <w:szCs w:val="24"/>
         </w:rPr>
       </w:pPr>
+      <w:r>
+        <w:rPr>
+          <w:rFonts w:ascii="微软雅黑 Light" w:eastAsia="微软雅黑 Light" w:hAnsi="微软雅黑 Light" w:hint="eastAsia"/>
+          <w:sz w:val="24"/>
+          <w:szCs w:val="24"/>
+        </w:rPr>
+        <w:t>F</w:t>
+      </w:r>
+      <w:r>
+        <w:rPr>
+          <w:rFonts w:ascii="微软雅黑 Light" w:eastAsia="微软雅黑 Light" w:hAnsi="微软雅黑 Light"/>
+          <w:sz w:val="24"/>
+          <w:szCs w:val="24"/>
+        </w:rPr>
+        <w:t>i</w:t>
+      </w:r>
+      <w:r>
+        <w:rPr>
+          <w:rFonts w:ascii="微软雅黑 Light" w:eastAsia="微软雅黑 Light" w:hAnsi="微软雅黑 Light" w:hint="eastAsia"/>
+          <w:sz w:val="24"/>
+          <w:szCs w:val="24"/>
+        </w:rPr>
+        <w:t>leDAO.java为</w:t>
+      </w:r>
+      <w:proofErr w:type="gramStart"/>
+      <w:r>
+        <w:rPr>
+          <w:rFonts w:ascii="微软雅黑 Light" w:eastAsia="微软雅黑 Light" w:hAnsi="微软雅黑 Light" w:hint="eastAsia"/>
+          <w:sz w:val="24"/>
+          <w:szCs w:val="24"/>
+        </w:rPr>
+        <w:t>最</w:t>
+      </w:r>
+      <w:proofErr w:type="gramEnd"/>
+      <w:r>
+        <w:rPr>
+          <w:rFonts w:ascii="微软雅黑 Light" w:eastAsia="微软雅黑 Light" w:hAnsi="微软雅黑 Light" w:hint="eastAsia"/>
+          <w:sz w:val="24"/>
+          <w:szCs w:val="24"/>
+        </w:rPr>
+        <w:t>底层的模板类，主要负责创建目录，以及文件。FileAccess.java则是对文件进行读写等操作。CounterDAO.java和UserDAO.java都继承了FileDAO.java,分别用来存储消息记录以及进行用户的判定。</w:t>
+      </w:r>
     </w:p>
     <w:p>
       <w:pPr>
@@ -1686,7 +1680,7 @@
         <w:ind w:left="390" w:firstLineChars="0" w:firstLine="0"/>
         <w:jc w:val="left"/>
         <w:rPr>
-          <w:rFonts w:ascii="微软雅黑 Light" w:eastAsia="微软雅黑 Light" w:hAnsi="微软雅黑 Light"/>
+          <w:rFonts w:ascii="微软雅黑 Light" w:eastAsia="微软雅黑 Light" w:hAnsi="微软雅黑 Light" w:hint="eastAsia"/>
           <w:sz w:val="24"/>
           <w:szCs w:val="24"/>
         </w:rPr>
@@ -1699,6 +1693,173 @@
         <w:jc w:val="left"/>
         <w:rPr>
           <w:rFonts w:ascii="微软雅黑 Light" w:eastAsia="微软雅黑 Light" w:hAnsi="微软雅黑 Light"/>
+          <w:sz w:val="24"/>
+          <w:szCs w:val="24"/>
+        </w:rPr>
+      </w:pPr>
+      <w:r>
+        <w:rPr>
+          <w:rFonts w:ascii="微软雅黑 Light" w:eastAsia="微软雅黑 Light" w:hAnsi="微软雅黑 Light" w:hint="eastAsia"/>
+          <w:sz w:val="24"/>
+          <w:szCs w:val="24"/>
+        </w:rPr>
+        <w:t>在</w:t>
+      </w:r>
+      <w:proofErr w:type="spellStart"/>
+      <w:r>
+        <w:rPr>
+          <w:rFonts w:ascii="微软雅黑 Light" w:eastAsia="微软雅黑 Light" w:hAnsi="微软雅黑 Light" w:hint="eastAsia"/>
+          <w:sz w:val="24"/>
+          <w:szCs w:val="24"/>
+        </w:rPr>
+        <w:t>server.transport</w:t>
+      </w:r>
+      <w:proofErr w:type="spellEnd"/>
+      <w:r>
+        <w:rPr>
+          <w:rFonts w:ascii="微软雅黑 Light" w:eastAsia="微软雅黑 Light" w:hAnsi="微软雅黑 Light" w:hint="eastAsia"/>
+          <w:sz w:val="24"/>
+          <w:szCs w:val="24"/>
+        </w:rPr>
+        <w:t>包中，进行socket的通信，创建</w:t>
+      </w:r>
+      <w:proofErr w:type="spellStart"/>
+      <w:r>
+        <w:rPr>
+          <w:rFonts w:ascii="微软雅黑 Light" w:eastAsia="微软雅黑 Light" w:hAnsi="微软雅黑 Light" w:hint="eastAsia"/>
+          <w:sz w:val="24"/>
+          <w:szCs w:val="24"/>
+        </w:rPr>
+        <w:t>sockket</w:t>
+      </w:r>
+      <w:proofErr w:type="spellEnd"/>
+      <w:r>
+        <w:rPr>
+          <w:rFonts w:ascii="微软雅黑 Light" w:eastAsia="微软雅黑 Light" w:hAnsi="微软雅黑 Light" w:hint="eastAsia"/>
+          <w:sz w:val="24"/>
+          <w:szCs w:val="24"/>
+        </w:rPr>
+        <w:t>连接</w:t>
+      </w:r>
+    </w:p>
+    <w:p>
+      <w:pPr>
+        <w:pStyle w:val="a7"/>
+        <w:ind w:left="390" w:firstLineChars="0" w:firstLine="0"/>
+        <w:jc w:val="left"/>
+        <w:rPr>
+          <w:rFonts w:ascii="微软雅黑 Light" w:eastAsia="微软雅黑 Light" w:hAnsi="微软雅黑 Light" w:hint="eastAsia"/>
+          <w:sz w:val="24"/>
+          <w:szCs w:val="24"/>
+        </w:rPr>
+      </w:pPr>
+      <w:r>
+        <w:rPr>
+          <w:noProof/>
+        </w:rPr>
+        <w:drawing>
+          <wp:inline distT="0" distB="0" distL="0" distR="0" wp14:anchorId="2BEC6B3B" wp14:editId="27DA7407">
+            <wp:extent cx="1800225" cy="561975"/>
+            <wp:effectExtent l="0" t="0" r="9525" b="9525"/>
+            <wp:docPr id="12" name="图片 12"/>
+            <wp:cNvGraphicFramePr>
+              <a:graphicFrameLocks xmlns:a="http://schemas.openxmlformats.org/drawingml/2006/main" noChangeAspect="1"/>
+            </wp:cNvGraphicFramePr>
+            <a:graphic xmlns:a="http://schemas.openxmlformats.org/drawingml/2006/main">
+              <a:graphicData uri="http://schemas.openxmlformats.org/drawingml/2006/picture">
+                <pic:pic xmlns:pic="http://schemas.openxmlformats.org/drawingml/2006/picture">
+                  <pic:nvPicPr>
+                    <pic:cNvPr id="0" name=""/>
+                    <pic:cNvPicPr/>
+                  </pic:nvPicPr>
+                  <pic:blipFill>
+                    <a:blip r:embed="rId11"/>
+                    <a:stretch>
+                      <a:fillRect/>
+                    </a:stretch>
+                  </pic:blipFill>
+                  <pic:spPr>
+                    <a:xfrm>
+                      <a:off x="0" y="0"/>
+                      <a:ext cx="1800225" cy="561975"/>
+                    </a:xfrm>
+                    <a:prstGeom prst="rect">
+                      <a:avLst/>
+                    </a:prstGeom>
+                  </pic:spPr>
+                </pic:pic>
+              </a:graphicData>
+            </a:graphic>
+          </wp:inline>
+        </w:drawing>
+      </w:r>
+    </w:p>
+    <w:p>
+      <w:pPr>
+        <w:pStyle w:val="a7"/>
+        <w:ind w:left="390" w:firstLineChars="0" w:firstLine="0"/>
+        <w:jc w:val="left"/>
+        <w:rPr>
+          <w:rFonts w:ascii="微软雅黑 Light" w:eastAsia="微软雅黑 Light" w:hAnsi="微软雅黑 Light"/>
+          <w:sz w:val="24"/>
+          <w:szCs w:val="24"/>
+        </w:rPr>
+      </w:pPr>
+      <w:r>
+        <w:rPr>
+          <w:rFonts w:ascii="微软雅黑 Light" w:eastAsia="微软雅黑 Light" w:hAnsi="微软雅黑 Light" w:hint="eastAsia"/>
+          <w:sz w:val="24"/>
+          <w:szCs w:val="24"/>
+        </w:rPr>
+        <w:t>在</w:t>
+      </w:r>
+      <w:proofErr w:type="spellStart"/>
+      <w:r>
+        <w:rPr>
+          <w:rFonts w:ascii="微软雅黑 Light" w:eastAsia="微软雅黑 Light" w:hAnsi="微软雅黑 Light" w:hint="eastAsia"/>
+          <w:sz w:val="24"/>
+          <w:szCs w:val="24"/>
+        </w:rPr>
+        <w:t>server.ctrl</w:t>
+      </w:r>
+      <w:proofErr w:type="spellEnd"/>
+      <w:r>
+        <w:rPr>
+          <w:rFonts w:ascii="微软雅黑 Light" w:eastAsia="微软雅黑 Light" w:hAnsi="微软雅黑 Light" w:hint="eastAsia"/>
+          <w:sz w:val="24"/>
+          <w:szCs w:val="24"/>
+        </w:rPr>
+        <w:t>包中，主要有以下controller类，分别对应消息处理，密码处</w:t>
+      </w:r>
+      <w:r>
+        <w:rPr>
+          <w:rFonts w:ascii="微软雅黑 Light" w:eastAsia="微软雅黑 Light" w:hAnsi="微软雅黑 Light" w:hint="eastAsia"/>
+          <w:sz w:val="24"/>
+          <w:szCs w:val="24"/>
+        </w:rPr>
+        <w:lastRenderedPageBreak/>
+        <w:t>理，log记录处理以及socket通信处理。</w:t>
+      </w:r>
+      <w:bookmarkStart w:id="0" w:name="_GoBack"/>
+      <w:bookmarkEnd w:id="0"/>
+    </w:p>
+    <w:p>
+      <w:pPr>
+        <w:jc w:val="left"/>
+        <w:rPr>
+          <w:rFonts w:ascii="微软雅黑 Light" w:eastAsia="微软雅黑 Light" w:hAnsi="微软雅黑 Light"/>
+          <w:sz w:val="24"/>
+          <w:szCs w:val="24"/>
+        </w:rPr>
+      </w:pPr>
+    </w:p>
+    <w:p>
+      <w:pPr>
+        <w:pStyle w:val="a7"/>
+        <w:ind w:left="390" w:firstLineChars="0" w:firstLine="0"/>
+        <w:jc w:val="left"/>
+        <w:rPr>
+          <w:rFonts w:ascii="微软雅黑 Light" w:eastAsia="微软雅黑 Light" w:hAnsi="微软雅黑 Light"/>
           <w:sz w:val="32"/>
           <w:szCs w:val="32"/>
         </w:rPr>
@@ -1737,7 +1898,6 @@
           <w:sz w:val="24"/>
           <w:szCs w:val="24"/>
         </w:rPr>
-        <w:lastRenderedPageBreak/>
         <w:t>socket通信部分，</w:t>
       </w:r>
       <w:proofErr w:type="spellStart"/>
@@ -1793,7 +1953,7 @@
                     <pic:cNvPicPr/>
                   </pic:nvPicPr>
                   <pic:blipFill>
-                    <a:blip r:embed="rId11">
+                    <a:blip r:embed="rId12">
                       <a:extLst>
                         <a:ext uri="{28A0092B-C50C-407E-A947-70E740481C1C}">
                           <a14:useLocalDpi xmlns:a14="http://schemas.microsoft.com/office/drawing/2010/main" val="0"/>
@@ -1897,7 +2057,7 @@
                     <pic:cNvPicPr/>
                   </pic:nvPicPr>
                   <pic:blipFill>
-                    <a:blip r:embed="rId12"/>
+                    <a:blip r:embed="rId13"/>
                     <a:stretch>
                       <a:fillRect/>
                     </a:stretch>
@@ -1938,124 +2098,6 @@
             <wp:extent cx="4572000" cy="1114425"/>
             <wp:effectExtent l="0" t="0" r="0" b="9525"/>
             <wp:docPr id="4" name="图片 4"/>
-            <wp:cNvGraphicFramePr>
-              <a:graphicFrameLocks xmlns:a="http://schemas.openxmlformats.org/drawingml/2006/main" noChangeAspect="1"/>
-            </wp:cNvGraphicFramePr>
-            <a:graphic xmlns:a="http://schemas.openxmlformats.org/drawingml/2006/main">
-              <a:graphicData uri="http://schemas.openxmlformats.org/drawingml/2006/picture">
-                <pic:pic xmlns:pic="http://schemas.openxmlformats.org/drawingml/2006/picture">
-                  <pic:nvPicPr>
-                    <pic:cNvPr id="0" name=""/>
-                    <pic:cNvPicPr/>
-                  </pic:nvPicPr>
-                  <pic:blipFill>
-                    <a:blip r:embed="rId13"/>
-                    <a:stretch>
-                      <a:fillRect/>
-                    </a:stretch>
-                  </pic:blipFill>
-                  <pic:spPr>
-                    <a:xfrm>
-                      <a:off x="0" y="0"/>
-                      <a:ext cx="4572000" cy="1114425"/>
-                    </a:xfrm>
-                    <a:prstGeom prst="rect">
-                      <a:avLst/>
-                    </a:prstGeom>
-                  </pic:spPr>
-                </pic:pic>
-              </a:graphicData>
-            </a:graphic>
-          </wp:inline>
-        </w:drawing>
-      </w:r>
-    </w:p>
-    <w:p>
-      <w:pPr>
-        <w:pStyle w:val="a7"/>
-        <w:ind w:left="390" w:firstLineChars="0" w:firstLine="0"/>
-        <w:jc w:val="left"/>
-        <w:rPr>
-          <w:rFonts w:ascii="微软雅黑 Light" w:eastAsia="微软雅黑 Light" w:hAnsi="微软雅黑 Light"/>
-          <w:sz w:val="24"/>
-          <w:szCs w:val="24"/>
-        </w:rPr>
-      </w:pPr>
-      <w:r>
-        <w:rPr>
-          <w:rFonts w:ascii="微软雅黑 Light" w:eastAsia="微软雅黑 Light" w:hAnsi="微软雅黑 Light" w:hint="eastAsia"/>
-          <w:sz w:val="24"/>
-          <w:szCs w:val="24"/>
-        </w:rPr>
-        <w:t>之后打开socket的输入，输出流。之后按照一定协议对socket进行读写操作（此项目中转换成JSON作为传递的数据格式）。</w:t>
-      </w:r>
-    </w:p>
-    <w:p>
-      <w:pPr>
-        <w:pStyle w:val="a7"/>
-        <w:ind w:left="390" w:firstLineChars="0" w:firstLine="0"/>
-        <w:jc w:val="left"/>
-        <w:rPr>
-          <w:rFonts w:ascii="微软雅黑 Light" w:eastAsia="微软雅黑 Light" w:hAnsi="微软雅黑 Light"/>
-          <w:sz w:val="24"/>
-          <w:szCs w:val="24"/>
-        </w:rPr>
-      </w:pPr>
-      <w:proofErr w:type="spellStart"/>
-      <w:r>
-        <w:rPr>
-          <w:rFonts w:ascii="微软雅黑 Light" w:eastAsia="微软雅黑 Light" w:hAnsi="微软雅黑 Light"/>
-          <w:sz w:val="24"/>
-          <w:szCs w:val="24"/>
-        </w:rPr>
-        <w:t>C</w:t>
-      </w:r>
-      <w:r>
-        <w:rPr>
-          <w:rFonts w:ascii="微软雅黑 Light" w:eastAsia="微软雅黑 Light" w:hAnsi="微软雅黑 Light" w:hint="eastAsia"/>
-          <w:sz w:val="24"/>
-          <w:szCs w:val="24"/>
-        </w:rPr>
-        <w:t>lient.intf</w:t>
-      </w:r>
-      <w:proofErr w:type="spellEnd"/>
-      <w:r>
-        <w:rPr>
-          <w:rFonts w:ascii="微软雅黑 Light" w:eastAsia="微软雅黑 Light" w:hAnsi="微软雅黑 Light" w:hint="eastAsia"/>
-          <w:sz w:val="24"/>
-          <w:szCs w:val="24"/>
-        </w:rPr>
-        <w:t>包中，</w:t>
-      </w:r>
-      <w:r>
-        <w:rPr>
-          <w:rFonts w:ascii="微软雅黑 Light" w:eastAsia="微软雅黑 Light" w:hAnsi="微软雅黑 Light" w:hint="eastAsia"/>
-          <w:sz w:val="24"/>
-          <w:szCs w:val="24"/>
-        </w:rPr>
-        <w:t>定义了以下接口类：</w:t>
-      </w:r>
-    </w:p>
-    <w:p>
-      <w:pPr>
-        <w:pStyle w:val="a7"/>
-        <w:ind w:left="390" w:firstLineChars="0" w:firstLine="0"/>
-        <w:jc w:val="left"/>
-        <w:rPr>
-          <w:rFonts w:ascii="微软雅黑 Light" w:eastAsia="微软雅黑 Light" w:hAnsi="微软雅黑 Light"/>
-          <w:sz w:val="24"/>
-          <w:szCs w:val="24"/>
-        </w:rPr>
-      </w:pPr>
-      <w:r>
-        <w:rPr>
-          <w:noProof/>
-        </w:rPr>
-        <w:drawing>
-          <wp:inline distT="0" distB="0" distL="0" distR="0" wp14:anchorId="4FA57EDC" wp14:editId="1B00B104">
-            <wp:extent cx="1628775" cy="1397318"/>
-            <wp:effectExtent l="0" t="0" r="0" b="0"/>
-            <wp:docPr id="5" name="图片 5"/>
             <wp:cNvGraphicFramePr>
               <a:graphicFrameLocks xmlns:a="http://schemas.openxmlformats.org/drawingml/2006/main" noChangeAspect="1"/>
             </wp:cNvGraphicFramePr>
@@ -2075,7 +2117,7 @@
                   <pic:spPr>
                     <a:xfrm>
                       <a:off x="0" y="0"/>
-                      <a:ext cx="1628775" cy="1397318"/>
+                      <a:ext cx="4572000" cy="1114425"/>
                     </a:xfrm>
                     <a:prstGeom prst="rect">
                       <a:avLst/>
@@ -2105,16 +2147,36 @@
           <w:sz w:val="24"/>
           <w:szCs w:val="24"/>
         </w:rPr>
-        <w:t>在</w:t>
-      </w:r>
+        <w:t>之后打开socket的输入，输出流。之后按照一定协议对socket进行读写操作（此项目中转换成JSON作为传递的数据格式）。</w:t>
+      </w:r>
+    </w:p>
+    <w:p>
+      <w:pPr>
+        <w:pStyle w:val="a7"/>
+        <w:ind w:left="390" w:firstLineChars="0" w:firstLine="0"/>
+        <w:jc w:val="left"/>
+        <w:rPr>
+          <w:rFonts w:ascii="微软雅黑 Light" w:eastAsia="微软雅黑 Light" w:hAnsi="微软雅黑 Light"/>
+          <w:sz w:val="24"/>
+          <w:szCs w:val="24"/>
+        </w:rPr>
+      </w:pPr>
       <w:proofErr w:type="spellStart"/>
       <w:r>
         <w:rPr>
-          <w:rFonts w:ascii="微软雅黑 Light" w:eastAsia="微软雅黑 Light" w:hAnsi="微软雅黑 Light" w:hint="eastAsia"/>
-          <w:sz w:val="24"/>
-          <w:szCs w:val="24"/>
-        </w:rPr>
-        <w:t>client.ctl</w:t>
+          <w:rFonts w:ascii="微软雅黑 Light" w:eastAsia="微软雅黑 Light" w:hAnsi="微软雅黑 Light"/>
+          <w:sz w:val="24"/>
+          <w:szCs w:val="24"/>
+        </w:rPr>
+        <w:t>C</w:t>
+      </w:r>
+      <w:r>
+        <w:rPr>
+          <w:rFonts w:ascii="微软雅黑 Light" w:eastAsia="微软雅黑 Light" w:hAnsi="微软雅黑 Light" w:hint="eastAsia"/>
+          <w:sz w:val="24"/>
+          <w:szCs w:val="24"/>
+        </w:rPr>
+        <w:t>lient.intf</w:t>
       </w:r>
       <w:proofErr w:type="spellEnd"/>
       <w:r>
@@ -2123,15 +2185,15 @@
           <w:sz w:val="24"/>
           <w:szCs w:val="24"/>
         </w:rPr>
-        <w:t>包中进行实现。</w:t>
-      </w:r>
-      <w:r>
-        <w:rPr>
-          <w:rFonts w:ascii="微软雅黑 Light" w:eastAsia="微软雅黑 Light" w:hAnsi="微软雅黑 Light" w:hint="eastAsia"/>
-          <w:sz w:val="24"/>
-          <w:szCs w:val="24"/>
-        </w:rPr>
-        <w:t>LogInCheck.java对用户的登陆检验</w:t>
+        <w:t>包中，</w:t>
+      </w:r>
+      <w:r>
+        <w:rPr>
+          <w:rFonts w:ascii="微软雅黑 Light" w:eastAsia="微软雅黑 Light" w:hAnsi="微软雅黑 Light" w:hint="eastAsia"/>
+          <w:sz w:val="24"/>
+          <w:szCs w:val="24"/>
+        </w:rPr>
+        <w:t>定义了以下接口类：</w:t>
       </w:r>
     </w:p>
     <w:p>
@@ -2150,10 +2212,10 @@
           <w:noProof/>
         </w:rPr>
         <w:drawing>
-          <wp:inline distT="0" distB="0" distL="0" distR="0" wp14:anchorId="049399EF" wp14:editId="2D851122">
-            <wp:extent cx="3419475" cy="333375"/>
-            <wp:effectExtent l="0" t="0" r="9525" b="9525"/>
-            <wp:docPr id="6" name="图片 6"/>
+          <wp:inline distT="0" distB="0" distL="0" distR="0" wp14:anchorId="4FA57EDC" wp14:editId="1B00B104">
+            <wp:extent cx="1628775" cy="1397318"/>
+            <wp:effectExtent l="0" t="0" r="0" b="0"/>
+            <wp:docPr id="5" name="图片 5"/>
             <wp:cNvGraphicFramePr>
               <a:graphicFrameLocks xmlns:a="http://schemas.openxmlformats.org/drawingml/2006/main" noChangeAspect="1"/>
             </wp:cNvGraphicFramePr>
@@ -2173,7 +2235,7 @@
                   <pic:spPr>
                     <a:xfrm>
                       <a:off x="0" y="0"/>
-                      <a:ext cx="3419475" cy="333375"/>
+                      <a:ext cx="1628775" cy="1397318"/>
                     </a:xfrm>
                     <a:prstGeom prst="rect">
                       <a:avLst/>
@@ -2203,7 +2265,33 @@
           <w:sz w:val="24"/>
           <w:szCs w:val="24"/>
         </w:rPr>
-        <w:t>前端向后台发送用户名，密码，根据返回值判定是否登陆成功。</w:t>
+        <w:t>在</w:t>
+      </w:r>
+      <w:proofErr w:type="spellStart"/>
+      <w:r>
+        <w:rPr>
+          <w:rFonts w:ascii="微软雅黑 Light" w:eastAsia="微软雅黑 Light" w:hAnsi="微软雅黑 Light" w:hint="eastAsia"/>
+          <w:sz w:val="24"/>
+          <w:szCs w:val="24"/>
+        </w:rPr>
+        <w:t>client.ctl</w:t>
+      </w:r>
+      <w:proofErr w:type="spellEnd"/>
+      <w:r>
+        <w:rPr>
+          <w:rFonts w:ascii="微软雅黑 Light" w:eastAsia="微软雅黑 Light" w:hAnsi="微软雅黑 Light" w:hint="eastAsia"/>
+          <w:sz w:val="24"/>
+          <w:szCs w:val="24"/>
+        </w:rPr>
+        <w:t>包中进行实现。</w:t>
+      </w:r>
+      <w:r>
+        <w:rPr>
+          <w:rFonts w:ascii="微软雅黑 Light" w:eastAsia="微软雅黑 Light" w:hAnsi="微软雅黑 Light" w:hint="eastAsia"/>
+          <w:sz w:val="24"/>
+          <w:szCs w:val="24"/>
+        </w:rPr>
+        <w:t>LogInCheck.java对用户的登陆检验</w:t>
       </w:r>
     </w:p>
     <w:p>
@@ -2221,11 +2309,12 @@
         <w:rPr>
           <w:noProof/>
         </w:rPr>
+        <w:lastRenderedPageBreak/>
         <w:drawing>
-          <wp:inline distT="0" distB="0" distL="0" distR="0" wp14:anchorId="64EF1EBD" wp14:editId="447B2D40">
-            <wp:extent cx="5274310" cy="559175"/>
-            <wp:effectExtent l="0" t="0" r="2540" b="0"/>
-            <wp:docPr id="7" name="图片 7"/>
+          <wp:inline distT="0" distB="0" distL="0" distR="0" wp14:anchorId="049399EF" wp14:editId="2D851122">
+            <wp:extent cx="3419475" cy="333375"/>
+            <wp:effectExtent l="0" t="0" r="9525" b="9525"/>
+            <wp:docPr id="6" name="图片 6"/>
             <wp:cNvGraphicFramePr>
               <a:graphicFrameLocks xmlns:a="http://schemas.openxmlformats.org/drawingml/2006/main" noChangeAspect="1"/>
             </wp:cNvGraphicFramePr>
@@ -2245,7 +2334,7 @@
                   <pic:spPr>
                     <a:xfrm>
                       <a:off x="0" y="0"/>
-                      <a:ext cx="5274310" cy="559175"/>
+                      <a:ext cx="3419475" cy="333375"/>
                     </a:xfrm>
                     <a:prstGeom prst="rect">
                       <a:avLst/>
@@ -2275,8 +2364,7 @@
           <w:sz w:val="24"/>
           <w:szCs w:val="24"/>
         </w:rPr>
-        <w:lastRenderedPageBreak/>
-        <w:t>MsgHandle.java进行了客户端收发消息的操作。</w:t>
+        <w:t>前端向后台发送用户名，密码，根据返回值判定是否登陆成功。</w:t>
       </w:r>
     </w:p>
     <w:p>
@@ -2295,10 +2383,10 @@
           <w:noProof/>
         </w:rPr>
         <w:drawing>
-          <wp:inline distT="0" distB="0" distL="0" distR="0" wp14:anchorId="4483BC01" wp14:editId="0CD03E58">
-            <wp:extent cx="4038600" cy="457200"/>
-            <wp:effectExtent l="0" t="0" r="0" b="0"/>
-            <wp:docPr id="8" name="图片 8"/>
+          <wp:inline distT="0" distB="0" distL="0" distR="0" wp14:anchorId="64EF1EBD" wp14:editId="447B2D40">
+            <wp:extent cx="5274310" cy="559175"/>
+            <wp:effectExtent l="0" t="0" r="2540" b="0"/>
+            <wp:docPr id="7" name="图片 7"/>
             <wp:cNvGraphicFramePr>
               <a:graphicFrameLocks xmlns:a="http://schemas.openxmlformats.org/drawingml/2006/main" noChangeAspect="1"/>
             </wp:cNvGraphicFramePr>
@@ -2318,7 +2406,7 @@
                   <pic:spPr>
                     <a:xfrm>
                       <a:off x="0" y="0"/>
-                      <a:ext cx="4038600" cy="457200"/>
+                      <a:ext cx="5274310" cy="559175"/>
                     </a:xfrm>
                     <a:prstGeom prst="rect">
                       <a:avLst/>
@@ -2348,7 +2436,7 @@
           <w:sz w:val="24"/>
           <w:szCs w:val="24"/>
         </w:rPr>
-        <w:t>同时更新UI层</w:t>
+        <w:t>MsgHandle.java进行了客户端收发消息的操作。</w:t>
       </w:r>
     </w:p>
     <w:p>
@@ -2367,10 +2455,10 @@
           <w:noProof/>
         </w:rPr>
         <w:drawing>
-          <wp:inline distT="0" distB="0" distL="0" distR="0" wp14:anchorId="2BF4707D" wp14:editId="5B8C3FEE">
-            <wp:extent cx="2495550" cy="352425"/>
-            <wp:effectExtent l="0" t="0" r="0" b="9525"/>
-            <wp:docPr id="10" name="图片 10"/>
+          <wp:inline distT="0" distB="0" distL="0" distR="0" wp14:anchorId="4483BC01" wp14:editId="0CD03E58">
+            <wp:extent cx="4038600" cy="457200"/>
+            <wp:effectExtent l="0" t="0" r="0" b="0"/>
+            <wp:docPr id="8" name="图片 8"/>
             <wp:cNvGraphicFramePr>
               <a:graphicFrameLocks xmlns:a="http://schemas.openxmlformats.org/drawingml/2006/main" noChangeAspect="1"/>
             </wp:cNvGraphicFramePr>
@@ -2390,6 +2478,78 @@
                   <pic:spPr>
                     <a:xfrm>
                       <a:off x="0" y="0"/>
+                      <a:ext cx="4038600" cy="457200"/>
+                    </a:xfrm>
+                    <a:prstGeom prst="rect">
+                      <a:avLst/>
+                    </a:prstGeom>
+                  </pic:spPr>
+                </pic:pic>
+              </a:graphicData>
+            </a:graphic>
+          </wp:inline>
+        </w:drawing>
+      </w:r>
+    </w:p>
+    <w:p>
+      <w:pPr>
+        <w:pStyle w:val="a7"/>
+        <w:ind w:left="390" w:firstLineChars="0" w:firstLine="0"/>
+        <w:jc w:val="left"/>
+        <w:rPr>
+          <w:rFonts w:ascii="微软雅黑 Light" w:eastAsia="微软雅黑 Light" w:hAnsi="微软雅黑 Light"/>
+          <w:sz w:val="24"/>
+          <w:szCs w:val="24"/>
+        </w:rPr>
+      </w:pPr>
+      <w:r>
+        <w:rPr>
+          <w:rFonts w:ascii="微软雅黑 Light" w:eastAsia="微软雅黑 Light" w:hAnsi="微软雅黑 Light" w:hint="eastAsia"/>
+          <w:sz w:val="24"/>
+          <w:szCs w:val="24"/>
+        </w:rPr>
+        <w:t>同时更新UI层</w:t>
+      </w:r>
+    </w:p>
+    <w:p>
+      <w:pPr>
+        <w:pStyle w:val="a7"/>
+        <w:ind w:left="390" w:firstLineChars="0" w:firstLine="0"/>
+        <w:jc w:val="left"/>
+        <w:rPr>
+          <w:rFonts w:ascii="微软雅黑 Light" w:eastAsia="微软雅黑 Light" w:hAnsi="微软雅黑 Light"/>
+          <w:sz w:val="24"/>
+          <w:szCs w:val="24"/>
+        </w:rPr>
+      </w:pPr>
+      <w:r>
+        <w:rPr>
+          <w:noProof/>
+        </w:rPr>
+        <w:drawing>
+          <wp:inline distT="0" distB="0" distL="0" distR="0" wp14:anchorId="2BF4707D" wp14:editId="5B8C3FEE">
+            <wp:extent cx="2495550" cy="352425"/>
+            <wp:effectExtent l="0" t="0" r="0" b="9525"/>
+            <wp:docPr id="10" name="图片 10"/>
+            <wp:cNvGraphicFramePr>
+              <a:graphicFrameLocks xmlns:a="http://schemas.openxmlformats.org/drawingml/2006/main" noChangeAspect="1"/>
+            </wp:cNvGraphicFramePr>
+            <a:graphic xmlns:a="http://schemas.openxmlformats.org/drawingml/2006/main">
+              <a:graphicData uri="http://schemas.openxmlformats.org/drawingml/2006/picture">
+                <pic:pic xmlns:pic="http://schemas.openxmlformats.org/drawingml/2006/picture">
+                  <pic:nvPicPr>
+                    <pic:cNvPr id="0" name=""/>
+                    <pic:cNvPicPr/>
+                  </pic:nvPicPr>
+                  <pic:blipFill>
+                    <a:blip r:embed="rId19"/>
+                    <a:stretch>
+                      <a:fillRect/>
+                    </a:stretch>
+                  </pic:blipFill>
+                  <pic:spPr>
+                    <a:xfrm>
+                      <a:off x="0" y="0"/>
                       <a:ext cx="2495550" cy="352425"/>
                     </a:xfrm>
                     <a:prstGeom prst="rect">
@@ -2470,7 +2630,7 @@
       </w:r>
     </w:p>
     <w:sectPr>
-      <w:headerReference w:type="default" r:id="rId19"/>
+      <w:headerReference w:type="default" r:id="rId20"/>
       <w:pgSz w:w="11906" w:h="16838"/>
       <w:pgMar w:top="1440" w:right="1800" w:bottom="1440" w:left="1800" w:header="851" w:footer="992" w:gutter="0"/>
       <w:cols w:space="425"/>

</xml_diff>